<commit_message>
Ok figure captions still needed work
</commit_message>
<xml_diff>
--- a/manuscript/sms-persuasion-manuscript_BMC formatted.docx
+++ b/manuscript/sms-persuasion-manuscript_BMC formatted.docx
@@ -5329,47 +5329,45 @@
           <w:t>This study will investigate the effects of the because heuristic on compliance with the physical activity measurement procedures in the context of baseline measurements of a large school-based intervention.</w:t>
         </w:r>
       </w:ins>
-      <w:bookmarkStart w:id="33" w:name="_GoBack"/>
+    </w:p>
+    <w:p>
+      <w:pPr>
+        <w:pStyle w:val="Heading3"/>
+        <w:rPr>
+          <w:noProof/>
+          <w:lang w:val="en-GB"/>
+        </w:rPr>
+      </w:pPr>
+      <w:bookmarkStart w:id="33" w:name="_Toc449907539"/>
+      <w:r>
+        <w:rPr>
+          <w:noProof/>
+          <w:lang w:val="en-GB"/>
+        </w:rPr>
+        <w:t>T</w:t>
+      </w:r>
+      <w:r>
+        <w:rPr>
+          <w:noProof/>
+          <w:lang w:val="en-GB"/>
+        </w:rPr>
+        <w:t xml:space="preserve">he </w:t>
+      </w:r>
+      <w:r>
+        <w:rPr>
+          <w:noProof/>
+          <w:lang w:val="en-GB"/>
+        </w:rPr>
+        <w:t xml:space="preserve">Let’s Move It </w:t>
+      </w:r>
+      <w:r>
+        <w:rPr>
+          <w:noProof/>
+          <w:lang w:val="en-GB"/>
+        </w:rPr>
+        <w:t>cluster randomized trial</w:t>
+      </w:r>
       <w:bookmarkEnd w:id="33"/>
-    </w:p>
-    <w:p>
-      <w:pPr>
-        <w:pStyle w:val="Heading3"/>
-        <w:rPr>
-          <w:noProof/>
-          <w:lang w:val="en-GB"/>
-        </w:rPr>
-      </w:pPr>
-      <w:bookmarkStart w:id="34" w:name="_Toc449907539"/>
-      <w:r>
-        <w:rPr>
-          <w:noProof/>
-          <w:lang w:val="en-GB"/>
-        </w:rPr>
-        <w:t>T</w:t>
-      </w:r>
-      <w:r>
-        <w:rPr>
-          <w:noProof/>
-          <w:lang w:val="en-GB"/>
-        </w:rPr>
-        <w:t xml:space="preserve">he </w:t>
-      </w:r>
-      <w:r>
-        <w:rPr>
-          <w:noProof/>
-          <w:lang w:val="en-GB"/>
-        </w:rPr>
-        <w:t xml:space="preserve">Let’s Move It </w:t>
-      </w:r>
-      <w:r>
-        <w:rPr>
-          <w:noProof/>
-          <w:lang w:val="en-GB"/>
-        </w:rPr>
-        <w:t>cluster randomized trial</w:t>
-      </w:r>
-      <w:bookmarkEnd w:id="34"/>
     </w:p>
     <w:p>
       <w:pPr>
@@ -5881,7 +5879,7 @@
           <w:lang w:val="en-GB"/>
         </w:rPr>
       </w:pPr>
-      <w:bookmarkStart w:id="35" w:name="_Toc449907540"/>
+      <w:bookmarkStart w:id="34" w:name="_Toc449907540"/>
     </w:p>
     <w:p>
       <w:pPr>
@@ -5898,7 +5896,7 @@
         </w:rPr>
         <w:t>Aims and hypotheses</w:t>
       </w:r>
-      <w:bookmarkEnd w:id="35"/>
+      <w:bookmarkEnd w:id="34"/>
     </w:p>
     <w:p>
       <w:pPr>
@@ -5936,7 +5934,7 @@
         </w:rPr>
         <w:t xml:space="preserve"> The literature cited </w:t>
       </w:r>
-      <w:del w:id="36" w:author="Heino, Matti T J" w:date="2018-07-31T17:29:00Z">
+      <w:del w:id="35" w:author="Heino, Matti T J" w:date="2018-07-31T17:29:00Z">
         <w:r>
           <w:rPr>
             <w:noProof/>
@@ -5945,7 +5943,7 @@
           <w:delText xml:space="preserve">above </w:delText>
         </w:r>
       </w:del>
-      <w:ins w:id="37" w:author="Heino, Matti T J" w:date="2018-07-31T17:29:00Z">
+      <w:ins w:id="36" w:author="Heino, Matti T J" w:date="2018-07-31T17:29:00Z">
         <w:r>
           <w:rPr>
             <w:noProof/>
@@ -6189,7 +6187,7 @@
     <w:p>
       <w:pPr>
         <w:rPr>
-          <w:del w:id="38" w:author="Heino, Matti T J" w:date="2018-08-01T21:16:00Z"/>
+          <w:del w:id="37" w:author="Heino, Matti T J" w:date="2018-08-01T21:16:00Z"/>
           <w:noProof/>
           <w:lang w:val="en-GB"/>
         </w:rPr>
@@ -6342,7 +6340,7 @@
           <w:lang w:val="en-GB"/>
         </w:rPr>
       </w:pPr>
-      <w:del w:id="39" w:author="Heino, Matti T J" w:date="2018-08-01T21:16:00Z">
+      <w:del w:id="38" w:author="Heino, Matti T J" w:date="2018-08-01T21:16:00Z">
         <w:r>
           <w:rPr>
             <w:b/>
@@ -6530,7 +6528,7 @@
           <w:lang w:val="en-GB"/>
         </w:rPr>
       </w:pPr>
-      <w:del w:id="40" w:author="Heino, Matti T J" w:date="2018-08-01T21:17:00Z">
+      <w:del w:id="39" w:author="Heino, Matti T J" w:date="2018-08-01T21:17:00Z">
         <w:r>
           <w:rPr>
             <w:b/>
@@ -6825,24 +6823,24 @@
         </w:rPr>
         <w:t>.</w:t>
       </w:r>
-      <w:bookmarkStart w:id="41" w:name="_Toc433819226"/>
+      <w:bookmarkStart w:id="40" w:name="_Toc433819226"/>
     </w:p>
     <w:p>
       <w:pPr>
         <w:pStyle w:val="Heading1"/>
       </w:pPr>
-      <w:bookmarkStart w:id="42" w:name="_Toc449907541"/>
+      <w:bookmarkStart w:id="41" w:name="_Toc449907541"/>
+      <w:bookmarkEnd w:id="40"/>
+      <w:r>
+        <w:t>M</w:t>
+      </w:r>
+      <w:r>
+        <w:t>ethod</w:t>
+      </w:r>
+      <w:r>
+        <w:t>s</w:t>
+      </w:r>
       <w:bookmarkEnd w:id="41"/>
-      <w:r>
-        <w:t>M</w:t>
-      </w:r>
-      <w:r>
-        <w:t>ethod</w:t>
-      </w:r>
-      <w:r>
-        <w:t>s</w:t>
-      </w:r>
-      <w:bookmarkEnd w:id="42"/>
     </w:p>
     <w:p>
       <w:pPr>
@@ -6949,7 +6947,7 @@
         </w:rPr>
         <w:t>arm</w:t>
       </w:r>
-      <w:ins w:id="43" w:author="Heino, Matti T J" w:date="2018-08-08T15:38:00Z">
+      <w:ins w:id="42" w:author="Heino, Matti T J" w:date="2018-08-08T15:38:00Z">
         <w:r>
           <w:rPr>
             <w:noProof/>
@@ -6958,27 +6956,144 @@
           <w:t xml:space="preserve"> (see </w:t>
         </w:r>
       </w:ins>
+      <w:ins w:id="43" w:author="Heino, Matti T J" w:date="2018-08-08T15:41:00Z">
+        <w:r>
+          <w:rPr>
+            <w:noProof/>
+            <w:lang w:val="en-GB"/>
+          </w:rPr>
+          <w:fldChar w:fldCharType="begin"/>
+        </w:r>
+        <w:r>
+          <w:rPr>
+            <w:noProof/>
+            <w:lang w:val="en-GB"/>
+          </w:rPr>
+          <w:instrText xml:space="preserve"> REF _Ref521506235 \h </w:instrText>
+        </w:r>
+      </w:ins>
+      <w:r>
+        <w:rPr>
+          <w:noProof/>
+          <w:lang w:val="en-GB"/>
+        </w:rPr>
+      </w:r>
+      <w:r>
+        <w:rPr>
+          <w:noProof/>
+          <w:lang w:val="en-GB"/>
+        </w:rPr>
+        <w:fldChar w:fldCharType="separate"/>
+      </w:r>
       <w:ins w:id="44" w:author="Heino, Matti T J" w:date="2018-08-08T15:41:00Z">
         <w:r>
           <w:rPr>
-            <w:noProof/>
-            <w:lang w:val="en-GB"/>
-          </w:rPr>
-          <w:fldChar w:fldCharType="begin"/>
-        </w:r>
-        <w:r>
-          <w:rPr>
-            <w:noProof/>
-            <w:lang w:val="en-GB"/>
-          </w:rPr>
-          <w:instrText xml:space="preserve"> REF _Ref521506235 \h </w:instrText>
+            <w:lang w:val="en-US"/>
+          </w:rPr>
+          <w:t xml:space="preserve">Figure </w:t>
+        </w:r>
+        <w:r>
+          <w:rPr>
+            <w:noProof/>
+            <w:lang w:val="en-US"/>
+          </w:rPr>
+          <w:t>1</w:t>
+        </w:r>
+        <w:r>
+          <w:rPr>
+            <w:noProof/>
+            <w:lang w:val="en-GB"/>
+          </w:rPr>
+          <w:fldChar w:fldCharType="end"/>
         </w:r>
       </w:ins>
-      <w:r>
-        <w:rPr>
-          <w:noProof/>
-          <w:lang w:val="en-GB"/>
-        </w:rPr>
+      <w:ins w:id="45" w:author="Heino, Matti T J" w:date="2018-08-08T15:42:00Z">
+        <w:r>
+          <w:rPr>
+            <w:noProof/>
+            <w:lang w:val="en-GB"/>
+          </w:rPr>
+          <w:t>)</w:t>
+        </w:r>
+      </w:ins>
+      <w:r>
+        <w:rPr>
+          <w:noProof/>
+          <w:lang w:val="en-GB"/>
+        </w:rPr>
+        <w:t>. This study was conducted during the baseline assessment of the first two recruitmen</w:t>
+      </w:r>
+      <w:r>
+        <w:rPr>
+          <w:noProof/>
+          <w:lang w:val="en-GB"/>
+        </w:rPr>
+        <w:t>t waves (out of six</w:t>
+      </w:r>
+      <w:del w:id="46" w:author="Heino, Matti T J" w:date="2018-08-05T22:54:00Z">
+        <w:r>
+          <w:rPr>
+            <w:noProof/>
+            <w:lang w:val="en-GB"/>
+          </w:rPr>
+          <w:delText>;</w:delText>
+        </w:r>
+        <w:r>
+          <w:rPr>
+            <w:noProof/>
+            <w:lang w:val="en-GB"/>
+          </w:rPr>
+          <w:delText xml:space="preserve"> the internal pilot study</w:delText>
+        </w:r>
+      </w:del>
+      <w:r>
+        <w:rPr>
+          <w:noProof/>
+          <w:lang w:val="en-GB"/>
+        </w:rPr>
+        <w:t>)</w:t>
+      </w:r>
+      <w:r>
+        <w:rPr>
+          <w:noProof/>
+          <w:lang w:val="en-GB"/>
+        </w:rPr>
+        <w:t xml:space="preserve"> of the Let’s Move It</w:t>
+      </w:r>
+      <w:r>
+        <w:rPr>
+          <w:noProof/>
+          <w:lang w:val="en-GB"/>
+        </w:rPr>
+        <w:t xml:space="preserve"> cluster-randomised controlled</w:t>
+      </w:r>
+      <w:r>
+        <w:rPr>
+          <w:noProof/>
+          <w:lang w:val="en-GB"/>
+        </w:rPr>
+        <w:t xml:space="preserve"> trial</w:t>
+      </w:r>
+      <w:r>
+        <w:rPr>
+          <w:noProof/>
+          <w:lang w:val="en-GB"/>
+        </w:rPr>
+        <w:t xml:space="preserve"> </w:t>
+      </w:r>
+      <w:r>
+        <w:rPr>
+          <w:noProof/>
+          <w:lang w:val="en-GB"/>
+        </w:rPr>
+        <w:fldChar w:fldCharType="begin"/>
+      </w:r>
+      <w:r>
+        <w:rPr>
+          <w:noProof/>
+          <w:lang w:val="en-GB"/>
+        </w:rPr>
+        <w:instrText xml:space="preserve"> ADDIN ZOTERO_ITEM CSL_CITATION {"citationID":"1b85u0ljv2","properties":{"formattedCitation":"[29]","plainCitation":"[29]"},"citationItems":[{"id":801,"uris":["http://zotero.org/users/2425957/items/X9H6AVSF"],"uri":["http://zotero.org/users/2425957/items/X9H6AVSF"],"itemData":{"id":801,"type":"article-journal","title":"‘Let’s Move It’ – a school-based multilevel intervention to increase physical activity and reduce sedentary behaviour among older adolescents in vocational secondary schools: a study protocol for a cluster-randomised trial","container-title":"BMC Public Health","page":"451-466","volume":"16","source":"BioMed Central","abstract":"Physical activity (PA) has been shown to decline during adolescence, and those with lower education have lower levels of activity already at this age, calling for targeted efforts for them. No previous study has demonstrated lasting effects of school-based PA interventions among older adolescents. Furthermore, these interventions have rarely targeted sedentary behaviour (SB) despite its relevance to health. The Let’s Move It trial aims to evaluate the effectiveness and the cost-effectiveness of a school-based, multi-level intervention, on PA and SB, among vocational school students. We hypothesise that the intervention is effective in increasing moderate-to-vigorous-intensity physical activity (MVPA), particularly among those with low or moderate baseline levels, and decreasing SB among all students.","DOI":"10.1186/s12889-016-3094-x","ISSN":"1471-2458","shortTitle":"‘Let’s Move It’ – a school-based multilevel intervention to increase physical activity and reduce sedentary behaviour among older adolescents in vocational secondary schools","journalAbbreviation":"BMC Public Health","author":[{"family":"Hankonen","given":"Nelli"},{"family":"Heino","given":"Matti T. J."},{"family":"Araujo-Soares","given":"Vera"},{"family":"Sniehotta","given":"Falko F."},{"family":"Sund","given":"Reijo"},{"family":"Vasankari","given":"Tommi"},{"family":"Absetz","given":"Pilvikki"},{"family":"Borodulin","given":"Katja"},{"family":"Uutela","given":"Antti"},{"family":"Lintunen","given":"Taru"},{"family":"Haukkala","given":"Ari"}],"issued":{"date-parts":[["2016"]]}}}],"schema":"https://github.com/citation-style-language/schema/raw/master/csl-citation.json"} </w:instrText>
       </w:r>
       <w:r>
         <w:rPr>
@@ -6987,67 +7102,129 @@
         </w:rPr>
         <w:fldChar w:fldCharType="separate"/>
       </w:r>
-      <w:ins w:id="45" w:author="Heino, Matti T J" w:date="2018-08-08T15:41:00Z">
-        <w:r>
-          <w:rPr>
-            <w:lang w:val="en-US"/>
-          </w:rPr>
-          <w:t xml:space="preserve">Figure </w:t>
-        </w:r>
-        <w:r>
-          <w:rPr>
-            <w:noProof/>
-            <w:lang w:val="en-US"/>
-          </w:rPr>
-          <w:t>1</w:t>
-        </w:r>
-        <w:r>
-          <w:rPr>
-            <w:noProof/>
-            <w:lang w:val="en-GB"/>
-          </w:rPr>
-          <w:fldChar w:fldCharType="end"/>
-        </w:r>
-      </w:ins>
-      <w:ins w:id="46" w:author="Heino, Matti T J" w:date="2018-08-08T15:42:00Z">
-        <w:r>
-          <w:rPr>
-            <w:noProof/>
-            <w:lang w:val="en-GB"/>
-          </w:rPr>
-          <w:t>)</w:t>
-        </w:r>
-      </w:ins>
-      <w:r>
-        <w:rPr>
-          <w:noProof/>
-          <w:lang w:val="en-GB"/>
-        </w:rPr>
-        <w:t>. This study was conducted during the baseline assessment of the first two recruitmen</w:t>
-      </w:r>
-      <w:r>
-        <w:rPr>
-          <w:noProof/>
-          <w:lang w:val="en-GB"/>
-        </w:rPr>
-        <w:t>t waves (out of six</w:t>
-      </w:r>
-      <w:del w:id="47" w:author="Heino, Matti T J" w:date="2018-08-05T22:54:00Z">
-        <w:r>
-          <w:rPr>
-            <w:noProof/>
-            <w:lang w:val="en-GB"/>
-          </w:rPr>
-          <w:delText>;</w:delText>
-        </w:r>
-        <w:r>
-          <w:rPr>
-            <w:noProof/>
-            <w:lang w:val="en-GB"/>
-          </w:rPr>
-          <w:delText xml:space="preserve"> the internal pilot study</w:delText>
-        </w:r>
-      </w:del>
+      <w:r>
+        <w:rPr>
+          <w:lang w:val="en-US"/>
+        </w:rPr>
+        <w:t>[29]</w:t>
+      </w:r>
+      <w:r>
+        <w:rPr>
+          <w:noProof/>
+          <w:lang w:val="en-GB"/>
+        </w:rPr>
+        <w:fldChar w:fldCharType="end"/>
+      </w:r>
+      <w:r>
+        <w:rPr>
+          <w:noProof/>
+          <w:lang w:val="en-GB"/>
+        </w:rPr>
+        <w:t>.</w:t>
+      </w:r>
+      <w:r>
+        <w:rPr>
+          <w:noProof/>
+          <w:lang w:val="en-GB"/>
+        </w:rPr>
+        <w:t xml:space="preserve"> </w:t>
+      </w:r>
+      <w:r>
+        <w:rPr>
+          <w:noProof/>
+          <w:lang w:val="en-GB"/>
+        </w:rPr>
+        <w:t xml:space="preserve">This </w:t>
+      </w:r>
+      <w:r>
+        <w:rPr>
+          <w:noProof/>
+          <w:lang w:val="en-GB"/>
+        </w:rPr>
+        <w:t xml:space="preserve">article is based on unpublished work available </w:t>
+      </w:r>
+      <w:r>
+        <w:rPr>
+          <w:noProof/>
+          <w:lang w:val="en-GB"/>
+        </w:rPr>
+        <w:t xml:space="preserve">at </w:t>
+      </w:r>
+      <w:hyperlink r:id="rId11" w:history="1">
+        <w:r>
+          <w:rPr>
+            <w:rStyle w:val="Hyperlink"/>
+            <w:noProof/>
+            <w:lang w:val="en-GB"/>
+          </w:rPr>
+          <w:t>https://osf.io/89mhu/</w:t>
+        </w:r>
+      </w:hyperlink>
+      <w:r>
+        <w:rPr>
+          <w:noProof/>
+          <w:lang w:val="en-GB"/>
+        </w:rPr>
+        <w:t xml:space="preserve">. Additional information on methods and results, in addition to all analysis code, can be found in the supplementary website at </w:t>
+      </w:r>
+      <w:hyperlink r:id="rId12" w:history="1">
+        <w:r>
+          <w:rPr>
+            <w:rStyle w:val="Hyperlink"/>
+            <w:noProof/>
+            <w:lang w:val="en-GB"/>
+          </w:rPr>
+          <w:t>https://git.io/vNl8X</w:t>
+        </w:r>
+      </w:hyperlink>
+      <w:r>
+        <w:rPr>
+          <w:noProof/>
+          <w:lang w:val="en-GB"/>
+        </w:rPr>
+        <w:t xml:space="preserve"> </w:t>
+      </w:r>
+      <w:r>
+        <w:rPr>
+          <w:noProof/>
+          <w:lang w:val="en-GB"/>
+        </w:rPr>
+        <w:t xml:space="preserve">(permalink provided in </w:t>
+      </w:r>
+      <w:r>
+        <w:rPr>
+          <w:noProof/>
+          <w:lang w:val="en-GB"/>
+        </w:rPr>
+        <w:fldChar w:fldCharType="begin"/>
+      </w:r>
+      <w:r>
+        <w:rPr>
+          <w:noProof/>
+          <w:lang w:val="en-GB"/>
+        </w:rPr>
+        <w:instrText xml:space="preserve"> ADDIN ZOTERO_ITEM CSL_CITATION {"citationID":"TiiepyaI","properties":{"formattedCitation":"[32]","plainCitation":"[32]"},"citationItems":[{"id":2522,"uris":["http://zotero.org/users/2425957/items/GJY2PEA9"],"uri":["http://zotero.org/users/2425957/items/GJY2PEA9"],"itemData":{"id":2522,"type":"webpage","title":"Comparing persuasive SMS reminders: Supplementary website","URL":"https://web.archive.org/web/20180223210916/https://heinonmatti.github.io/sms-persuasion/sms-persuasion-supplement.html","note":"Website at GitHub Pages: https://heinonmatti.github.io/sms-persuasion/sms-persuasion-supplement.html","author":[{"family":"Heino","given":"Matti T. J."}],"issued":{"date-parts":[["2018",2,21]]},"accessed":{"date-parts":[["2018",2,21]]}}}],"schema":"https://github.com/citation-style-language/schema/raw/master/csl-citation.json"} </w:instrText>
+      </w:r>
+      <w:r>
+        <w:rPr>
+          <w:noProof/>
+          <w:lang w:val="en-GB"/>
+        </w:rPr>
+        <w:fldChar w:fldCharType="separate"/>
+      </w:r>
+      <w:r>
+        <w:rPr>
+          <w:lang w:val="en-US"/>
+        </w:rPr>
+        <w:t>[32]</w:t>
+      </w:r>
+      <w:r>
+        <w:rPr>
+          <w:noProof/>
+          <w:lang w:val="en-GB"/>
+        </w:rPr>
+        <w:fldChar w:fldCharType="end"/>
+      </w:r>
       <w:r>
         <w:rPr>
           <w:noProof/>
@@ -7060,187 +7237,8 @@
           <w:noProof/>
           <w:lang w:val="en-GB"/>
         </w:rPr>
-        <w:t xml:space="preserve"> of the Let’s Move It</w:t>
-      </w:r>
-      <w:r>
-        <w:rPr>
-          <w:noProof/>
-          <w:lang w:val="en-GB"/>
-        </w:rPr>
-        <w:t xml:space="preserve"> cluster-randomised controlled</w:t>
-      </w:r>
-      <w:r>
-        <w:rPr>
-          <w:noProof/>
-          <w:lang w:val="en-GB"/>
-        </w:rPr>
-        <w:t xml:space="preserve"> trial</w:t>
-      </w:r>
-      <w:r>
-        <w:rPr>
-          <w:noProof/>
-          <w:lang w:val="en-GB"/>
-        </w:rPr>
-        <w:t xml:space="preserve"> </w:t>
-      </w:r>
-      <w:r>
-        <w:rPr>
-          <w:noProof/>
-          <w:lang w:val="en-GB"/>
-        </w:rPr>
-        <w:fldChar w:fldCharType="begin"/>
-      </w:r>
-      <w:r>
-        <w:rPr>
-          <w:noProof/>
-          <w:lang w:val="en-GB"/>
-        </w:rPr>
-        <w:instrText xml:space="preserve"> ADDIN ZOTERO_ITEM CSL_CITATION {"citationID":"1b85u0ljv2","properties":{"formattedCitation":"[29]","plainCitation":"[29]"},"citationItems":[{"id":801,"uris":["http://zotero.org/users/2425957/items/X9H6AVSF"],"uri":["http://zotero.org/users/2425957/items/X9H6AVSF"],"itemData":{"id":801,"type":"article-journal","title":"‘Let’s Move It’ – a school-based multilevel intervention to increase physical activity and reduce sedentary behaviour among older adolescents in vocational secondary schools: a study protocol for a cluster-randomised trial","container-title":"BMC Public Health","page":"451-466","volume":"16","source":"BioMed Central","abstract":"Physical activity (PA) has been shown to decline during adolescence, and those with lower education have lower levels of activity already at this age, calling for targeted efforts for them. No previous study has demonstrated lasting effects of school-based PA interventions among older adolescents. Furthermore, these interventions have rarely targeted sedentary behaviour (SB) despite its relevance to health. The Let’s Move It trial aims to evaluate the effectiveness and the cost-effectiveness of a school-based, multi-level intervention, on PA and SB, among vocational school students. We hypothesise that the intervention is effective in increasing moderate-to-vigorous-intensity physical activity (MVPA), particularly among those with low or moderate baseline levels, and decreasing SB among all students.","DOI":"10.1186/s12889-016-3094-x","ISSN":"1471-2458","shortTitle":"‘Let’s Move It’ – a school-based multilevel intervention to increase physical activity and reduce sedentary behaviour among older adolescents in vocational secondary schools","journalAbbreviation":"BMC Public Health","author":[{"family":"Hankonen","given":"Nelli"},{"family":"Heino","given":"Matti T. J."},{"family":"Araujo-Soares","given":"Vera"},{"family":"Sniehotta","given":"Falko F."},{"family":"Sund","given":"Reijo"},{"family":"Vasankari","given":"Tommi"},{"family":"Absetz","given":"Pilvikki"},{"family":"Borodulin","given":"Katja"},{"family":"Uutela","given":"Antti"},{"family":"Lintunen","given":"Taru"},{"family":"Haukkala","given":"Ari"}],"issued":{"date-parts":[["2016"]]}}}],"schema":"https://github.com/citation-style-language/schema/raw/master/csl-citation.json"} </w:instrText>
-      </w:r>
-      <w:r>
-        <w:rPr>
-          <w:noProof/>
-          <w:lang w:val="en-GB"/>
-        </w:rPr>
-        <w:fldChar w:fldCharType="separate"/>
-      </w:r>
-      <w:r>
-        <w:rPr>
-          <w:lang w:val="en-US"/>
-        </w:rPr>
-        <w:t>[29]</w:t>
-      </w:r>
-      <w:r>
-        <w:rPr>
-          <w:noProof/>
-          <w:lang w:val="en-GB"/>
-        </w:rPr>
-        <w:fldChar w:fldCharType="end"/>
-      </w:r>
-      <w:r>
-        <w:rPr>
-          <w:noProof/>
-          <w:lang w:val="en-GB"/>
-        </w:rPr>
         <w:t>.</w:t>
       </w:r>
-      <w:r>
-        <w:rPr>
-          <w:noProof/>
-          <w:lang w:val="en-GB"/>
-        </w:rPr>
-        <w:t xml:space="preserve"> </w:t>
-      </w:r>
-      <w:r>
-        <w:rPr>
-          <w:noProof/>
-          <w:lang w:val="en-GB"/>
-        </w:rPr>
-        <w:t xml:space="preserve">This </w:t>
-      </w:r>
-      <w:r>
-        <w:rPr>
-          <w:noProof/>
-          <w:lang w:val="en-GB"/>
-        </w:rPr>
-        <w:t xml:space="preserve">article is based on unpublished work available </w:t>
-      </w:r>
-      <w:r>
-        <w:rPr>
-          <w:noProof/>
-          <w:lang w:val="en-GB"/>
-        </w:rPr>
-        <w:t xml:space="preserve">at </w:t>
-      </w:r>
-      <w:hyperlink r:id="rId11" w:history="1">
-        <w:r>
-          <w:rPr>
-            <w:rStyle w:val="Hyperlink"/>
-            <w:noProof/>
-            <w:lang w:val="en-GB"/>
-          </w:rPr>
-          <w:t>https://osf.io/89mhu/</w:t>
-        </w:r>
-      </w:hyperlink>
-      <w:r>
-        <w:rPr>
-          <w:noProof/>
-          <w:lang w:val="en-GB"/>
-        </w:rPr>
-        <w:t xml:space="preserve">. Additional information on methods and results, in addition to all analysis code, can be found in the supplementary website at </w:t>
-      </w:r>
-      <w:hyperlink r:id="rId12" w:history="1">
-        <w:r>
-          <w:rPr>
-            <w:rStyle w:val="Hyperlink"/>
-            <w:noProof/>
-            <w:lang w:val="en-GB"/>
-          </w:rPr>
-          <w:t>https://git.io/vNl8X</w:t>
-        </w:r>
-      </w:hyperlink>
-      <w:r>
-        <w:rPr>
-          <w:noProof/>
-          <w:lang w:val="en-GB"/>
-        </w:rPr>
-        <w:t xml:space="preserve"> </w:t>
-      </w:r>
-      <w:r>
-        <w:rPr>
-          <w:noProof/>
-          <w:lang w:val="en-GB"/>
-        </w:rPr>
-        <w:t xml:space="preserve">(permalink provided in </w:t>
-      </w:r>
-      <w:r>
-        <w:rPr>
-          <w:noProof/>
-          <w:lang w:val="en-GB"/>
-        </w:rPr>
-        <w:fldChar w:fldCharType="begin"/>
-      </w:r>
-      <w:r>
-        <w:rPr>
-          <w:noProof/>
-          <w:lang w:val="en-GB"/>
-        </w:rPr>
-        <w:instrText xml:space="preserve"> ADDIN ZOTERO_ITEM CSL_CITATION {"citationID":"TiiepyaI","properties":{"formattedCitation":"[32]","plainCitation":"[32]"},"citationItems":[{"id":2522,"uris":["http://zotero.org/users/2425957/items/GJY2PEA9"],"uri":["http://zotero.org/users/2425957/items/GJY2PEA9"],"itemData":{"id":2522,"type":"webpage","title":"Comparing persuasive SMS reminders: Supplementary website","URL":"https://web.archive.org/web/20180223210916/https://heinonmatti.github.io/sms-persuasion/sms-persuasion-supplement.html","note":"Website at GitHub Pages: https://heinonmatti.github.io/sms-persuasion/sms-persuasion-supplement.html","author":[{"family":"Heino","given":"Matti T. J."}],"issued":{"date-parts":[["2018",2,21]]},"accessed":{"date-parts":[["2018",2,21]]}}}],"schema":"https://github.com/citation-style-language/schema/raw/master/csl-citation.json"} </w:instrText>
-      </w:r>
-      <w:r>
-        <w:rPr>
-          <w:noProof/>
-          <w:lang w:val="en-GB"/>
-        </w:rPr>
-        <w:fldChar w:fldCharType="separate"/>
-      </w:r>
-      <w:r>
-        <w:rPr>
-          <w:lang w:val="en-US"/>
-        </w:rPr>
-        <w:t>[32]</w:t>
-      </w:r>
-      <w:r>
-        <w:rPr>
-          <w:noProof/>
-          <w:lang w:val="en-GB"/>
-        </w:rPr>
-        <w:fldChar w:fldCharType="end"/>
-      </w:r>
-      <w:r>
-        <w:rPr>
-          <w:noProof/>
-          <w:lang w:val="en-GB"/>
-        </w:rPr>
-        <w:t>)</w:t>
-      </w:r>
-      <w:r>
-        <w:rPr>
-          <w:noProof/>
-          <w:lang w:val="en-GB"/>
-        </w:rPr>
-        <w:t>.</w:t>
-      </w:r>
     </w:p>
     <w:p>
       <w:pPr>
@@ -7250,7 +7248,7 @@
           <w:lang w:val="en-GB"/>
         </w:rPr>
       </w:pPr>
-      <w:bookmarkStart w:id="48" w:name="_Toc449907542"/>
+      <w:bookmarkStart w:id="47" w:name="_Toc449907542"/>
       <w:r>
         <w:rPr>
           <w:noProof/>
@@ -7266,7 +7264,7 @@
         </w:rPr>
         <w:t>ampling procedures</w:t>
       </w:r>
-      <w:bookmarkEnd w:id="48"/>
+      <w:bookmarkEnd w:id="47"/>
       <w:r>
         <w:rPr>
           <w:noProof/>
@@ -7436,7 +7434,7 @@
           <w:lang w:val="en-GB"/>
         </w:rPr>
       </w:pPr>
-      <w:ins w:id="49" w:author="Heino, Matti T J" w:date="2018-08-05T22:58:00Z">
+      <w:ins w:id="48" w:author="Heino, Matti T J" w:date="2018-08-05T22:58:00Z">
         <w:r>
           <w:rPr>
             <w:iCs/>
@@ -7446,7 +7444,7 @@
           <w:t>During baseline recruitment of the first two recruitment waves of the Let’s Move It trial</w:t>
         </w:r>
       </w:ins>
-      <w:del w:id="50" w:author="Heino, Matti T J" w:date="2018-08-05T22:58:00Z">
+      <w:del w:id="49" w:author="Heino, Matti T J" w:date="2018-08-05T22:58:00Z">
         <w:r>
           <w:rPr>
             <w:noProof/>
@@ -7689,7 +7687,7 @@
     <w:p>
       <w:pPr>
         <w:rPr>
-          <w:ins w:id="51" w:author="Heino, Matti T J" w:date="2018-08-05T23:07:00Z"/>
+          <w:ins w:id="50" w:author="Heino, Matti T J" w:date="2018-08-05T23:07:00Z"/>
           <w:noProof/>
           <w:lang w:val="en-US"/>
         </w:rPr>
@@ -7805,7 +7803,7 @@
         </w:rPr>
         <w:t xml:space="preserve">days (including the day of receiving the device). </w:t>
       </w:r>
-      <w:ins w:id="52" w:author="Heino, Matti T J" w:date="2018-08-05T23:07:00Z">
+      <w:ins w:id="51" w:author="Heino, Matti T J" w:date="2018-08-05T23:07:00Z">
         <w:r>
           <w:rPr>
             <w:noProof/>
@@ -7814,7 +7812,7 @@
           <w:t>The used Hookie accelerometer is a tri-axial accelerometer that collects data at 100 Hz sampling rate without prepro</w:t>
         </w:r>
       </w:ins>
-      <w:ins w:id="53" w:author="Heino, Matti T J" w:date="2018-08-06T15:41:00Z">
+      <w:ins w:id="52" w:author="Heino, Matti T J" w:date="2018-08-06T15:41:00Z">
         <w:r>
           <w:rPr>
             <w:noProof/>
@@ -7823,20 +7821,63 @@
           <w:t>c</w:t>
         </w:r>
       </w:ins>
+      <w:ins w:id="53" w:author="Heino, Matti T J" w:date="2018-08-05T23:07:00Z">
+        <w:r>
+          <w:rPr>
+            <w:noProof/>
+            <w:lang w:val="en-GB"/>
+          </w:rPr>
+          <w:t>essing. The measurement range of the accelerometer is ±16 g and the resolution is 4 mg (milligravity). The Hookie accelerometer employs the same tri-axial acceleration sensor component (ADXL345; Analog Devices, Norwood MA) that is used in widely used research-grade accelerometers</w:t>
+        </w:r>
+        <w:r>
+          <w:rPr>
+            <w:noProof/>
+            <w:lang w:val="en-GB"/>
+          </w:rPr>
+          <w:t xml:space="preserve"> </w:t>
+        </w:r>
+        <w:r>
+          <w:rPr>
+            <w:noProof/>
+            <w:lang w:val="en-GB"/>
+          </w:rPr>
+          <w:fldChar w:fldCharType="begin"/>
+        </w:r>
+        <w:r>
+          <w:rPr>
+            <w:noProof/>
+            <w:lang w:val="en-GB"/>
+          </w:rPr>
+          <w:instrText xml:space="preserve"> ADDIN ZOTERO_ITEM CSL_CITATION {"citationID":"ajcrhens4d","properties":{"formattedCitation":"[33]","plainCitation":"[33]"},"citationItems":[{"id":2928,"uris":["http://zotero.org/users/2425957/items/KK26NX9G"],"uri":["http://zotero.org/users/2425957/items/KK26NX9G"],"itemData":{"id":2928,"type":"article-journal","title":"Comparability of measured acceleration from accelerometry-based activity monitors.","source":"Google Scholar","author":[{"family":"Rowlands","given":"Alex V."},{"family":"Fraysse","given":"François"},{"family":"Catt","given":"Mike"},{"family":"Stiles","given":"Victoria H."},{"family":"Stanley","given":"Rebecca M."},{"family":"Eston","given":"Roger G."},{"family":"Olds","given":"Tim S."}],"issued":{"date-parts":[["2015"]]}}}],"schema":"https://github.com/citation-style-language/schema/raw/master/csl-citation.json"} </w:instrText>
+        </w:r>
+      </w:ins>
+      <w:r>
+        <w:rPr>
+          <w:noProof/>
+          <w:lang w:val="en-GB"/>
+        </w:rPr>
+        <w:fldChar w:fldCharType="separate"/>
+      </w:r>
       <w:ins w:id="54" w:author="Heino, Matti T J" w:date="2018-08-05T23:07:00Z">
         <w:r>
           <w:rPr>
-            <w:noProof/>
-            <w:lang w:val="en-GB"/>
-          </w:rPr>
-          <w:t>essing. The measurement range of the accelerometer is ±16 g and the resolution is 4 mg (milligravity). The Hookie accelerometer employs the same tri-axial acceleration sensor component (ADXL345; Analog Devices, Norwood MA) that is used in widely used research-grade accelerometers</w:t>
-        </w:r>
-        <w:r>
-          <w:rPr>
-            <w:noProof/>
-            <w:lang w:val="en-GB"/>
-          </w:rPr>
-          <w:t xml:space="preserve"> </w:t>
+            <w:lang w:val="en-US"/>
+          </w:rPr>
+          <w:t>[33]</w:t>
+        </w:r>
+        <w:r>
+          <w:rPr>
+            <w:noProof/>
+            <w:lang w:val="en-GB"/>
+          </w:rPr>
+          <w:fldChar w:fldCharType="end"/>
+        </w:r>
+        <w:r>
+          <w:rPr>
+            <w:noProof/>
+            <w:lang w:val="en-GB"/>
+          </w:rPr>
+          <w:t xml:space="preserve">. The validation of the Hookie accelerometer has been reported in both children </w:t>
         </w:r>
         <w:r>
           <w:rPr>
@@ -7845,14 +7886,16 @@
           </w:rPr>
           <w:fldChar w:fldCharType="begin"/>
         </w:r>
-        <w:r>
-          <w:rPr>
-            <w:noProof/>
-            <w:lang w:val="en-GB"/>
-          </w:rPr>
-          <w:instrText xml:space="preserve"> ADDIN ZOTERO_ITEM CSL_CITATION {"citationID":"ajcrhens4d","properties":{"formattedCitation":"[33]","plainCitation":"[33]"},"citationItems":[{"id":2928,"uris":["http://zotero.org/users/2425957/items/KK26NX9G"],"uri":["http://zotero.org/users/2425957/items/KK26NX9G"],"itemData":{"id":2928,"type":"article-journal","title":"Comparability of measured acceleration from accelerometry-based activity monitors.","source":"Google Scholar","author":[{"family":"Rowlands","given":"Alex V."},{"family":"Fraysse","given":"François"},{"family":"Catt","given":"Mike"},{"family":"Stiles","given":"Victoria H."},{"family":"Stanley","given":"Rebecca M."},{"family":"Eston","given":"Roger G."},{"family":"Olds","given":"Tim S."}],"issued":{"date-parts":[["2015"]]}}}],"schema":"https://github.com/citation-style-language/schema/raw/master/csl-citation.json"} </w:instrText>
-        </w:r>
       </w:ins>
+      <w:ins w:id="55" w:author="Heino, Matti T J" w:date="2018-08-05T23:08:00Z">
+        <w:r>
+          <w:rPr>
+            <w:noProof/>
+            <w:lang w:val="en-GB"/>
+          </w:rPr>
+          <w:instrText xml:space="preserve"> ADDIN ZOTERO_ITEM CSL_CITATION {"citationID":"avqklmuajb","properties":{"formattedCitation":"[34]","plainCitation":"[34]"},"citationItems":[{"id":2931,"uris":["http://zotero.org/users/2425957/items/BQGCXGW5"],"uri":["http://zotero.org/users/2425957/items/BQGCXGW5"],"itemData":{"id":2931,"type":"article-journal","title":"Mean amplitude deviation calculated from raw acceleration data: a novel method for classifying the intensity of adolescents’ physical activity irrespective of accelerometer brand","container-title":"BMC sports science, medicine and rehabilitation","page":"18","volume":"7","issue":"1","source":"Google Scholar","shortTitle":"Mean amplitude deviation calculated from raw acceleration data","author":[{"family":"Aittasalo","given":"Minna"},{"family":"Vähä-Ypyä","given":"Henri"},{"family":"Vasankari","given":"Tommi"},{"family":"Husu","given":"Pauliina"},{"family":"Jussila","given":"Anne-Mari"},{"family":"Sievänen","given":"Harri"}],"issued":{"date-parts":[["2015"]]}}}],"schema":"https://github.com/citation-style-language/schema/raw/master/csl-citation.json"} </w:instrText>
+        </w:r>
+      </w:ins>
       <w:r>
         <w:rPr>
           <w:noProof/>
@@ -7860,13 +7903,15 @@
         </w:rPr>
         <w:fldChar w:fldCharType="separate"/>
       </w:r>
-      <w:ins w:id="55" w:author="Heino, Matti T J" w:date="2018-08-05T23:07:00Z">
+      <w:ins w:id="56" w:author="Heino, Matti T J" w:date="2018-08-05T23:08:00Z">
         <w:r>
           <w:rPr>
             <w:lang w:val="en-US"/>
           </w:rPr>
-          <w:t>[33]</w:t>
-        </w:r>
+          <w:t>[34]</w:t>
+        </w:r>
+      </w:ins>
+      <w:ins w:id="57" w:author="Heino, Matti T J" w:date="2018-08-05T23:07:00Z">
         <w:r>
           <w:rPr>
             <w:noProof/>
@@ -7879,8 +7924,10 @@
             <w:noProof/>
             <w:lang w:val="en-GB"/>
           </w:rPr>
-          <w:t xml:space="preserve">. The validation of the Hookie accelerometer has been reported in both children </w:t>
-        </w:r>
+          <w:t xml:space="preserve"> and adults </w:t>
+        </w:r>
+      </w:ins>
+      <w:ins w:id="58" w:author="Heino, Matti T J" w:date="2018-08-05T23:08:00Z">
         <w:r>
           <w:rPr>
             <w:noProof/>
@@ -7888,86 +7935,37 @@
           </w:rPr>
           <w:fldChar w:fldCharType="begin"/>
         </w:r>
+        <w:r>
+          <w:rPr>
+            <w:noProof/>
+            <w:lang w:val="en-GB"/>
+          </w:rPr>
+          <w:instrText xml:space="preserve"> ADDIN ZOTERO_ITEM CSL_CITATION {"citationID":"a1b2o9tr0hr","properties":{"formattedCitation":"[35]","plainCitation":"[35]"},"citationItems":[{"id":2737,"uris":["http://zotero.org/users/2425957/items/A7AIDCT8"],"uri":["http://zotero.org/users/2425957/items/A7AIDCT8"],"itemData":{"id":2737,"type":"article-journal","title":"A universal, accurate intensity-based classification of different physical activities using raw data of accelerometer","container-title":"Clinical physiology and functional imaging","page":"64–70","volume":"35","issue":"1","source":"Google Scholar","author":[{"family":"Vähä-Ypyä","given":"Henri"},{"family":"Vasankari","given":"Tommi"},{"family":"Husu","given":"Pauliina"},{"family":"Suni","given":"Jaana"},{"family":"Sievänen","given":"Harri"}],"issued":{"date-parts":[["2015"]]}}}],"schema":"https://github.com/citation-style-language/schema/raw/master/csl-citation.json"} </w:instrText>
+        </w:r>
       </w:ins>
-      <w:ins w:id="56" w:author="Heino, Matti T J" w:date="2018-08-05T23:08:00Z">
-        <w:r>
-          <w:rPr>
-            <w:noProof/>
-            <w:lang w:val="en-GB"/>
-          </w:rPr>
-          <w:instrText xml:space="preserve"> ADDIN ZOTERO_ITEM CSL_CITATION {"citationID":"avqklmuajb","properties":{"formattedCitation":"[34]","plainCitation":"[34]"},"citationItems":[{"id":2931,"uris":["http://zotero.org/users/2425957/items/BQGCXGW5"],"uri":["http://zotero.org/users/2425957/items/BQGCXGW5"],"itemData":{"id":2931,"type":"article-journal","title":"Mean amplitude deviation calculated from raw acceleration data: a novel method for classifying the intensity of adolescents’ physical activity irrespective of accelerometer brand","container-title":"BMC sports science, medicine and rehabilitation","page":"18","volume":"7","issue":"1","source":"Google Scholar","shortTitle":"Mean amplitude deviation calculated from raw acceleration data","author":[{"family":"Aittasalo","given":"Minna"},{"family":"Vähä-Ypyä","given":"Henri"},{"family":"Vasankari","given":"Tommi"},{"family":"Husu","given":"Pauliina"},{"family":"Jussila","given":"Anne-Mari"},{"family":"Sievänen","given":"Harri"}],"issued":{"date-parts":[["2015"]]}}}],"schema":"https://github.com/citation-style-language/schema/raw/master/csl-citation.json"} </w:instrText>
+      <w:r>
+        <w:rPr>
+          <w:noProof/>
+          <w:lang w:val="en-GB"/>
+        </w:rPr>
+        <w:fldChar w:fldCharType="separate"/>
+      </w:r>
+      <w:ins w:id="59" w:author="Heino, Matti T J" w:date="2018-08-05T23:08:00Z">
+        <w:r>
+          <w:rPr>
+            <w:lang w:val="en-US"/>
+          </w:rPr>
+          <w:t>[35]</w:t>
+        </w:r>
+        <w:r>
+          <w:rPr>
+            <w:noProof/>
+            <w:lang w:val="en-GB"/>
+          </w:rPr>
+          <w:fldChar w:fldCharType="end"/>
         </w:r>
       </w:ins>
-      <w:r>
-        <w:rPr>
-          <w:noProof/>
-          <w:lang w:val="en-GB"/>
-        </w:rPr>
-        <w:fldChar w:fldCharType="separate"/>
-      </w:r>
-      <w:ins w:id="57" w:author="Heino, Matti T J" w:date="2018-08-05T23:08:00Z">
-        <w:r>
-          <w:rPr>
-            <w:lang w:val="en-US"/>
-          </w:rPr>
-          <w:t>[34]</w:t>
-        </w:r>
-      </w:ins>
-      <w:ins w:id="58" w:author="Heino, Matti T J" w:date="2018-08-05T23:07:00Z">
-        <w:r>
-          <w:rPr>
-            <w:noProof/>
-            <w:lang w:val="en-GB"/>
-          </w:rPr>
-          <w:fldChar w:fldCharType="end"/>
-        </w:r>
-        <w:r>
-          <w:rPr>
-            <w:noProof/>
-            <w:lang w:val="en-GB"/>
-          </w:rPr>
-          <w:t xml:space="preserve"> and adults </w:t>
-        </w:r>
-      </w:ins>
-      <w:ins w:id="59" w:author="Heino, Matti T J" w:date="2018-08-05T23:08:00Z">
-        <w:r>
-          <w:rPr>
-            <w:noProof/>
-            <w:lang w:val="en-GB"/>
-          </w:rPr>
-          <w:fldChar w:fldCharType="begin"/>
-        </w:r>
-        <w:r>
-          <w:rPr>
-            <w:noProof/>
-            <w:lang w:val="en-GB"/>
-          </w:rPr>
-          <w:instrText xml:space="preserve"> ADDIN ZOTERO_ITEM CSL_CITATION {"citationID":"a1b2o9tr0hr","properties":{"formattedCitation":"[35]","plainCitation":"[35]"},"citationItems":[{"id":2737,"uris":["http://zotero.org/users/2425957/items/A7AIDCT8"],"uri":["http://zotero.org/users/2425957/items/A7AIDCT8"],"itemData":{"id":2737,"type":"article-journal","title":"A universal, accurate intensity-based classification of different physical activities using raw data of accelerometer","container-title":"Clinical physiology and functional imaging","page":"64–70","volume":"35","issue":"1","source":"Google Scholar","author":[{"family":"Vähä-Ypyä","given":"Henri"},{"family":"Vasankari","given":"Tommi"},{"family":"Husu","given":"Pauliina"},{"family":"Suni","given":"Jaana"},{"family":"Sievänen","given":"Harri"}],"issued":{"date-parts":[["2015"]]}}}],"schema":"https://github.com/citation-style-language/schema/raw/master/csl-citation.json"} </w:instrText>
-        </w:r>
-      </w:ins>
-      <w:r>
-        <w:rPr>
-          <w:noProof/>
-          <w:lang w:val="en-GB"/>
-        </w:rPr>
-        <w:fldChar w:fldCharType="separate"/>
-      </w:r>
-      <w:ins w:id="60" w:author="Heino, Matti T J" w:date="2018-08-05T23:08:00Z">
-        <w:r>
-          <w:rPr>
-            <w:lang w:val="en-US"/>
-          </w:rPr>
-          <w:t>[35]</w:t>
-        </w:r>
-        <w:r>
-          <w:rPr>
-            <w:noProof/>
-            <w:lang w:val="en-GB"/>
-          </w:rPr>
-          <w:fldChar w:fldCharType="end"/>
-        </w:r>
-      </w:ins>
-      <w:ins w:id="61" w:author="Heino, Matti T J" w:date="2018-08-05T23:07:00Z">
+      <w:ins w:id="60" w:author="Heino, Matti T J" w:date="2018-08-05T23:07:00Z">
         <w:r>
           <w:rPr>
             <w:noProof/>
@@ -8168,7 +8166,7 @@
         </w:rPr>
         <w:t xml:space="preserve"> (see Appendi</w:t>
       </w:r>
-      <w:ins w:id="62" w:author="Heino, Matti T J" w:date="2018-08-01T21:15:00Z">
+      <w:ins w:id="61" w:author="Heino, Matti T J" w:date="2018-08-01T21:15:00Z">
         <w:r>
           <w:rPr>
             <w:noProof/>
@@ -8177,7 +8175,7 @@
           <w:t>ces</w:t>
         </w:r>
       </w:ins>
-      <w:del w:id="63" w:author="Heino, Matti T J" w:date="2018-08-01T21:15:00Z">
+      <w:del w:id="62" w:author="Heino, Matti T J" w:date="2018-08-01T21:15:00Z">
         <w:r>
           <w:rPr>
             <w:noProof/>
@@ -8193,7 +8191,7 @@
         </w:rPr>
         <w:t xml:space="preserve"> </w:t>
       </w:r>
-      <w:ins w:id="64" w:author="Heino, Matti T J" w:date="2018-08-08T15:44:00Z">
+      <w:ins w:id="63" w:author="Heino, Matti T J" w:date="2018-08-08T15:44:00Z">
         <w:r>
           <w:rPr>
             <w:noProof/>
@@ -8202,7 +8200,7 @@
           <w:t>2-3</w:t>
         </w:r>
       </w:ins>
-      <w:del w:id="65" w:author="Heino, Matti T J" w:date="2018-08-08T15:44:00Z">
+      <w:del w:id="64" w:author="Heino, Matti T J" w:date="2018-08-08T15:44:00Z">
         <w:r>
           <w:rPr>
             <w:noProof/>
@@ -8227,7 +8225,7 @@
           <w:lang w:val="en-GB"/>
         </w:rPr>
       </w:pPr>
-      <w:bookmarkStart w:id="66" w:name="_Toc449907544"/>
+      <w:bookmarkStart w:id="65" w:name="_Toc449907544"/>
       <w:r>
         <w:rPr>
           <w:noProof/>
@@ -8235,7 +8233,7 @@
         </w:rPr>
         <w:t>Random assignment</w:t>
       </w:r>
-      <w:bookmarkEnd w:id="66"/>
+      <w:bookmarkEnd w:id="65"/>
     </w:p>
     <w:p>
       <w:pPr>
@@ -8356,23 +8354,23 @@
         </w:rPr>
         <w:t xml:space="preserve">Research assistants working in the field </w:t>
       </w:r>
+      <w:ins w:id="66" w:author="Keegan Knittle" w:date="2018-08-02T14:03:00Z">
+        <w:r>
+          <w:rPr>
+            <w:noProof/>
+            <w:lang w:val="en-GB"/>
+          </w:rPr>
+          <w:t xml:space="preserve">to assess </w:t>
+        </w:r>
+      </w:ins>
+      <w:r>
+        <w:rPr>
+          <w:noProof/>
+          <w:lang w:val="en-GB"/>
+        </w:rPr>
+        <w:t>were blind to group allocation</w:t>
+      </w:r>
       <w:ins w:id="67" w:author="Keegan Knittle" w:date="2018-08-02T14:03:00Z">
-        <w:r>
-          <w:rPr>
-            <w:noProof/>
-            <w:lang w:val="en-GB"/>
-          </w:rPr>
-          <w:t xml:space="preserve">to assess </w:t>
-        </w:r>
-      </w:ins>
-      <w:r>
-        <w:rPr>
-          <w:noProof/>
-          <w:lang w:val="en-GB"/>
-        </w:rPr>
-        <w:t>were blind to group allocation</w:t>
-      </w:r>
-      <w:ins w:id="68" w:author="Keegan Knittle" w:date="2018-08-02T14:03:00Z">
         <w:r>
           <w:rPr>
             <w:noProof/>
@@ -8533,7 +8531,7 @@
           <w:lang w:val="en-GB"/>
         </w:rPr>
       </w:pPr>
-      <w:bookmarkStart w:id="69" w:name="_Toc449907543"/>
+      <w:bookmarkStart w:id="68" w:name="_Toc449907543"/>
       <w:r>
         <w:rPr>
           <w:noProof/>
@@ -8541,7 +8539,7 @@
         </w:rPr>
         <w:t>Interventions</w:t>
       </w:r>
-      <w:bookmarkEnd w:id="69"/>
+      <w:bookmarkEnd w:id="68"/>
     </w:p>
     <w:p>
       <w:pPr>
@@ -8869,7 +8867,7 @@
           <w:lang w:val="en-GB"/>
         </w:rPr>
       </w:pPr>
-      <w:bookmarkStart w:id="70" w:name="_Toc449907246"/>
+      <w:bookmarkStart w:id="69" w:name="_Toc449907246"/>
       <w:r>
         <w:rPr>
           <w:noProof/>
@@ -8926,7 +8924,7 @@
         </w:rPr>
         <w:t xml:space="preserve"> SMS content, translated to English.</w:t>
       </w:r>
-      <w:bookmarkEnd w:id="70"/>
+      <w:bookmarkEnd w:id="69"/>
     </w:p>
     <w:tbl>
       <w:tblPr>
@@ -9852,7 +9850,7 @@
           <w:lang w:val="en-GB"/>
         </w:rPr>
       </w:pPr>
-      <w:bookmarkStart w:id="71" w:name="_Toc449907545"/>
+      <w:bookmarkStart w:id="70" w:name="_Toc449907545"/>
       <w:r>
         <w:rPr>
           <w:noProof/>
@@ -9861,7 +9859,7 @@
         <w:lastRenderedPageBreak/>
         <w:t>Registration and deviations from registered plan</w:t>
       </w:r>
-      <w:bookmarkEnd w:id="71"/>
+      <w:bookmarkEnd w:id="70"/>
     </w:p>
     <w:p>
       <w:pPr>
@@ -10094,7 +10092,7 @@
         </w:rPr>
         <w:t xml:space="preserve">the </w:t>
       </w:r>
-      <w:del w:id="72" w:author="Heino, Matti T J" w:date="2018-07-31T16:14:00Z">
+      <w:del w:id="71" w:author="Heino, Matti T J" w:date="2018-07-31T16:14:00Z">
         <w:r>
           <w:rPr>
             <w:noProof/>
@@ -10103,7 +10101,7 @@
           <w:delText>LBC</w:delText>
         </w:r>
       </w:del>
-      <w:ins w:id="73" w:author="Heino, Matti T J" w:date="2018-07-31T16:14:00Z">
+      <w:ins w:id="72" w:author="Heino, Matti T J" w:date="2018-07-31T16:14:00Z">
         <w:r>
           <w:rPr>
             <w:noProof/>
@@ -10293,7 +10291,7 @@
         </w:rPr>
         <w:fldChar w:fldCharType="begin"/>
       </w:r>
-      <w:ins w:id="74" w:author="Heino, Matti T J" w:date="2018-08-05T23:08:00Z">
+      <w:ins w:id="73" w:author="Heino, Matti T J" w:date="2018-08-05T23:08:00Z">
         <w:r>
           <w:rPr>
             <w:noProof/>
@@ -10302,7 +10300,7 @@
           <w:instrText xml:space="preserve"> ADDIN ZOTERO_ITEM CSL_CITATION {"citationID":"16nv0er26f","properties":{"formattedCitation":"[36]","plainCitation":"[36]"},"citationItems":[{"id":413,"uris":["http://zotero.org/users/2425957/items/SSKFN6EP"],"uri":["http://zotero.org/users/2425957/items/SSKFN6EP"],"itemData":{"id":413,"type":"book","title":"Understanding Psychology as a Science: An Introduction to Scientific and Statistical Inference","publisher":"Palgrave Macmillan","number-of-pages":"185","source":"Google Books","abstract":"What makes psychology a science?What is the logic underlying psychological research? In this groundbreaking book Zoltán Dienes introduces students to key issues in the philosophy of science and statistics that have a direct and vital bearing on the practice of research in psychology. The book is organised around the influential thinkers and conceptual debates which pervade psychological research and teaching but until now have not been made accessible to students. In a clear and fluid style, Dienes takes the reader on a compelling tour of the ideas of: - Popper- Kuhn&amp; Lakatos- Neyman&amp; Pearson- Bayes- Fisher&amp; RoyallFeaturing examples drawn from extensive teaching experience to ground the ideas firmly in psychological science, the book is an ideal companion to courses and modules in psychological research methods and also to those covering conceptual and historical issues.","ISBN":"978-1-137-09605-0","shortTitle":"Understanding Psychology as a Science","language":"en","author":[{"family":"Dienes","given":"Zoltan"}],"issued":{"date-parts":[["2008",2,28]]}}}],"schema":"https://github.com/citation-style-language/schema/raw/master/csl-citation.json"} </w:instrText>
         </w:r>
       </w:ins>
-      <w:del w:id="75" w:author="Heino, Matti T J" w:date="2018-08-05T23:07:00Z">
+      <w:del w:id="74" w:author="Heino, Matti T J" w:date="2018-08-05T23:07:00Z">
         <w:r>
           <w:rPr>
             <w:noProof/>
@@ -10318,7 +10316,7 @@
         </w:rPr>
         <w:fldChar w:fldCharType="separate"/>
       </w:r>
-      <w:ins w:id="76" w:author="Heino, Matti T J" w:date="2018-08-05T23:08:00Z">
+      <w:ins w:id="75" w:author="Heino, Matti T J" w:date="2018-08-05T23:08:00Z">
         <w:r>
           <w:rPr>
             <w:lang w:val="en-US"/>
@@ -10326,7 +10324,7 @@
           <w:t>[36]</w:t>
         </w:r>
       </w:ins>
-      <w:del w:id="77" w:author="Heino, Matti T J" w:date="2018-08-05T23:08:00Z">
+      <w:del w:id="76" w:author="Heino, Matti T J" w:date="2018-08-05T23:08:00Z">
         <w:r>
           <w:rPr>
             <w:lang w:val="en-US"/>
@@ -10355,7 +10353,7 @@
         </w:rPr>
         <w:fldChar w:fldCharType="begin"/>
       </w:r>
-      <w:ins w:id="78" w:author="Heino, Matti T J" w:date="2018-08-05T23:08:00Z">
+      <w:ins w:id="77" w:author="Heino, Matti T J" w:date="2018-08-05T23:08:00Z">
         <w:r>
           <w:rPr>
             <w:noProof/>
@@ -10364,7 +10362,7 @@
           <w:instrText xml:space="preserve"> ADDIN ZOTERO_ITEM CSL_CITATION {"citationID":"1AWOucEc","properties":{"formattedCitation":"[37]","plainCitation":"[37]"},"citationItems":[{"id":434,"uris":["http://zotero.org/users/2425957/items/4NPHT43Z"],"uri":["http://zotero.org/users/2425957/items/4NPHT43Z"],"itemData":{"id":434,"type":"article-journal","title":"A practical solution to the pervasive problems of p values","container-title":"Psychonomic Bulletin &amp; Review","page":"779-804","volume":"14","issue":"5","source":"link.springer.com","abstract":"In the field of psychology, the practice ofp value null-hypothesis testing is as widespread as ever. Despite this popularity, or perhaps because of it, most psychologists are not aware of the statistical peculiarities of thep value procedure. In particular,p values are based on data that were never observed, and these hypothetical data are themselves influenced by subjective intentions. Moreover,p values do not quantify statistical evidence. This article reviews thesep value problems and illustrates each problem with concrete examples. The three problems are familiar to statisticians but may be new to psychologists. A practical solution to thesep value problems is to adopt a model selection perspective and use the Bayesian information criterion (BIC) for statistical inference (Raftery, 1995). The BIC provides an approximation to a Bayesian hypothesis test, does not require the specification of priors, and can be easily calculated from SPSS output.","DOI":"10.3758/BF03194105","ISSN":"1069-9384, 1531-5320","journalAbbreviation":"Psychonomic Bulletin &amp; Review","language":"en","author":[{"family":"Wagenmakers","given":"Eric-Jan"}],"issued":{"date-parts":[["2007",10]]}}}],"schema":"https://github.com/citation-style-language/schema/raw/master/csl-citation.json"} </w:instrText>
         </w:r>
       </w:ins>
-      <w:del w:id="79" w:author="Heino, Matti T J" w:date="2018-08-05T23:07:00Z">
+      <w:del w:id="78" w:author="Heino, Matti T J" w:date="2018-08-05T23:07:00Z">
         <w:r>
           <w:rPr>
             <w:noProof/>
@@ -10380,7 +10378,7 @@
         </w:rPr>
         <w:fldChar w:fldCharType="separate"/>
       </w:r>
-      <w:ins w:id="80" w:author="Heino, Matti T J" w:date="2018-08-05T23:08:00Z">
+      <w:ins w:id="79" w:author="Heino, Matti T J" w:date="2018-08-05T23:08:00Z">
         <w:r>
           <w:rPr>
             <w:lang w:val="en-US"/>
@@ -10388,7 +10386,7 @@
           <w:t>[37]</w:t>
         </w:r>
       </w:ins>
-      <w:del w:id="81" w:author="Heino, Matti T J" w:date="2018-08-05T23:08:00Z">
+      <w:del w:id="80" w:author="Heino, Matti T J" w:date="2018-08-05T23:08:00Z">
         <w:r>
           <w:rPr>
             <w:lang w:val="en-US"/>
@@ -10434,7 +10432,7 @@
         </w:rPr>
         <w:fldChar w:fldCharType="begin"/>
       </w:r>
-      <w:ins w:id="82" w:author="Heino, Matti T J" w:date="2018-08-05T23:08:00Z">
+      <w:ins w:id="81" w:author="Heino, Matti T J" w:date="2018-08-05T23:08:00Z">
         <w:r>
           <w:rPr>
             <w:noProof/>
@@ -10443,7 +10441,7 @@
           <w:instrText xml:space="preserve"> ADDIN ZOTERO_ITEM CSL_CITATION {"citationID":"6ca4fgcrq","properties":{"formattedCitation":"[38]","plainCitation":"[38]"},"citationItems":[{"id":412,"uris":["http://zotero.org/users/2425957/items/DDJI3SKA"],"uri":["http://zotero.org/users/2425957/items/DDJI3SKA"],"itemData":{"id":412,"type":"article-journal","title":"Only Reporting Guidelines Can Save (Soft) Science","container-title":"European Journal of Personality","page":"120-144","volume":"27","issue":"2","source":"Wiley Online Library","DOI":"10.1002/per.1920","ISSN":"1099-0984","journalAbbreviation":"Eur. J. Pers.","language":"en","author":[{"family":"Fanelli","given":"Daniele"}],"issued":{"date-parts":[["2013",3,1]]}}}],"schema":"https://github.com/citation-style-language/schema/raw/master/csl-citation.json"} </w:instrText>
         </w:r>
       </w:ins>
-      <w:del w:id="83" w:author="Heino, Matti T J" w:date="2018-08-05T23:07:00Z">
+      <w:del w:id="82" w:author="Heino, Matti T J" w:date="2018-08-05T23:07:00Z">
         <w:r>
           <w:rPr>
             <w:noProof/>
@@ -10459,7 +10457,7 @@
         </w:rPr>
         <w:fldChar w:fldCharType="separate"/>
       </w:r>
-      <w:ins w:id="84" w:author="Heino, Matti T J" w:date="2018-08-05T23:08:00Z">
+      <w:ins w:id="83" w:author="Heino, Matti T J" w:date="2018-08-05T23:08:00Z">
         <w:r>
           <w:rPr>
             <w:lang w:val="en-US"/>
@@ -10467,7 +10465,7 @@
           <w:t>[38]</w:t>
         </w:r>
       </w:ins>
-      <w:del w:id="85" w:author="Heino, Matti T J" w:date="2018-08-05T23:08:00Z">
+      <w:del w:id="84" w:author="Heino, Matti T J" w:date="2018-08-05T23:08:00Z">
         <w:r>
           <w:rPr>
             <w:lang w:val="en-US"/>
@@ -10528,7 +10526,7 @@
         </w:rPr>
         <w:fldChar w:fldCharType="begin"/>
       </w:r>
-      <w:ins w:id="86" w:author="Heino, Matti T J" w:date="2018-08-05T23:08:00Z">
+      <w:ins w:id="85" w:author="Heino, Matti T J" w:date="2018-08-05T23:08:00Z">
         <w:r>
           <w:rPr>
             <w:rStyle w:val="abstract"/>
@@ -10538,7 +10536,7 @@
           <w:instrText xml:space="preserve"> ADDIN ZOTERO_ITEM CSL_CITATION {"citationID":"4lovmljpk","properties":{"formattedCitation":"[39]","plainCitation":"[39]"},"citationItems":[{"id":419,"uris":["http://zotero.org/users/2425957/items/XUNHSCB3"],"uri":["http://zotero.org/users/2425957/items/XUNHSCB3"],"itemData":{"id":419,"type":"article-journal","title":"Extending the CONSORT Statement to Randomized Trials of Nonpharmacologic Treatment: Explanation and Elaboration","container-title":"Annals of Internal Medicine","page":"295-309","volume":"148","issue":"4","source":"Silverchair","abstract":"Adequate reporting of randomized, controlled trials (RCTs) is necessary to allow accurate critical appraisal of the validity and applicability of the results. The CONSORT (Consolidated Standards of Reporting Trials) Statement, a 22-item checklist and flow diagram, is intended to address this problem by improving the reporting of RCTs. However, some specific issues that apply to trials of nonpharmacologic treatments (for example, surgery, technical interventions, devices, rehabilitation, psychotherapy, and behavioral intervention) are not specifically addressed in the CONSORT Statement. Furthermore, considerable evidence suggests that the reporting of nonpharmacologic trials still needs improvement. Therefore, the CONSORT group developed an extension of the CONSORT Statement for trials assessing nonpharmacologic treatments. A consensus meeting of 33 experts was organized in Paris, France, in February 2006, to develop an extension of the CONSORT Statement for trials of nonpharmacologic treatments. The participants extended 11 items from the CONSORT Statement, added 1 item, and developed a modified flow diagram.To allow adequate understanding and implementation of the CONSORT extension, the CONSORT group developed this elaboration and explanation document from a review of the literature to provide examples of adequate reporting. This extension, in conjunction with the main CONSORT Statement and other CONSORT extensions, should help to improve the reporting of RCTs performed in this field.","DOI":"10.7326/0003-4819-148-4-200802190-00008","ISSN":"0003-4819","shortTitle":"Extending the CONSORT Statement to Randomized Trials of Nonpharmacologic Treatment","journalAbbreviation":"Ann Intern Med","author":[{"family":"Boutron","given":"Isabelle"},{"family":"Moher","given":"David"},{"family":"Altman","given":"Douglas G."},{"family":"Schulz","given":"Kenneth F."},{"family":"Ravaud","given":"Philippe"}],"issued":{"date-parts":[["2008",2,19]]}}}],"schema":"https://github.com/citation-style-language/schema/raw/master/csl-citation.json"} </w:instrText>
         </w:r>
       </w:ins>
-      <w:del w:id="87" w:author="Heino, Matti T J" w:date="2018-08-05T23:07:00Z">
+      <w:del w:id="86" w:author="Heino, Matti T J" w:date="2018-08-05T23:07:00Z">
         <w:r>
           <w:rPr>
             <w:rStyle w:val="abstract"/>
@@ -10556,7 +10554,7 @@
         </w:rPr>
         <w:fldChar w:fldCharType="separate"/>
       </w:r>
-      <w:ins w:id="88" w:author="Heino, Matti T J" w:date="2018-08-05T23:08:00Z">
+      <w:ins w:id="87" w:author="Heino, Matti T J" w:date="2018-08-05T23:08:00Z">
         <w:r>
           <w:rPr>
             <w:lang w:val="en-US"/>
@@ -10564,7 +10562,7 @@
           <w:t>[39]</w:t>
         </w:r>
       </w:ins>
-      <w:del w:id="89" w:author="Heino, Matti T J" w:date="2018-08-05T23:08:00Z">
+      <w:del w:id="88" w:author="Heino, Matti T J" w:date="2018-08-05T23:08:00Z">
         <w:r>
           <w:rPr>
             <w:lang w:val="en-US"/>
@@ -10693,7 +10691,7 @@
         </w:rPr>
         <w:fldChar w:fldCharType="begin"/>
       </w:r>
-      <w:ins w:id="90" w:author="Heino, Matti T J" w:date="2018-08-05T23:08:00Z">
+      <w:ins w:id="89" w:author="Heino, Matti T J" w:date="2018-08-05T23:08:00Z">
         <w:r>
           <w:rPr>
             <w:rStyle w:val="abstract"/>
@@ -10703,7 +10701,7 @@
           <w:instrText xml:space="preserve"> ADDIN ZOTERO_ITEM CSL_CITATION {"citationID":"278hkq34jb","properties":{"formattedCitation":"[40]","plainCitation":"[40]"},"citationItems":[{"id":411,"uris":["http://zotero.org/users/2425957/items/KHUFK3JK"],"uri":["http://zotero.org/users/2425957/items/KHUFK3JK"],"itemData":{"id":411,"type":"article-journal","title":"Publishing: Credit where credit is due","container-title":"Nature","page":"312-313","volume":"508","issue":"7496","source":"CrossRef","DOI":"10.1038/508312a","ISSN":"0028-0836, 1476-4687","shortTitle":"Publishing","author":[{"family":"Allen","given":"Liz"},{"family":"Scott","given":"Jo"},{"family":"Brand","given":"Amy"},{"family":"Hlava","given":"Marjorie"},{"family":"Altman","given":"Micah"}],"issued":{"date-parts":[["2014",4,16]]}}}],"schema":"https://github.com/citation-style-language/schema/raw/master/csl-citation.json"} </w:instrText>
         </w:r>
       </w:ins>
-      <w:del w:id="91" w:author="Heino, Matti T J" w:date="2018-08-05T23:07:00Z">
+      <w:del w:id="90" w:author="Heino, Matti T J" w:date="2018-08-05T23:07:00Z">
         <w:r>
           <w:rPr>
             <w:rStyle w:val="abstract"/>
@@ -10721,7 +10719,7 @@
         </w:rPr>
         <w:fldChar w:fldCharType="separate"/>
       </w:r>
-      <w:ins w:id="92" w:author="Heino, Matti T J" w:date="2018-08-05T23:08:00Z">
+      <w:ins w:id="91" w:author="Heino, Matti T J" w:date="2018-08-05T23:08:00Z">
         <w:r>
           <w:rPr>
             <w:lang w:val="en-US"/>
@@ -10729,7 +10727,7 @@
           <w:t>[40]</w:t>
         </w:r>
       </w:ins>
-      <w:del w:id="93" w:author="Heino, Matti T J" w:date="2018-08-05T23:08:00Z">
+      <w:del w:id="92" w:author="Heino, Matti T J" w:date="2018-08-05T23:08:00Z">
         <w:r>
           <w:rPr>
             <w:lang w:val="en-US"/>
@@ -10762,7 +10760,7 @@
           <w:lang w:val="en-GB"/>
         </w:rPr>
       </w:pPr>
-      <w:bookmarkStart w:id="94" w:name="_Toc449907547"/>
+      <w:bookmarkStart w:id="93" w:name="_Toc449907547"/>
       <w:r>
         <w:rPr>
           <w:noProof/>
@@ -10770,23 +10768,267 @@
         </w:rPr>
         <w:t>Outcomes</w:t>
       </w:r>
+      <w:bookmarkEnd w:id="93"/>
+    </w:p>
+    <w:p>
+      <w:pPr>
+        <w:pStyle w:val="Heading3"/>
+        <w:rPr>
+          <w:noProof/>
+          <w:lang w:val="en-GB"/>
+        </w:rPr>
+      </w:pPr>
+      <w:bookmarkStart w:id="94" w:name="_Toc449907548"/>
+      <w:r>
+        <w:rPr>
+          <w:noProof/>
+          <w:lang w:val="en-GB"/>
+        </w:rPr>
+        <w:t>Primary outcome measures</w:t>
+      </w:r>
       <w:bookmarkEnd w:id="94"/>
     </w:p>
     <w:p>
       <w:pPr>
+        <w:rPr>
+          <w:noProof/>
+          <w:lang w:val="en-GB"/>
+        </w:rPr>
+      </w:pPr>
+      <w:r>
+        <w:rPr>
+          <w:noProof/>
+          <w:lang w:val="en-GB"/>
+        </w:rPr>
+        <w:t>P</w:t>
+      </w:r>
+      <w:r>
+        <w:rPr>
+          <w:noProof/>
+          <w:lang w:val="en-GB"/>
+        </w:rPr>
+        <w:t xml:space="preserve">rimary outcome measures were 1) accelerometer wear time minutes and 2) days </w:t>
+      </w:r>
+      <w:r>
+        <w:rPr>
+          <w:noProof/>
+          <w:lang w:val="en-GB"/>
+        </w:rPr>
+        <w:t>with</w:t>
+      </w:r>
+      <w:r>
+        <w:rPr>
+          <w:noProof/>
+          <w:lang w:val="en-GB"/>
+        </w:rPr>
+        <w:t xml:space="preserve"> </w:t>
+      </w:r>
+      <w:r>
+        <w:rPr>
+          <w:noProof/>
+          <w:lang w:val="en-GB"/>
+        </w:rPr>
+        <w:t>≥ 10 hours of valid accelerometer data</w:t>
+      </w:r>
+      <w:r>
+        <w:rPr>
+          <w:noProof/>
+          <w:lang w:val="en-GB"/>
+        </w:rPr>
+        <w:t>.</w:t>
+      </w:r>
+      <w:r>
+        <w:rPr>
+          <w:noProof/>
+          <w:lang w:val="en-GB"/>
+        </w:rPr>
+        <w:t xml:space="preserve"> </w:t>
+      </w:r>
+      <w:r>
+        <w:rPr>
+          <w:noProof/>
+          <w:lang w:val="en-GB"/>
+        </w:rPr>
+        <w:t>As this trial was conducted within a larger trial, several other measures were collected and are liste</w:t>
+      </w:r>
+      <w:r>
+        <w:rPr>
+          <w:noProof/>
+          <w:lang w:val="en-GB"/>
+        </w:rPr>
+        <w:t xml:space="preserve">d in the Let’s Move It protocol </w:t>
+      </w:r>
+      <w:r>
+        <w:rPr>
+          <w:noProof/>
+          <w:lang w:val="en-GB"/>
+        </w:rPr>
+        <w:fldChar w:fldCharType="begin"/>
+      </w:r>
+      <w:r>
+        <w:rPr>
+          <w:noProof/>
+          <w:lang w:val="en-GB"/>
+        </w:rPr>
+        <w:instrText xml:space="preserve"> ADDIN ZOTERO_ITEM CSL_CITATION {"citationID":"2q7oginofo","properties":{"formattedCitation":"[29]","plainCitation":"[29]"},"citationItems":[{"id":801,"uris":["http://zotero.org/users/2425957/items/X9H6AVSF"],"uri":["http://zotero.org/users/2425957/items/X9H6AVSF"],"itemData":{"id":801,"type":"article-journal","title":"‘Let’s Move It’ – a school-based multilevel intervention to increase physical activity and reduce sedentary behaviour among older adolescents in vocational secondary schools: a study protocol for a cluster-randomised trial","container-title":"BMC Public Health","page":"451-466","volume":"16","source":"BioMed Central","abstract":"Physical activity (PA) has been shown to decline during adolescence, and those with lower education have lower levels of activity already at this age, calling for targeted efforts for them. No previous study has demonstrated lasting effects of school-based PA interventions among older adolescents. Furthermore, these interventions have rarely targeted sedentary behaviour (SB) despite its relevance to health. The Let’s Move It trial aims to evaluate the effectiveness and the cost-effectiveness of a school-based, multi-level intervention, on PA and SB, among vocational school students. We hypothesise that the intervention is effective in increasing moderate-to-vigorous-intensity physical activity (MVPA), particularly among those with low or moderate baseline levels, and decreasing SB among all students.","DOI":"10.1186/s12889-016-3094-x","ISSN":"1471-2458","shortTitle":"‘Let’s Move It’ – a school-based multilevel intervention to increase physical activity and reduce sedentary behaviour among older adolescents in vocational secondary schools","journalAbbreviation":"BMC Public Health","author":[{"family":"Hankonen","given":"Nelli"},{"family":"Heino","given":"Matti T. J."},{"family":"Araujo-Soares","given":"Vera"},{"family":"Sniehotta","given":"Falko F."},{"family":"Sund","given":"Reijo"},{"family":"Vasankari","given":"Tommi"},{"family":"Absetz","given":"Pilvikki"},{"family":"Borodulin","given":"Katja"},{"family":"Uutela","given":"Antti"},{"family":"Lintunen","given":"Taru"},{"family":"Haukkala","given":"Ari"}],"issued":{"date-parts":[["2016"]]}}}],"schema":"https://github.com/citation-style-language/schema/raw/master/csl-citation.json"} </w:instrText>
+      </w:r>
+      <w:r>
+        <w:rPr>
+          <w:noProof/>
+          <w:lang w:val="en-GB"/>
+        </w:rPr>
+        <w:fldChar w:fldCharType="separate"/>
+      </w:r>
+      <w:r>
+        <w:rPr>
+          <w:lang w:val="en-US"/>
+        </w:rPr>
+        <w:t>[29]</w:t>
+      </w:r>
+      <w:r>
+        <w:rPr>
+          <w:noProof/>
+          <w:lang w:val="en-GB"/>
+        </w:rPr>
+        <w:fldChar w:fldCharType="end"/>
+      </w:r>
+      <w:r>
+        <w:rPr>
+          <w:noProof/>
+          <w:lang w:val="en-GB"/>
+        </w:rPr>
+        <w:t>.</w:t>
+      </w:r>
+      <w:r>
+        <w:rPr>
+          <w:noProof/>
+          <w:lang w:val="en-GB"/>
+        </w:rPr>
+        <w:t xml:space="preserve"> </w:t>
+      </w:r>
+      <w:r>
+        <w:rPr>
+          <w:noProof/>
+          <w:lang w:val="en-GB"/>
+        </w:rPr>
+        <w:t xml:space="preserve">The main trial used a 3-axis accelerometer with </w:t>
+      </w:r>
+      <w:r>
+        <w:rPr>
+          <w:noProof/>
+          <w:lang w:val="en-GB"/>
+        </w:rPr>
+        <w:t xml:space="preserve">a </w:t>
+      </w:r>
+      <w:r>
+        <w:rPr>
+          <w:noProof/>
+          <w:lang w:val="en-GB"/>
+        </w:rPr>
+        <w:t>2GB internal memory (Hookie Meter v2.0, Hookie Technologies Ltd, Espoo, Finland</w:t>
+      </w:r>
+      <w:r>
+        <w:rPr>
+          <w:noProof/>
+          <w:lang w:val="en-GB"/>
+        </w:rPr>
+        <w:t>)</w:t>
+      </w:r>
+      <w:r>
+        <w:rPr>
+          <w:noProof/>
+          <w:lang w:val="en-GB"/>
+        </w:rPr>
+        <w:t xml:space="preserve">. The activity data was registered </w:t>
+      </w:r>
+      <w:r>
+        <w:rPr>
+          <w:noProof/>
+          <w:lang w:val="en-GB"/>
+        </w:rPr>
+        <w:t>using</w:t>
+      </w:r>
+      <w:r>
+        <w:rPr>
+          <w:noProof/>
+          <w:lang w:val="en-GB"/>
+        </w:rPr>
+        <w:t xml:space="preserve"> raw data </w:t>
+      </w:r>
+      <w:r>
+        <w:rPr>
+          <w:noProof/>
+          <w:lang w:val="en-GB"/>
+        </w:rPr>
+        <w:t>and a</w:t>
+      </w:r>
+      <w:r>
+        <w:rPr>
+          <w:noProof/>
+          <w:lang w:val="en-GB"/>
+        </w:rPr>
+        <w:t xml:space="preserve"> 100 Hz sampl</w:t>
+      </w:r>
+      <w:r>
+        <w:rPr>
+          <w:noProof/>
+          <w:lang w:val="en-GB"/>
+        </w:rPr>
+        <w:t>ing</w:t>
+      </w:r>
+      <w:r>
+        <w:rPr>
+          <w:noProof/>
+          <w:lang w:val="en-GB"/>
+        </w:rPr>
+        <w:t xml:space="preserve"> rate.</w:t>
+      </w:r>
+    </w:p>
+    <w:p>
+      <w:pPr>
+        <w:rPr>
+          <w:noProof/>
+          <w:lang w:val="en-GB"/>
+        </w:rPr>
+      </w:pPr>
+    </w:p>
+    <w:p>
+      <w:pPr>
+        <w:rPr>
+          <w:noProof/>
+          <w:lang w:val="en-GB"/>
+        </w:rPr>
+      </w:pPr>
+    </w:p>
+    <w:p>
+      <w:pPr>
         <w:pStyle w:val="Heading3"/>
         <w:rPr>
           <w:noProof/>
           <w:lang w:val="en-GB"/>
         </w:rPr>
       </w:pPr>
-      <w:bookmarkStart w:id="95" w:name="_Toc449907548"/>
-      <w:r>
-        <w:rPr>
-          <w:noProof/>
-          <w:lang w:val="en-GB"/>
-        </w:rPr>
-        <w:t>Primary outcome measures</w:t>
+      <w:bookmarkStart w:id="95" w:name="_Toc449907549"/>
+      <w:r>
+        <w:rPr>
+          <w:noProof/>
+          <w:lang w:val="en-GB"/>
+        </w:rPr>
+        <w:t>I</w:t>
+      </w:r>
+      <w:r>
+        <w:rPr>
+          <w:noProof/>
+          <w:lang w:val="en-GB"/>
+        </w:rPr>
+        <w:t>mplementation</w:t>
+      </w:r>
+      <w:r>
+        <w:rPr>
+          <w:noProof/>
+          <w:lang w:val="en-GB"/>
+        </w:rPr>
+        <w:t xml:space="preserve"> assessment measures</w:t>
       </w:r>
       <w:bookmarkEnd w:id="95"/>
     </w:p>
@@ -10802,21 +11044,76 @@
           <w:noProof/>
           <w:lang w:val="en-GB"/>
         </w:rPr>
-        <w:t>P</w:t>
-      </w:r>
-      <w:r>
-        <w:rPr>
-          <w:noProof/>
-          <w:lang w:val="en-GB"/>
-        </w:rPr>
-        <w:t xml:space="preserve">rimary outcome measures were 1) accelerometer wear time minutes and 2) days </w:t>
-      </w:r>
-      <w:r>
-        <w:rPr>
-          <w:noProof/>
-          <w:lang w:val="en-GB"/>
-        </w:rPr>
-        <w:t>with</w:t>
+        <w:t>A one-page</w:t>
+      </w:r>
+      <w:r>
+        <w:rPr>
+          <w:noProof/>
+          <w:lang w:val="en-GB"/>
+        </w:rPr>
+        <w:t xml:space="preserve"> questionnaire </w:t>
+      </w:r>
+      <w:r>
+        <w:rPr>
+          <w:noProof/>
+          <w:lang w:val="en-GB"/>
+        </w:rPr>
+        <w:t xml:space="preserve">(Appendix </w:t>
+      </w:r>
+      <w:del w:id="96" w:author="Heino, Matti T J" w:date="2018-08-08T15:44:00Z">
+        <w:r>
+          <w:rPr>
+            <w:noProof/>
+            <w:lang w:val="en-GB"/>
+          </w:rPr>
+          <w:delText>3</w:delText>
+        </w:r>
+      </w:del>
+      <w:ins w:id="97" w:author="Heino, Matti T J" w:date="2018-08-08T15:44:00Z">
+        <w:r>
+          <w:rPr>
+            <w:noProof/>
+            <w:lang w:val="en-GB"/>
+          </w:rPr>
+          <w:t>2</w:t>
+        </w:r>
+      </w:ins>
+      <w:ins w:id="98" w:author="Heino, Matti T J" w:date="2018-08-01T14:25:00Z">
+        <w:r>
+          <w:rPr>
+            <w:noProof/>
+            <w:lang w:val="en-GB"/>
+          </w:rPr>
+          <w:t xml:space="preserve">; translation in Appendix </w:t>
+        </w:r>
+        <w:r>
+          <w:rPr>
+            <w:noProof/>
+            <w:lang w:val="en-GB"/>
+          </w:rPr>
+          <w:t>3</w:t>
+        </w:r>
+      </w:ins>
+      <w:r>
+        <w:rPr>
+          <w:noProof/>
+          <w:lang w:val="en-GB"/>
+        </w:rPr>
+        <w:t xml:space="preserve">) </w:t>
+      </w:r>
+      <w:r>
+        <w:rPr>
+          <w:noProof/>
+          <w:lang w:val="en-GB"/>
+        </w:rPr>
+        <w:t xml:space="preserve">was used </w:t>
+      </w:r>
+      <w:r>
+        <w:rPr>
+          <w:noProof/>
+          <w:lang w:val="en-GB"/>
+        </w:rPr>
+        <w:t>to gain additional insight into the</w:t>
       </w:r>
       <w:r>
         <w:rPr>
@@ -10830,305 +11127,6 @@
           <w:noProof/>
           <w:lang w:val="en-GB"/>
         </w:rPr>
-        <w:t>≥ 10 hours of valid accelerometer data</w:t>
-      </w:r>
-      <w:r>
-        <w:rPr>
-          <w:noProof/>
-          <w:lang w:val="en-GB"/>
-        </w:rPr>
-        <w:t>.</w:t>
-      </w:r>
-      <w:r>
-        <w:rPr>
-          <w:noProof/>
-          <w:lang w:val="en-GB"/>
-        </w:rPr>
-        <w:t xml:space="preserve"> </w:t>
-      </w:r>
-      <w:r>
-        <w:rPr>
-          <w:noProof/>
-          <w:lang w:val="en-GB"/>
-        </w:rPr>
-        <w:t>As this trial was conducted within a larger trial, several other measures were collected and are liste</w:t>
-      </w:r>
-      <w:r>
-        <w:rPr>
-          <w:noProof/>
-          <w:lang w:val="en-GB"/>
-        </w:rPr>
-        <w:t xml:space="preserve">d in the Let’s Move It protocol </w:t>
-      </w:r>
-      <w:r>
-        <w:rPr>
-          <w:noProof/>
-          <w:lang w:val="en-GB"/>
-        </w:rPr>
-        <w:fldChar w:fldCharType="begin"/>
-      </w:r>
-      <w:r>
-        <w:rPr>
-          <w:noProof/>
-          <w:lang w:val="en-GB"/>
-        </w:rPr>
-        <w:instrText xml:space="preserve"> ADDIN ZOTERO_ITEM CSL_CITATION {"citationID":"2q7oginofo","properties":{"formattedCitation":"[29]","plainCitation":"[29]"},"citationItems":[{"id":801,"uris":["http://zotero.org/users/2425957/items/X9H6AVSF"],"uri":["http://zotero.org/users/2425957/items/X9H6AVSF"],"itemData":{"id":801,"type":"article-journal","title":"‘Let’s Move It’ – a school-based multilevel intervention to increase physical activity and reduce sedentary behaviour among older adolescents in vocational secondary schools: a study protocol for a cluster-randomised trial","container-title":"BMC Public Health","page":"451-466","volume":"16","source":"BioMed Central","abstract":"Physical activity (PA) has been shown to decline during adolescence, and those with lower education have lower levels of activity already at this age, calling for targeted efforts for them. No previous study has demonstrated lasting effects of school-based PA interventions among older adolescents. Furthermore, these interventions have rarely targeted sedentary behaviour (SB) despite its relevance to health. The Let’s Move It trial aims to evaluate the effectiveness and the cost-effectiveness of a school-based, multi-level intervention, on PA and SB, among vocational school students. We hypothesise that the intervention is effective in increasing moderate-to-vigorous-intensity physical activity (MVPA), particularly among those with low or moderate baseline levels, and decreasing SB among all students.","DOI":"10.1186/s12889-016-3094-x","ISSN":"1471-2458","shortTitle":"‘Let’s Move It’ – a school-based multilevel intervention to increase physical activity and reduce sedentary behaviour among older adolescents in vocational secondary schools","journalAbbreviation":"BMC Public Health","author":[{"family":"Hankonen","given":"Nelli"},{"family":"Heino","given":"Matti T. J."},{"family":"Araujo-Soares","given":"Vera"},{"family":"Sniehotta","given":"Falko F."},{"family":"Sund","given":"Reijo"},{"family":"Vasankari","given":"Tommi"},{"family":"Absetz","given":"Pilvikki"},{"family":"Borodulin","given":"Katja"},{"family":"Uutela","given":"Antti"},{"family":"Lintunen","given":"Taru"},{"family":"Haukkala","given":"Ari"}],"issued":{"date-parts":[["2016"]]}}}],"schema":"https://github.com/citation-style-language/schema/raw/master/csl-citation.json"} </w:instrText>
-      </w:r>
-      <w:r>
-        <w:rPr>
-          <w:noProof/>
-          <w:lang w:val="en-GB"/>
-        </w:rPr>
-        <w:fldChar w:fldCharType="separate"/>
-      </w:r>
-      <w:r>
-        <w:rPr>
-          <w:lang w:val="en-US"/>
-        </w:rPr>
-        <w:t>[29]</w:t>
-      </w:r>
-      <w:r>
-        <w:rPr>
-          <w:noProof/>
-          <w:lang w:val="en-GB"/>
-        </w:rPr>
-        <w:fldChar w:fldCharType="end"/>
-      </w:r>
-      <w:r>
-        <w:rPr>
-          <w:noProof/>
-          <w:lang w:val="en-GB"/>
-        </w:rPr>
-        <w:t>.</w:t>
-      </w:r>
-      <w:r>
-        <w:rPr>
-          <w:noProof/>
-          <w:lang w:val="en-GB"/>
-        </w:rPr>
-        <w:t xml:space="preserve"> </w:t>
-      </w:r>
-      <w:r>
-        <w:rPr>
-          <w:noProof/>
-          <w:lang w:val="en-GB"/>
-        </w:rPr>
-        <w:t xml:space="preserve">The main trial used a 3-axis accelerometer with </w:t>
-      </w:r>
-      <w:r>
-        <w:rPr>
-          <w:noProof/>
-          <w:lang w:val="en-GB"/>
-        </w:rPr>
-        <w:t xml:space="preserve">a </w:t>
-      </w:r>
-      <w:r>
-        <w:rPr>
-          <w:noProof/>
-          <w:lang w:val="en-GB"/>
-        </w:rPr>
-        <w:t>2GB internal memory (Hookie Meter v2.0, Hookie Technologies Ltd, Espoo, Finland</w:t>
-      </w:r>
-      <w:r>
-        <w:rPr>
-          <w:noProof/>
-          <w:lang w:val="en-GB"/>
-        </w:rPr>
-        <w:t>)</w:t>
-      </w:r>
-      <w:r>
-        <w:rPr>
-          <w:noProof/>
-          <w:lang w:val="en-GB"/>
-        </w:rPr>
-        <w:t xml:space="preserve">. The activity data was registered </w:t>
-      </w:r>
-      <w:r>
-        <w:rPr>
-          <w:noProof/>
-          <w:lang w:val="en-GB"/>
-        </w:rPr>
-        <w:t>using</w:t>
-      </w:r>
-      <w:r>
-        <w:rPr>
-          <w:noProof/>
-          <w:lang w:val="en-GB"/>
-        </w:rPr>
-        <w:t xml:space="preserve"> raw data </w:t>
-      </w:r>
-      <w:r>
-        <w:rPr>
-          <w:noProof/>
-          <w:lang w:val="en-GB"/>
-        </w:rPr>
-        <w:t>and a</w:t>
-      </w:r>
-      <w:r>
-        <w:rPr>
-          <w:noProof/>
-          <w:lang w:val="en-GB"/>
-        </w:rPr>
-        <w:t xml:space="preserve"> 100 Hz sampl</w:t>
-      </w:r>
-      <w:r>
-        <w:rPr>
-          <w:noProof/>
-          <w:lang w:val="en-GB"/>
-        </w:rPr>
-        <w:t>ing</w:t>
-      </w:r>
-      <w:r>
-        <w:rPr>
-          <w:noProof/>
-          <w:lang w:val="en-GB"/>
-        </w:rPr>
-        <w:t xml:space="preserve"> rate.</w:t>
-      </w:r>
-    </w:p>
-    <w:p>
-      <w:pPr>
-        <w:rPr>
-          <w:noProof/>
-          <w:lang w:val="en-GB"/>
-        </w:rPr>
-      </w:pPr>
-    </w:p>
-    <w:p>
-      <w:pPr>
-        <w:rPr>
-          <w:noProof/>
-          <w:lang w:val="en-GB"/>
-        </w:rPr>
-      </w:pPr>
-    </w:p>
-    <w:p>
-      <w:pPr>
-        <w:pStyle w:val="Heading3"/>
-        <w:rPr>
-          <w:noProof/>
-          <w:lang w:val="en-GB"/>
-        </w:rPr>
-      </w:pPr>
-      <w:bookmarkStart w:id="96" w:name="_Toc449907549"/>
-      <w:r>
-        <w:rPr>
-          <w:noProof/>
-          <w:lang w:val="en-GB"/>
-        </w:rPr>
-        <w:t>I</w:t>
-      </w:r>
-      <w:r>
-        <w:rPr>
-          <w:noProof/>
-          <w:lang w:val="en-GB"/>
-        </w:rPr>
-        <w:t>mplementation</w:t>
-      </w:r>
-      <w:r>
-        <w:rPr>
-          <w:noProof/>
-          <w:lang w:val="en-GB"/>
-        </w:rPr>
-        <w:t xml:space="preserve"> assessment measures</w:t>
-      </w:r>
-      <w:bookmarkEnd w:id="96"/>
-    </w:p>
-    <w:p>
-      <w:pPr>
-        <w:rPr>
-          <w:noProof/>
-          <w:lang w:val="en-GB"/>
-        </w:rPr>
-      </w:pPr>
-      <w:r>
-        <w:rPr>
-          <w:noProof/>
-          <w:lang w:val="en-GB"/>
-        </w:rPr>
-        <w:t>A one-page</w:t>
-      </w:r>
-      <w:r>
-        <w:rPr>
-          <w:noProof/>
-          <w:lang w:val="en-GB"/>
-        </w:rPr>
-        <w:t xml:space="preserve"> questionnaire </w:t>
-      </w:r>
-      <w:r>
-        <w:rPr>
-          <w:noProof/>
-          <w:lang w:val="en-GB"/>
-        </w:rPr>
-        <w:t xml:space="preserve">(Appendix </w:t>
-      </w:r>
-      <w:del w:id="97" w:author="Heino, Matti T J" w:date="2018-08-08T15:44:00Z">
-        <w:r>
-          <w:rPr>
-            <w:noProof/>
-            <w:lang w:val="en-GB"/>
-          </w:rPr>
-          <w:delText>3</w:delText>
-        </w:r>
-      </w:del>
-      <w:ins w:id="98" w:author="Heino, Matti T J" w:date="2018-08-08T15:44:00Z">
-        <w:r>
-          <w:rPr>
-            <w:noProof/>
-            <w:lang w:val="en-GB"/>
-          </w:rPr>
-          <w:t>2</w:t>
-        </w:r>
-      </w:ins>
-      <w:ins w:id="99" w:author="Heino, Matti T J" w:date="2018-08-01T14:25:00Z">
-        <w:r>
-          <w:rPr>
-            <w:noProof/>
-            <w:lang w:val="en-GB"/>
-          </w:rPr>
-          <w:t xml:space="preserve">; translation in Appendix </w:t>
-        </w:r>
-        <w:r>
-          <w:rPr>
-            <w:noProof/>
-            <w:lang w:val="en-GB"/>
-          </w:rPr>
-          <w:t>3</w:t>
-        </w:r>
-      </w:ins>
-      <w:r>
-        <w:rPr>
-          <w:noProof/>
-          <w:lang w:val="en-GB"/>
-        </w:rPr>
-        <w:t xml:space="preserve">) </w:t>
-      </w:r>
-      <w:r>
-        <w:rPr>
-          <w:noProof/>
-          <w:lang w:val="en-GB"/>
-        </w:rPr>
-        <w:t xml:space="preserve">was used </w:t>
-      </w:r>
-      <w:r>
-        <w:rPr>
-          <w:noProof/>
-          <w:lang w:val="en-GB"/>
-        </w:rPr>
-        <w:t>to gain additional insight into the</w:t>
-      </w:r>
-      <w:r>
-        <w:rPr>
-          <w:noProof/>
-          <w:lang w:val="en-GB"/>
-        </w:rPr>
-        <w:t xml:space="preserve"> </w:t>
-      </w:r>
-      <w:r>
-        <w:rPr>
-          <w:noProof/>
-          <w:lang w:val="en-GB"/>
-        </w:rPr>
         <w:t>reception</w:t>
       </w:r>
       <w:r>
@@ -11138,7 +11136,7 @@
         </w:rPr>
         <w:t xml:space="preserve"> of the messages.</w:t>
       </w:r>
-      <w:ins w:id="100" w:author="Heino, Matti T J" w:date="2018-08-01T14:08:00Z">
+      <w:ins w:id="99" w:author="Heino, Matti T J" w:date="2018-08-01T14:08:00Z">
         <w:r>
           <w:rPr>
             <w:noProof/>
@@ -11475,7 +11473,7 @@
           <w:lang w:val="en-GB"/>
         </w:rPr>
       </w:pPr>
-      <w:bookmarkStart w:id="101" w:name="_Toc449907550"/>
+      <w:bookmarkStart w:id="100" w:name="_Toc449907550"/>
       <w:r>
         <w:rPr>
           <w:noProof/>
@@ -11483,7 +11481,7 @@
         </w:rPr>
         <w:t>Statistical analyses</w:t>
       </w:r>
-      <w:bookmarkEnd w:id="101"/>
+      <w:bookmarkEnd w:id="100"/>
     </w:p>
     <w:p>
       <w:pPr>
@@ -11520,7 +11518,7 @@
         </w:rPr>
         <w:fldChar w:fldCharType="begin"/>
       </w:r>
-      <w:ins w:id="102" w:author="Heino, Matti T J" w:date="2018-08-05T23:08:00Z">
+      <w:ins w:id="101" w:author="Heino, Matti T J" w:date="2018-08-05T23:08:00Z">
         <w:r>
           <w:rPr>
             <w:noProof/>
@@ -11529,7 +11527,7 @@
           <w:instrText xml:space="preserve"> ADDIN ZOTERO_ITEM CSL_CITATION {"citationID":"21ebc7ok6q","properties":{"formattedCitation":"[41, 42]","plainCitation":"[41, 42]"},"citationItems":[{"id":333,"uris":["http://zotero.org/users/2425957/items/92N9IA46"],"uri":["http://zotero.org/users/2425957/items/92N9IA46"],"itemData":{"id":333,"type":"book","title":"R: A Language and Environment for Statistical Computing","publisher":"R Foundation for Statistical Computing","publisher-place":"Vienna, Austria","version":"3.1.1","event-place":"Vienna, Austria","author":[{"literal":"R Core Team"}],"issued":{"date-parts":[["2015"]]}}},{"id":334,"uris":["http://zotero.org/users/2425957/items/32A29DVA"],"uri":["http://zotero.org/users/2425957/items/32A29DVA"],"itemData":{"id":334,"type":"book","title":"RStudio: Integrated Development Environment for R","publisher":"RStudio, Inc.","publisher-place":"Boston, MA","version":"0.99.491","event-place":"Boston, MA","URL":"http://www.rstudio.com/","author":[{"literal":"RStudio Team"}],"issued":{"date-parts":[["2015"]]}}}],"schema":"https://github.com/citation-style-language/schema/raw/master/csl-citation.json"} </w:instrText>
         </w:r>
       </w:ins>
-      <w:del w:id="103" w:author="Heino, Matti T J" w:date="2018-08-05T23:07:00Z">
+      <w:del w:id="102" w:author="Heino, Matti T J" w:date="2018-08-05T23:07:00Z">
         <w:r>
           <w:rPr>
             <w:noProof/>
@@ -11545,7 +11543,7 @@
         </w:rPr>
         <w:fldChar w:fldCharType="separate"/>
       </w:r>
-      <w:ins w:id="104" w:author="Heino, Matti T J" w:date="2018-08-05T23:08:00Z">
+      <w:ins w:id="103" w:author="Heino, Matti T J" w:date="2018-08-05T23:08:00Z">
         <w:r>
           <w:rPr>
             <w:lang w:val="en-US"/>
@@ -11553,7 +11551,7 @@
           <w:t>[41, 42]</w:t>
         </w:r>
       </w:ins>
-      <w:del w:id="105" w:author="Heino, Matti T J" w:date="2018-08-05T23:08:00Z">
+      <w:del w:id="104" w:author="Heino, Matti T J" w:date="2018-08-05T23:08:00Z">
         <w:r>
           <w:rPr>
             <w:lang w:val="en-US"/>
@@ -11603,7 +11601,7 @@
         </w:rPr>
         <w:fldChar w:fldCharType="begin"/>
       </w:r>
-      <w:ins w:id="106" w:author="Heino, Matti T J" w:date="2018-08-05T23:08:00Z">
+      <w:ins w:id="105" w:author="Heino, Matti T J" w:date="2018-08-05T23:08:00Z">
         <w:r>
           <w:rPr>
             <w:noProof/>
@@ -11612,7 +11610,7 @@
           <w:instrText xml:space="preserve"> ADDIN ZOTERO_ITEM CSL_CITATION {"citationID":"1n98aut44e","properties":{"formattedCitation":"[43]","plainCitation":"[43]"},"citationItems":[{"id":332,"uris":["http://zotero.org/users/2425957/items/22NITU7F"],"uri":["http://zotero.org/users/2425957/items/22NITU7F"],"itemData":{"id":332,"type":"book","title":"ggplot2: Elegant Graphics for Data Analysis","publisher":"Springer-Verlag New York","URL":"http://ggplot2.org","ISBN":"978-0-387-98140-6","author":[{"family":"Wickham","given":"Hadley"}],"issued":{"date-parts":[["2009"]]}}}],"schema":"https://github.com/citation-style-language/schema/raw/master/csl-citation.json"} </w:instrText>
         </w:r>
       </w:ins>
-      <w:del w:id="107" w:author="Heino, Matti T J" w:date="2018-08-05T23:07:00Z">
+      <w:del w:id="106" w:author="Heino, Matti T J" w:date="2018-08-05T23:07:00Z">
         <w:r>
           <w:rPr>
             <w:noProof/>
@@ -11628,7 +11626,7 @@
         </w:rPr>
         <w:fldChar w:fldCharType="separate"/>
       </w:r>
-      <w:ins w:id="108" w:author="Heino, Matti T J" w:date="2018-08-05T23:08:00Z">
+      <w:ins w:id="107" w:author="Heino, Matti T J" w:date="2018-08-05T23:08:00Z">
         <w:r>
           <w:rPr>
             <w:lang w:val="en-US"/>
@@ -11636,7 +11634,7 @@
           <w:t>[43]</w:t>
         </w:r>
       </w:ins>
-      <w:del w:id="109" w:author="Heino, Matti T J" w:date="2018-08-05T23:08:00Z">
+      <w:del w:id="108" w:author="Heino, Matti T J" w:date="2018-08-05T23:08:00Z">
         <w:r>
           <w:rPr>
             <w:lang w:val="en-US"/>
@@ -11686,7 +11684,7 @@
         </w:rPr>
         <w:fldChar w:fldCharType="begin"/>
       </w:r>
-      <w:ins w:id="110" w:author="Heino, Matti T J" w:date="2018-08-05T23:08:00Z">
+      <w:ins w:id="109" w:author="Heino, Matti T J" w:date="2018-08-05T23:08:00Z">
         <w:r>
           <w:rPr>
             <w:noProof/>
@@ -11695,7 +11693,7 @@
           <w:instrText xml:space="preserve"> ADDIN ZOTERO_ITEM CSL_CITATION {"citationID":"2qct00s99n","properties":{"formattedCitation":"[44]","plainCitation":"[44]"},"citationItems":[{"id":330,"uris":["http://zotero.org/users/2425957/items/D9Q3IC6T"],"uri":["http://zotero.org/users/2425957/items/D9Q3IC6T"],"itemData":{"id":330,"type":"book","title":"yarrr: A companion to the e-book YaRrr!: The Pirate's Guide to R","version":"0.1","URL":"http://www.r-bloggers.com/the-new-and-improved-pirateplot-now-with-themes/","author":[{"family":"Phillips","given":"Nathaniel"}],"issued":{"date-parts":[["2016"]]}}}],"schema":"https://github.com/citation-style-language/schema/raw/master/csl-citation.json"} </w:instrText>
         </w:r>
       </w:ins>
-      <w:del w:id="111" w:author="Heino, Matti T J" w:date="2018-08-05T23:07:00Z">
+      <w:del w:id="110" w:author="Heino, Matti T J" w:date="2018-08-05T23:07:00Z">
         <w:r>
           <w:rPr>
             <w:noProof/>
@@ -11711,7 +11709,7 @@
         </w:rPr>
         <w:fldChar w:fldCharType="separate"/>
       </w:r>
-      <w:ins w:id="112" w:author="Heino, Matti T J" w:date="2018-08-05T23:08:00Z">
+      <w:ins w:id="111" w:author="Heino, Matti T J" w:date="2018-08-05T23:08:00Z">
         <w:r>
           <w:rPr>
             <w:lang w:val="en-US"/>
@@ -11719,7 +11717,7 @@
           <w:t>[44]</w:t>
         </w:r>
       </w:ins>
-      <w:del w:id="113" w:author="Heino, Matti T J" w:date="2018-08-05T23:08:00Z">
+      <w:del w:id="112" w:author="Heino, Matti T J" w:date="2018-08-05T23:08:00Z">
         <w:r>
           <w:rPr>
             <w:lang w:val="en-US"/>
@@ -11883,7 +11881,7 @@
         </w:rPr>
         <w:fldChar w:fldCharType="begin"/>
       </w:r>
-      <w:ins w:id="114" w:author="Heino, Matti T J" w:date="2018-08-05T23:08:00Z">
+      <w:ins w:id="113" w:author="Heino, Matti T J" w:date="2018-08-05T23:08:00Z">
         <w:r>
           <w:rPr>
             <w:noProof/>
@@ -11892,7 +11890,7 @@
           <w:instrText xml:space="preserve"> ADDIN ZOTERO_ITEM CSL_CITATION {"citationID":"121fl70kpe","properties":{"formattedCitation":"[45]","plainCitation":"[45]"},"citationItems":[{"id":275,"uris":["http://zotero.org/users/2425957/items/6SHRBIMQ"],"uri":["http://zotero.org/users/2425957/items/6SHRBIMQ"],"itemData":{"id":275,"type":"book","title":"Serious stats: A guide to advanced statistics for the behavioral sciences","publisher":"Palgrave Macmillan","publisher-place":"China","event-place":"China","shortTitle":"Serious stats","author":[{"family":"Baguley","given":"Thomas"}],"issued":{"date-parts":[["2012"]]},"accessed":{"date-parts":[["2015",12,7]]}}}],"schema":"https://github.com/citation-style-language/schema/raw/master/csl-citation.json"} </w:instrText>
         </w:r>
       </w:ins>
-      <w:del w:id="115" w:author="Heino, Matti T J" w:date="2018-08-05T23:07:00Z">
+      <w:del w:id="114" w:author="Heino, Matti T J" w:date="2018-08-05T23:07:00Z">
         <w:r>
           <w:rPr>
             <w:noProof/>
@@ -11908,7 +11906,7 @@
         </w:rPr>
         <w:fldChar w:fldCharType="separate"/>
       </w:r>
-      <w:ins w:id="116" w:author="Heino, Matti T J" w:date="2018-08-05T23:08:00Z">
+      <w:ins w:id="115" w:author="Heino, Matti T J" w:date="2018-08-05T23:08:00Z">
         <w:r>
           <w:rPr>
             <w:lang w:val="en-US"/>
@@ -11916,7 +11914,7 @@
           <w:t>[45]</w:t>
         </w:r>
       </w:ins>
-      <w:del w:id="117" w:author="Heino, Matti T J" w:date="2018-08-05T23:08:00Z">
+      <w:del w:id="116" w:author="Heino, Matti T J" w:date="2018-08-05T23:08:00Z">
         <w:r>
           <w:rPr>
             <w:lang w:val="en-US"/>
@@ -12001,7 +11999,7 @@
         </w:rPr>
         <w:fldChar w:fldCharType="begin"/>
       </w:r>
-      <w:ins w:id="118" w:author="Heino, Matti T J" w:date="2018-08-05T23:08:00Z">
+      <w:ins w:id="117" w:author="Heino, Matti T J" w:date="2018-08-05T23:08:00Z">
         <w:r>
           <w:rPr>
             <w:noProof/>
@@ -12010,7 +12008,7 @@
           <w:instrText xml:space="preserve"> ADDIN ZOTERO_ITEM CSL_CITATION {"citationID":"2o6go9a2rd","properties":{"formattedCitation":"[46]","plainCitation":"[46]"},"citationItems":[{"id":337,"uris":["http://zotero.org/users/2425957/items/N99RIHMK"],"uri":["http://zotero.org/users/2425957/items/N99RIHMK"],"itemData":{"id":337,"type":"book","title":"R package sm: nonparametric smoothing methods (version 2.2-5.4)","publisher-place":"University of Glasgow, UK and Università di Padova, Italia","event-place":"University of Glasgow, UK and Università di Padova, Italia","URL":"URL http://www.stats.gla.ac.uk/ adrian/sm, http://azzalini.stat.unipd.it/Book_sm","author":[{"family":"Bowman","given":"A. W."},{"family":"Azzalini","given":"A."}],"issued":{"date-parts":[["2014"]]}}}],"schema":"https://github.com/citation-style-language/schema/raw/master/csl-citation.json"} </w:instrText>
         </w:r>
       </w:ins>
-      <w:del w:id="119" w:author="Heino, Matti T J" w:date="2018-08-05T23:07:00Z">
+      <w:del w:id="118" w:author="Heino, Matti T J" w:date="2018-08-05T23:07:00Z">
         <w:r>
           <w:rPr>
             <w:noProof/>
@@ -12026,7 +12024,7 @@
         </w:rPr>
         <w:fldChar w:fldCharType="separate"/>
       </w:r>
-      <w:ins w:id="120" w:author="Heino, Matti T J" w:date="2018-08-05T23:08:00Z">
+      <w:ins w:id="119" w:author="Heino, Matti T J" w:date="2018-08-05T23:08:00Z">
         <w:r>
           <w:rPr>
             <w:lang w:val="en-US"/>
@@ -12034,7 +12032,7 @@
           <w:t>[46]</w:t>
         </w:r>
       </w:ins>
-      <w:del w:id="121" w:author="Heino, Matti T J" w:date="2018-08-05T23:08:00Z">
+      <w:del w:id="120" w:author="Heino, Matti T J" w:date="2018-08-05T23:08:00Z">
         <w:r>
           <w:rPr>
             <w:lang w:val="en-US"/>
@@ -12191,7 +12189,7 @@
         </w:rPr>
         <w:fldChar w:fldCharType="begin"/>
       </w:r>
-      <w:ins w:id="122" w:author="Heino, Matti T J" w:date="2018-08-05T23:08:00Z">
+      <w:ins w:id="121" w:author="Heino, Matti T J" w:date="2018-08-05T23:08:00Z">
         <w:r>
           <w:rPr>
             <w:noProof/>
@@ -12200,7 +12198,7 @@
           <w:instrText xml:space="preserve"> ADDIN ZOTERO_ITEM CSL_CITATION {"citationID":"mg60iekck","properties":{"formattedCitation":"[47]","plainCitation":"[47]"},"citationItems":[{"id":335,"uris":["http://zotero.org/users/2425957/items/KIWG39KT"],"uri":["http://zotero.org/users/2425957/items/KIWG39KT"],"itemData":{"id":335,"type":"book","title":"userfriendlyscience: Quantitative analysis made accessible","URL":"http://CRAN.R-project.org/package=userfriendlyscience","note":"R package version 0.4-0","author":[{"family":"Peters","given":"Gjalt-JOrn"}],"issued":{"date-parts":[["2016"]]}}}],"schema":"https://github.com/citation-style-language/schema/raw/master/csl-citation.json"} </w:instrText>
         </w:r>
       </w:ins>
-      <w:del w:id="123" w:author="Heino, Matti T J" w:date="2018-08-05T23:07:00Z">
+      <w:del w:id="122" w:author="Heino, Matti T J" w:date="2018-08-05T23:07:00Z">
         <w:r>
           <w:rPr>
             <w:noProof/>
@@ -12216,7 +12214,7 @@
         </w:rPr>
         <w:fldChar w:fldCharType="separate"/>
       </w:r>
-      <w:ins w:id="124" w:author="Heino, Matti T J" w:date="2018-08-05T23:08:00Z">
+      <w:ins w:id="123" w:author="Heino, Matti T J" w:date="2018-08-05T23:08:00Z">
         <w:r>
           <w:rPr>
             <w:lang w:val="en-US"/>
@@ -12224,7 +12222,7 @@
           <w:t>[47]</w:t>
         </w:r>
       </w:ins>
-      <w:del w:id="125" w:author="Heino, Matti T J" w:date="2018-08-05T23:08:00Z">
+      <w:del w:id="124" w:author="Heino, Matti T J" w:date="2018-08-05T23:08:00Z">
         <w:r>
           <w:rPr>
             <w:lang w:val="en-US"/>
@@ -12309,7 +12307,7 @@
         </w:rPr>
         <w:fldChar w:fldCharType="begin"/>
       </w:r>
-      <w:ins w:id="126" w:author="Heino, Matti T J" w:date="2018-08-05T23:08:00Z">
+      <w:ins w:id="125" w:author="Heino, Matti T J" w:date="2018-08-05T23:08:00Z">
         <w:r>
           <w:rPr>
             <w:noProof/>
@@ -12318,7 +12316,7 @@
           <w:instrText xml:space="preserve"> ADDIN ZOTERO_ITEM CSL_CITATION {"citationID":"zo6TpyR8","properties":{"formattedCitation":"[44]","plainCitation":"[44]"},"citationItems":[{"id":330,"uris":["http://zotero.org/users/2425957/items/D9Q3IC6T"],"uri":["http://zotero.org/users/2425957/items/D9Q3IC6T"],"itemData":{"id":330,"type":"book","title":"yarrr: A companion to the e-book YaRrr!: The Pirate's Guide to R","version":"0.1","URL":"http://www.r-bloggers.com/the-new-and-improved-pirateplot-now-with-themes/","author":[{"family":"Phillips","given":"Nathaniel"}],"issued":{"date-parts":[["2016"]]}}}],"schema":"https://github.com/citation-style-language/schema/raw/master/csl-citation.json"} </w:instrText>
         </w:r>
       </w:ins>
-      <w:del w:id="127" w:author="Heino, Matti T J" w:date="2018-08-05T23:07:00Z">
+      <w:del w:id="126" w:author="Heino, Matti T J" w:date="2018-08-05T23:07:00Z">
         <w:r>
           <w:rPr>
             <w:noProof/>
@@ -12334,7 +12332,7 @@
         </w:rPr>
         <w:fldChar w:fldCharType="separate"/>
       </w:r>
-      <w:ins w:id="128" w:author="Heino, Matti T J" w:date="2018-08-05T23:08:00Z">
+      <w:ins w:id="127" w:author="Heino, Matti T J" w:date="2018-08-05T23:08:00Z">
         <w:r>
           <w:rPr>
             <w:lang w:val="en-US"/>
@@ -12342,7 +12340,7 @@
           <w:t>[44]</w:t>
         </w:r>
       </w:ins>
-      <w:del w:id="129" w:author="Heino, Matti T J" w:date="2018-08-05T23:08:00Z">
+      <w:del w:id="128" w:author="Heino, Matti T J" w:date="2018-08-05T23:08:00Z">
         <w:r>
           <w:rPr>
             <w:lang w:val="en-US"/>
@@ -12443,7 +12441,7 @@
         </w:rPr>
         <w:fldChar w:fldCharType="begin"/>
       </w:r>
-      <w:ins w:id="130" w:author="Heino, Matti T J" w:date="2018-08-05T23:08:00Z">
+      <w:ins w:id="129" w:author="Heino, Matti T J" w:date="2018-08-05T23:08:00Z">
         <w:r>
           <w:rPr>
             <w:lang w:val="en-US"/>
@@ -12451,7 +12449,7 @@
           <w:instrText xml:space="preserve"> ADDIN ZOTERO_ITEM CSL_CITATION {"citationID":"6mJxdIT7","properties":{"formattedCitation":"[48, 49]","plainCitation":"[48, 49]"},"citationItems":[{"id":448,"uris":["http://zotero.org/users/2425957/items/VBGND5R9"],"uri":["http://zotero.org/users/2425957/items/VBGND5R9"],"itemData":{"id":448,"type":"article-journal","title":"The fallacy of placing confidence in confidence intervals","container-title":"Psychonomic Bulletin &amp; Review","source":"CrossRef","URL":"http://link.springer.com/10.3758/s13423-015-0947-8","DOI":"10.3758/s13423-015-0947-8","ISSN":"1069-9384, 1531-5320","language":"en","author":[{"family":"Morey","given":"Richard D."},{"family":"Hoekstra","given":"Rink"},{"family":"Rouder","given":"Jeffrey N."},{"family":"Lee","given":"Michael D."},{"family":"Wagenmakers","given":"Eric-Jan"}],"issued":{"date-parts":[["2015",10,8]]},"accessed":{"date-parts":[["2015",10,11]]}}},{"id":2370,"uris":["http://zotero.org/users/2425957/items/PIMVGDVU"],"uri":["http://zotero.org/users/2425957/items/PIMVGDVU"],"itemData":{"id":2370,"type":"article-journal","title":"Bayesian evaluation of behavior change interventions: A brief introduction and a practical example","container-title":"PsyArXiv","source":"psyarxiv.com","abstract":"Introduction: Evaluating effects of behavior change interventions is a central interest in health psychology and behavioral medicine. Researchers in these fields routinely use frequentist statistical methods to evaluate the extent to which these interventions impact behavior and the hypothesized mediating processes in the population. However, calls to move beyond exclusive use of frequentist reasoning are now widespread in psychology and allied fields. We suggest adding Bayesian statistical methods to the researcher’s toolbox of statistical methods. \n  Objectives: We first present the basic principles of Bayesian approach to statistics and why they are useful for researchers in health psychology. We then provide a practical example on how to evaluate intervention effects using Bayesian methods, with a focus on Bayesian hierarchical modeling. We provide the necessary materials for introductory level readers to follow the tutorial. \n  Conclusion: Bayesian analytical methods are now available to researchers through easy-to-use software packages, and we recommend using them to evaluate the effectiveness of interventions for their conceptual and practical benefits.","URL":"https://psyarxiv.com/xmgwv/","DOI":"10.17605/OSF.IO/XMGWV","shortTitle":"Bayesian evaluation of behavior change interventions","author":[{"family":"Heino","given":"Matti T. J."},{"family":"Vuorre","given":"Matti"},{"family":"Hankonen","given":"Nelli"}],"issued":{"date-parts":[["2017",8,8]]},"accessed":{"date-parts":[["2017",12,17]]}}}],"schema":"https://github.com/citation-style-language/schema/raw/master/csl-citation.json"} </w:instrText>
         </w:r>
       </w:ins>
-      <w:del w:id="131" w:author="Heino, Matti T J" w:date="2018-08-05T23:07:00Z">
+      <w:del w:id="130" w:author="Heino, Matti T J" w:date="2018-08-05T23:07:00Z">
         <w:r>
           <w:rPr>
             <w:lang w:val="en-US"/>
@@ -12465,7 +12463,7 @@
         </w:rPr>
         <w:fldChar w:fldCharType="separate"/>
       </w:r>
-      <w:ins w:id="132" w:author="Heino, Matti T J" w:date="2018-08-05T23:08:00Z">
+      <w:ins w:id="131" w:author="Heino, Matti T J" w:date="2018-08-05T23:08:00Z">
         <w:r>
           <w:rPr>
             <w:lang w:val="en-US"/>
@@ -12473,7 +12471,7 @@
           <w:t>[48, 49]</w:t>
         </w:r>
       </w:ins>
-      <w:del w:id="133" w:author="Heino, Matti T J" w:date="2018-08-05T23:08:00Z">
+      <w:del w:id="132" w:author="Heino, Matti T J" w:date="2018-08-05T23:08:00Z">
         <w:r>
           <w:rPr>
             <w:lang w:val="en-US"/>
@@ -12559,7 +12557,7 @@
         </w:rPr>
         <w:fldChar w:fldCharType="begin"/>
       </w:r>
-      <w:ins w:id="134" w:author="Heino, Matti T J" w:date="2018-08-05T23:08:00Z">
+      <w:ins w:id="133" w:author="Heino, Matti T J" w:date="2018-08-05T23:08:00Z">
         <w:r>
           <w:rPr>
             <w:noProof/>
@@ -12568,7 +12566,7 @@
           <w:instrText xml:space="preserve"> ADDIN ZOTERO_ITEM CSL_CITATION {"citationID":"t5q1a748l","properties":{"formattedCitation":"{\\rtf [50\\uc0\\u8211{}52]}","plainCitation":"[50–52]"},"citationItems":[{"id":227,"uris":["http://zotero.org/users/2425957/items/TN2MCQFU"],"uri":["http://zotero.org/users/2425957/items/TN2MCQFU"],"itemData":{"id":227,"type":"article-journal","title":"The philosophy of Bayes factors and the quantification of statistical evidence","container-title":"Journal of Mathematical Psychology","source":"ScienceDirect","abstract":"A core aspect of science is using data to assess the degree to which data provide evidence for competing claims, hypotheses, or theories. Evidence is by definition something that should change the credibility of a claim in a reasonable person’s mind. However, common statistics, such as significance testing and confidence intervals have no interface with concepts of belief, and thus it is unclear how they relate to statistical evidence. We explore the concept of statistical evidence, and how it can be quantified using the Bayes factor. We also discuss the philosophical issues inherent in the use of the Bayes factor.","URL":"http://www.sciencedirect.com/science/article/pii/S0022249615000723","DOI":"10.1016/j.jmp.2015.11.001","ISSN":"0022-2496","journalAbbreviation":"Journal of Mathematical Psychology","author":[{"family":"Morey","given":"Richard D."},{"family":"Romeijn","given":"Jan-Willem"},{"family":"Rouder","given":"Jeffrey N."}],"issued":{"date-parts":[["2016"]]},"accessed":{"date-parts":[["2016",1,19]]}}},{"id":751,"uris":["http://zotero.org/users/2425957/items/KSFCRZ96"],"uri":["http://zotero.org/users/2425957/items/KSFCRZ96"],"itemData":{"id":751,"type":"manuscript","title":"Introduction to Bayesian Inference for Psychology","URL":"https://osf.io/preprints/psyarxiv/q46q3","author":[{"family":"Etz","given":"Alexander"},{"family":"Vandekerckhove","given":"Joachim"}],"issued":{"date-parts":[["2017",2,13]]},"accessed":{"date-parts":[["2017",3,21]]}}},{"id":377,"uris":["http://zotero.org/users/2425957/items/DMEPKMHA"],"uri":["http://zotero.org/users/2425957/items/DMEPKMHA"],"itemData":{"id":377,"type":"article-journal","title":"A Bayesian Perspective on the Reproducibility Project: Psychology","container-title":"PLOS ONE","page":"e0149794","volume":"11","issue":"2","source":"PLoS Journals","abstract":"We revisit the results of the recent Reproducibility Project: Psychology by the Open Science Collaboration. We compute Bayes factors—a quantity that can be used to express comparative evidence for an hypothesis but also for the null hypothesis—for a large subset ( N  = 72) of the original papers and their corresponding replication attempts. In our computation, we take into account the likely scenario that publication bias had distorted the originally published results. Overall, 75% of studies gave qualitatively similar results in terms of the amount of evidence provided. However, the evidence was often weak (i.e., Bayes factor &amp;lt; 10). The majority of the studies (64%) did not provide strong evidence for either the null or the alternative hypothesis in either the original or the replication, and no replication attempts provided strong evidence in favor of the null. In all cases where the original paper provided strong evidence but the replication did not (15%), the sample size in the replication was smaller than the original. Where the replication provided strong evidence but the original did not (10%), the replication sample size was larger. We conclude that the apparent failure of the Reproducibility Project to replicate many target effects can be adequately explained by overestimation of effect sizes (or overestimation of evidence against the null hypothesis) due to small sample sizes and publication bias in the psychological literature. We further conclude that traditional sample sizes are insufficient and that a more widespread adoption of Bayesian methods is desirable.","DOI":"10.1371/journal.pone.0149794","ISSN":"1932-6203","shortTitle":"A Bayesian Perspective on the Reproducibility Project","journalAbbreviation":"PLOS ONE","author":[{"family":"Etz","given":"Alexander"},{"family":"Vandekerckhove","given":"Joachim"}],"issued":{"date-parts":[["2016",2,26]]}}}],"schema":"https://github.com/citation-style-language/schema/raw/master/csl-citation.json"} </w:instrText>
         </w:r>
       </w:ins>
-      <w:del w:id="135" w:author="Heino, Matti T J" w:date="2018-08-05T23:07:00Z">
+      <w:del w:id="134" w:author="Heino, Matti T J" w:date="2018-08-05T23:07:00Z">
         <w:r>
           <w:rPr>
             <w:noProof/>
@@ -12584,7 +12582,7 @@
         </w:rPr>
         <w:fldChar w:fldCharType="separate"/>
       </w:r>
-      <w:ins w:id="136" w:author="Heino, Matti T J" w:date="2018-08-05T23:08:00Z">
+      <w:ins w:id="135" w:author="Heino, Matti T J" w:date="2018-08-05T23:08:00Z">
         <w:r>
           <w:rPr>
             <w:szCs w:val="24"/>
@@ -12593,7 +12591,7 @@
           <w:t>[50–52]</w:t>
         </w:r>
       </w:ins>
-      <w:del w:id="137" w:author="Heino, Matti T J" w:date="2018-08-05T23:07:00Z">
+      <w:del w:id="136" w:author="Heino, Matti T J" w:date="2018-08-05T23:07:00Z">
         <w:r>
           <w:rPr>
             <w:szCs w:val="24"/>
@@ -12765,7 +12763,7 @@
         </w:rPr>
         <w:fldChar w:fldCharType="begin"/>
       </w:r>
-      <w:ins w:id="138" w:author="Heino, Matti T J" w:date="2018-08-05T23:08:00Z">
+      <w:ins w:id="137" w:author="Heino, Matti T J" w:date="2018-08-05T23:08:00Z">
         <w:r>
           <w:rPr>
             <w:noProof/>
@@ -12774,7 +12772,7 @@
           <w:instrText xml:space="preserve"> ADDIN ZOTERO_ITEM CSL_CITATION {"citationID":"2h4gnbkva3","properties":{"formattedCitation":"[53]","plainCitation":"[53]"},"citationItems":[{"id":336,"uris":["http://zotero.org/users/2425957/items/XPNNZBEU"],"uri":["http://zotero.org/users/2425957/items/XPNNZBEU"],"itemData":{"id":336,"type":"book","title":"BayesFactor: Computation of Bayes Factors for Common Designs","URL":"https://CRAN.R-project.org/package=BayesFactor","note":"R package version 0.9.12-2","author":[{"family":"Morey","given":"Richard D."},{"family":"Rouder","given":"Jeffrey N."}],"issued":{"date-parts":[["2015"]]}}}],"schema":"https://github.com/citation-style-language/schema/raw/master/csl-citation.json"} </w:instrText>
         </w:r>
       </w:ins>
-      <w:del w:id="139" w:author="Heino, Matti T J" w:date="2018-08-05T23:07:00Z">
+      <w:del w:id="138" w:author="Heino, Matti T J" w:date="2018-08-05T23:07:00Z">
         <w:r>
           <w:rPr>
             <w:noProof/>
@@ -12790,7 +12788,7 @@
         </w:rPr>
         <w:fldChar w:fldCharType="separate"/>
       </w:r>
-      <w:ins w:id="140" w:author="Heino, Matti T J" w:date="2018-08-05T23:08:00Z">
+      <w:ins w:id="139" w:author="Heino, Matti T J" w:date="2018-08-05T23:08:00Z">
         <w:r>
           <w:rPr>
             <w:lang w:val="en-US"/>
@@ -12798,7 +12796,7 @@
           <w:t>[53]</w:t>
         </w:r>
       </w:ins>
-      <w:del w:id="141" w:author="Heino, Matti T J" w:date="2018-08-05T23:08:00Z">
+      <w:del w:id="140" w:author="Heino, Matti T J" w:date="2018-08-05T23:08:00Z">
         <w:r>
           <w:rPr>
             <w:lang w:val="en-US"/>
@@ -12874,7 +12872,7 @@
       <w:r>
         <w:fldChar w:fldCharType="begin"/>
       </w:r>
-      <w:ins w:id="142" w:author="Heino, Matti T J" w:date="2018-08-05T23:08:00Z">
+      <w:ins w:id="141" w:author="Heino, Matti T J" w:date="2018-08-05T23:08:00Z">
         <w:r>
           <w:rPr>
             <w:lang w:val="en-US"/>
@@ -12882,7 +12880,7 @@
           <w:instrText xml:space="preserve"> ADDIN ZOTERO_ITEM CSL_CITATION {"citationID":"64hoor6fa","properties":{"formattedCitation":"[54]","plainCitation":"[54]"},"citationItems":[{"id":310,"uris":["http://zotero.org/users/2425957/items/VZR3PFRH"],"uri":["http://zotero.org/users/2425957/items/VZR3PFRH"],"itemData":{"id":310,"type":"article-journal","title":"One Hundred Years of Social Psychology Quantitatively Described.","container-title":"Review of General Psychology","page":"331-363","volume":"7","issue":"4","source":"CrossRef","DOI":"10.1037/1089-2680.7.4.331","ISSN":"1939-1552, 1089-2680","language":"en","author":[{"family":"Richard","given":"F. D."},{"family":"Bond","given":"Charles F."},{"family":"Stokes-Zoota","given":"Juli J."}],"issued":{"date-parts":[["2003"]]}}}],"schema":"https://github.com/citation-style-language/schema/raw/master/csl-citation.json"} </w:instrText>
         </w:r>
       </w:ins>
-      <w:del w:id="143" w:author="Heino, Matti T J" w:date="2018-08-05T23:07:00Z">
+      <w:del w:id="142" w:author="Heino, Matti T J" w:date="2018-08-05T23:07:00Z">
         <w:r>
           <w:rPr>
             <w:lang w:val="en-US"/>
@@ -12893,7 +12891,7 @@
       <w:r>
         <w:fldChar w:fldCharType="separate"/>
       </w:r>
-      <w:ins w:id="144" w:author="Heino, Matti T J" w:date="2018-08-05T23:08:00Z">
+      <w:ins w:id="143" w:author="Heino, Matti T J" w:date="2018-08-05T23:08:00Z">
         <w:r>
           <w:rPr>
             <w:lang w:val="en-US"/>
@@ -12901,7 +12899,7 @@
           <w:t>[54]</w:t>
         </w:r>
       </w:ins>
-      <w:del w:id="145" w:author="Heino, Matti T J" w:date="2018-08-05T23:08:00Z">
+      <w:del w:id="144" w:author="Heino, Matti T J" w:date="2018-08-05T23:08:00Z">
         <w:r>
           <w:rPr>
             <w:lang w:val="en-US"/>
@@ -12945,7 +12943,7 @@
       <w:r>
         <w:fldChar w:fldCharType="begin"/>
       </w:r>
-      <w:ins w:id="146" w:author="Heino, Matti T J" w:date="2018-08-05T23:08:00Z">
+      <w:ins w:id="145" w:author="Heino, Matti T J" w:date="2018-08-05T23:08:00Z">
         <w:r>
           <w:rPr>
             <w:lang w:val="en-US"/>
@@ -12953,7 +12951,7 @@
           <w:instrText xml:space="preserve"> ADDIN ZOTERO_ITEM CSL_CITATION {"citationID":"1e7liia94i","properties":{"formattedCitation":"[55]","plainCitation":"[55]"},"citationItems":[{"id":587,"uris":["http://zotero.org/users/2425957/items/JBA4J6NQ"],"uri":["http://zotero.org/users/2425957/items/JBA4J6NQ"],"itemData":{"id":587,"type":"article-journal","title":"Default “Gunel and Dickey” Bayes factors for contingency tables","container-title":"Behavior Research Methods","page":"1–15","source":"Google Scholar","author":[{"family":"Jamil","given":"Tahira"},{"family":"Ly","given":"Alexander"},{"family":"Morey","given":"Richard D."},{"family":"Love","given":"Jonathon"},{"family":"Marsman","given":"Maarten"},{"family":"Wagenmakers","given":"Eric-Jan"}],"issued":{"date-parts":[["2015"]]}},"suppress-author":true}],"schema":"https://github.com/citation-style-language/schema/raw/master/csl-citation.json"} </w:instrText>
         </w:r>
       </w:ins>
-      <w:del w:id="147" w:author="Heino, Matti T J" w:date="2018-08-05T23:07:00Z">
+      <w:del w:id="146" w:author="Heino, Matti T J" w:date="2018-08-05T23:07:00Z">
         <w:r>
           <w:rPr>
             <w:lang w:val="en-US"/>
@@ -12964,7 +12962,7 @@
       <w:r>
         <w:fldChar w:fldCharType="separate"/>
       </w:r>
-      <w:ins w:id="148" w:author="Heino, Matti T J" w:date="2018-08-05T23:08:00Z">
+      <w:ins w:id="147" w:author="Heino, Matti T J" w:date="2018-08-05T23:08:00Z">
         <w:r>
           <w:rPr>
             <w:lang w:val="en-US"/>
@@ -12972,7 +12970,7 @@
           <w:t>[55]</w:t>
         </w:r>
       </w:ins>
-      <w:del w:id="149" w:author="Heino, Matti T J" w:date="2018-08-05T23:08:00Z">
+      <w:del w:id="148" w:author="Heino, Matti T J" w:date="2018-08-05T23:08:00Z">
         <w:r>
           <w:rPr>
             <w:lang w:val="en-US"/>
@@ -13150,7 +13148,7 @@
         </w:rPr>
         <w:fldChar w:fldCharType="begin"/>
       </w:r>
-      <w:ins w:id="150" w:author="Heino, Matti T J" w:date="2018-08-05T23:08:00Z">
+      <w:ins w:id="149" w:author="Heino, Matti T J" w:date="2018-08-05T23:08:00Z">
         <w:r>
           <w:rPr>
             <w:noProof/>
@@ -13159,7 +13157,7 @@
           <w:instrText xml:space="preserve"> ADDIN ZOTERO_ITEM CSL_CITATION {"citationID":"yLCfSMDx","properties":{"formattedCitation":"[56]","plainCitation":"[56]"},"citationItems":[{"id":2373,"uris":["http://zotero.org/users/2425957/items/3T5VGD8M"],"uri":["http://zotero.org/users/2425957/items/3T5VGD8M"],"itemData":{"id":2373,"type":"article-journal","title":"Equivalence Tests: A Practical Primer for t Tests, Correlations, and Meta-Analyses","container-title":"Social Psychological and Personality Science","page":"355-362","volume":"8","issue":"4","source":"SAGE Journals","abstract":"Scientists should be able to provide support for the absence of a meaningful effect. Currently, researchers often incorrectly conclude an effect is absent based a nonsignificant result. A widely recommended approach within a frequentist framework is to test for equivalence. In equivalence tests, such as the two one-sided tests (TOST) procedure discussed in this article, an upper and lower equivalence bound is specified based on the smallest effect size of interest. The TOST procedure can be used to statistically reject the presence of effects large enough to be considered worthwhile. This practical primer with accompanying spreadsheet and R package enables psychologists to easily perform equivalence tests (and power analyses) by setting equivalence bounds based on standardized effect sizes and provides recommendations to prespecify equivalence bounds. Extending your statistical tool kit with equivalence tests is an easy way to improve your statistical and theoretical inferences.","DOI":"10.1177/1948550617697177","ISSN":"1948-5506","shortTitle":"Equivalence Tests","journalAbbreviation":"Social Psychological and Personality Science","language":"en","author":[{"family":"Lakens","given":"Daniel"}],"issued":{"date-parts":[["2017",5,1]]}}}],"schema":"https://github.com/citation-style-language/schema/raw/master/csl-citation.json"} </w:instrText>
         </w:r>
       </w:ins>
-      <w:del w:id="151" w:author="Heino, Matti T J" w:date="2018-08-05T23:07:00Z">
+      <w:del w:id="150" w:author="Heino, Matti T J" w:date="2018-08-05T23:07:00Z">
         <w:r>
           <w:rPr>
             <w:noProof/>
@@ -13175,7 +13173,7 @@
         </w:rPr>
         <w:fldChar w:fldCharType="separate"/>
       </w:r>
-      <w:ins w:id="152" w:author="Heino, Matti T J" w:date="2018-08-05T23:08:00Z">
+      <w:ins w:id="151" w:author="Heino, Matti T J" w:date="2018-08-05T23:08:00Z">
         <w:r>
           <w:rPr>
             <w:lang w:val="en-US"/>
@@ -13183,7 +13181,7 @@
           <w:t>[56]</w:t>
         </w:r>
       </w:ins>
-      <w:del w:id="153" w:author="Heino, Matti T J" w:date="2018-08-05T23:08:00Z">
+      <w:del w:id="152" w:author="Heino, Matti T J" w:date="2018-08-05T23:08:00Z">
         <w:r>
           <w:rPr>
             <w:lang w:val="en-US"/>
@@ -13247,7 +13245,7 @@
         </w:rPr>
         <w:fldChar w:fldCharType="begin"/>
       </w:r>
-      <w:ins w:id="154" w:author="Heino, Matti T J" w:date="2018-08-05T23:08:00Z">
+      <w:ins w:id="153" w:author="Heino, Matti T J" w:date="2018-08-05T23:08:00Z">
         <w:r>
           <w:rPr>
             <w:noProof/>
@@ -13256,7 +13254,7 @@
           <w:instrText xml:space="preserve"> ADDIN ZOTERO_ITEM CSL_CITATION {"citationID":"2j5girsp1","properties":{"formattedCitation":"[57]","plainCitation":"[57]"},"citationItems":[{"id":775,"uris":["http://zotero.org/users/2425957/items/675TZ8R9"],"uri":["http://zotero.org/users/2425957/items/675TZ8R9"],"itemData":{"id":775,"type":"book","title":"TOSTER: Two One-Sided Tests (TOST) Equivalence Testing","URL":"https://CRAN.R-project.org/package=TOSTER","author":[{"family":"Lakens","given":"Daniel"}],"issued":{"date-parts":[["2016"]]}}}],"schema":"https://github.com/citation-style-language/schema/raw/master/csl-citation.json"} </w:instrText>
         </w:r>
       </w:ins>
-      <w:del w:id="155" w:author="Heino, Matti T J" w:date="2018-08-05T23:07:00Z">
+      <w:del w:id="154" w:author="Heino, Matti T J" w:date="2018-08-05T23:07:00Z">
         <w:r>
           <w:rPr>
             <w:noProof/>
@@ -13272,7 +13270,7 @@
         </w:rPr>
         <w:fldChar w:fldCharType="separate"/>
       </w:r>
-      <w:ins w:id="156" w:author="Heino, Matti T J" w:date="2018-08-05T23:08:00Z">
+      <w:ins w:id="155" w:author="Heino, Matti T J" w:date="2018-08-05T23:08:00Z">
         <w:r>
           <w:rPr>
             <w:lang w:val="en-US"/>
@@ -13280,7 +13278,7 @@
           <w:t>[57]</w:t>
         </w:r>
       </w:ins>
-      <w:del w:id="157" w:author="Heino, Matti T J" w:date="2018-08-05T23:08:00Z">
+      <w:del w:id="156" w:author="Heino, Matti T J" w:date="2018-08-05T23:08:00Z">
         <w:r>
           <w:rPr>
             <w:lang w:val="en-US"/>
@@ -13661,7 +13659,7 @@
           <w:lang w:val="en-GB"/>
         </w:rPr>
       </w:pPr>
-      <w:bookmarkStart w:id="158" w:name="_Toc449907556"/>
+      <w:bookmarkStart w:id="157" w:name="_Toc449907556"/>
       <w:r>
         <w:rPr>
           <w:noProof/>
@@ -13690,7 +13688,7 @@
         </w:rPr>
         <w:fldChar w:fldCharType="begin"/>
       </w:r>
-      <w:ins w:id="159" w:author="Heino, Matti T J" w:date="2018-08-05T23:08:00Z">
+      <w:ins w:id="158" w:author="Heino, Matti T J" w:date="2018-08-05T23:08:00Z">
         <w:r>
           <w:rPr>
             <w:noProof/>
@@ -13699,7 +13697,7 @@
           <w:instrText xml:space="preserve"> ADDIN ZOTERO_ITEM CSL_CITATION {"citationID":"a1odkjpv56s","properties":{"formattedCitation":"[58]","plainCitation":"[58]"},"citationItems":[{"id":113,"uris":["http://zotero.org/users/2425957/items/54GIIF6C"],"uri":["http://zotero.org/users/2425957/items/54GIIF6C"],"itemData":{"id":113,"type":"article-journal","title":"Beyond Power Calculations Assessing Type S (Sign) and Type M (Magnitude) Errors","container-title":"Perspectives on Psychological Science","page":"641-651","volume":"9","issue":"6","source":"pps.sagepub.com","abstract":"Statistical power analysis provides the conventional approach to assess error rates when designing a research study. However, power analysis is flawed in that a narrow emphasis on statistical significance is placed as the primary focus of study design. In noisy, small-sample settings, statistically significant results can often be misleading. To help researchers address this problem in the context of their own studies, we recommend design calculations in which (a) the probability of an estimate being in the wrong direction (Type S [sign] error) and (b) the factor by which the magnitude of an effect might be overestimated (Type M [magnitude] error or exaggeration ratio) are estimated. We illustrate with examples from recent published research and discuss the largest challenge in a design calculation: coming up with reasonable estimates of plausible effect sizes based on external information.","DOI":"10.1177/1745691614551642","ISSN":"1745-6916, 1745-6924","journalAbbreviation":"Perspectives on Psychological Science","language":"en","author":[{"family":"Gelman","given":"Andrew"},{"family":"Carlin","given":"John"}],"issued":{"date-parts":[["2014",11,1]]}}}],"schema":"https://github.com/citation-style-language/schema/raw/master/csl-citation.json"} </w:instrText>
         </w:r>
       </w:ins>
-      <w:del w:id="160" w:author="Heino, Matti T J" w:date="2018-08-05T23:07:00Z">
+      <w:del w:id="159" w:author="Heino, Matti T J" w:date="2018-08-05T23:07:00Z">
         <w:r>
           <w:rPr>
             <w:noProof/>
@@ -13715,12 +13713,12 @@
         </w:rPr>
         <w:fldChar w:fldCharType="separate"/>
       </w:r>
-      <w:ins w:id="161" w:author="Heino, Matti T J" w:date="2018-08-05T23:08:00Z">
+      <w:ins w:id="160" w:author="Heino, Matti T J" w:date="2018-08-05T23:08:00Z">
         <w:r>
           <w:t>[58]</w:t>
         </w:r>
       </w:ins>
-      <w:del w:id="162" w:author="Heino, Matti T J" w:date="2018-08-05T23:08:00Z">
+      <w:del w:id="161" w:author="Heino, Matti T J" w:date="2018-08-05T23:08:00Z">
         <w:r>
           <w:delText>[55]</w:delText>
         </w:r>
@@ -13753,7 +13751,7 @@
         </w:rPr>
         <w:t xml:space="preserve"> v-statistic</w:t>
       </w:r>
-      <w:bookmarkEnd w:id="158"/>
+      <w:bookmarkEnd w:id="157"/>
       <w:r>
         <w:rPr>
           <w:noProof/>
@@ -13768,7 +13766,7 @@
         </w:rPr>
         <w:fldChar w:fldCharType="begin"/>
       </w:r>
-      <w:ins w:id="163" w:author="Heino, Matti T J" w:date="2018-08-05T23:08:00Z">
+      <w:ins w:id="162" w:author="Heino, Matti T J" w:date="2018-08-05T23:08:00Z">
         <w:r>
           <w:rPr>
             <w:noProof/>
@@ -13777,7 +13775,7 @@
           <w:instrText xml:space="preserve"> ADDIN ZOTERO_ITEM CSL_CITATION {"citationID":"a1ss559gt46","properties":{"formattedCitation":"[59]","plainCitation":"[59]"},"citationItems":[{"id":269,"uris":["http://zotero.org/users/2425957/items/43N4C3GV"],"uri":["http://zotero.org/users/2425957/items/43N4C3GV"],"itemData":{"id":269,"type":"article-journal","title":"Comparing the accuracy of experimental estimates to guessing: a new perspective on replication and the “Crisis of Confidence” in psychology","container-title":"Behavior Research Methods","page":"1-14","volume":"46","issue":"1","source":"link.springer.com","abstract":"We develop a general measure of estimation accuracy for fundamental research designs, called v. The v measure compares the estimation accuracy of the ubiquitous ordinary least squares (OLS) estimator, which includes sample means as a special case, with a benchmark estimator that randomizes the direction of treatment effects. For sample and effect sizes common to experimental psychology, v suggests that OLS produces estimates that are insufficiently accurate for the type of hypotheses being tested. We demonstrate how v can be used to determine sample sizes to obtain minimum acceptable estimation accuracy. Software for calculating v is included as online supplemental material (R Core Team, 2012).","DOI":"10.3758/s13428-013-0342-1","ISSN":"1554-3528","shortTitle":"Comparing the accuracy of experimental estimates to guessing","journalAbbreviation":"Behav Res","language":"en","author":[{"family":"Davis-Stober","given":"Clintin P."},{"family":"Dana","given":"Jason"}],"issued":{"date-parts":[["2013",5,10]]}}}],"schema":"https://github.com/citation-style-language/schema/raw/master/csl-citation.json"} </w:instrText>
         </w:r>
       </w:ins>
-      <w:del w:id="164" w:author="Heino, Matti T J" w:date="2018-08-05T23:07:00Z">
+      <w:del w:id="163" w:author="Heino, Matti T J" w:date="2018-08-05T23:07:00Z">
         <w:r>
           <w:rPr>
             <w:noProof/>
@@ -13793,7 +13791,7 @@
         </w:rPr>
         <w:fldChar w:fldCharType="separate"/>
       </w:r>
-      <w:ins w:id="165" w:author="Heino, Matti T J" w:date="2018-08-05T23:08:00Z">
+      <w:ins w:id="164" w:author="Heino, Matti T J" w:date="2018-08-05T23:08:00Z">
         <w:r>
           <w:rPr>
             <w:lang w:val="en-US"/>
@@ -13801,7 +13799,7 @@
           <w:t>[59]</w:t>
         </w:r>
       </w:ins>
-      <w:del w:id="166" w:author="Heino, Matti T J" w:date="2018-08-05T23:08:00Z">
+      <w:del w:id="165" w:author="Heino, Matti T J" w:date="2018-08-05T23:08:00Z">
         <w:r>
           <w:rPr>
             <w:lang w:val="en-US"/>
@@ -13845,7 +13843,7 @@
         <w:lastRenderedPageBreak/>
         <w:t>was relatively well-equipped to handle medium-sized effects, but is subject to considerable bias under small effects.</w:t>
       </w:r>
-      <w:bookmarkStart w:id="167" w:name="_Toc449907557"/>
+      <w:bookmarkStart w:id="166" w:name="_Toc449907557"/>
     </w:p>
     <w:p>
       <w:pPr>
@@ -13854,40 +13852,40 @@
       <w:r>
         <w:t>Results</w:t>
       </w:r>
+      <w:bookmarkEnd w:id="166"/>
+    </w:p>
+    <w:p>
+      <w:pPr>
+        <w:pStyle w:val="Heading2"/>
+        <w:rPr>
+          <w:noProof/>
+          <w:lang w:val="en-GB"/>
+        </w:rPr>
+      </w:pPr>
+      <w:bookmarkStart w:id="167" w:name="_Toc449907558"/>
+      <w:r>
+        <w:rPr>
+          <w:noProof/>
+          <w:lang w:val="en-GB"/>
+        </w:rPr>
+        <w:t>Descriptive data</w:t>
+      </w:r>
+    </w:p>
+    <w:p>
+      <w:pPr>
+        <w:rPr>
+          <w:noProof/>
+          <w:lang w:val="en-GB"/>
+        </w:rPr>
+      </w:pPr>
+      <w:r>
+        <w:rPr>
+          <w:noProof/>
+          <w:lang w:val="en-GB"/>
+        </w:rPr>
+        <w:t xml:space="preserve">A </w:t>
+      </w:r>
       <w:bookmarkEnd w:id="167"/>
-    </w:p>
-    <w:p>
-      <w:pPr>
-        <w:pStyle w:val="Heading2"/>
-        <w:rPr>
-          <w:noProof/>
-          <w:lang w:val="en-GB"/>
-        </w:rPr>
-      </w:pPr>
-      <w:bookmarkStart w:id="168" w:name="_Toc449907558"/>
-      <w:r>
-        <w:rPr>
-          <w:noProof/>
-          <w:lang w:val="en-GB"/>
-        </w:rPr>
-        <w:t>Descriptive data</w:t>
-      </w:r>
-    </w:p>
-    <w:p>
-      <w:pPr>
-        <w:rPr>
-          <w:noProof/>
-          <w:lang w:val="en-GB"/>
-        </w:rPr>
-      </w:pPr>
-      <w:r>
-        <w:rPr>
-          <w:noProof/>
-          <w:lang w:val="en-GB"/>
-        </w:rPr>
-        <w:t xml:space="preserve">A </w:t>
-      </w:r>
-      <w:bookmarkEnd w:id="168"/>
       <w:r>
         <w:rPr>
           <w:noProof/>
@@ -13923,7 +13921,7 @@
         </w:rPr>
         <w:t xml:space="preserve"> presented in </w:t>
       </w:r>
-      <w:del w:id="169" w:author="Heino, Matti T J" w:date="2018-08-08T15:44:00Z">
+      <w:del w:id="168" w:author="Heino, Matti T J" w:date="2018-08-08T15:44:00Z">
         <w:r>
           <w:rPr>
             <w:noProof/>
@@ -13939,58 +13937,58 @@
           <w:delText xml:space="preserve">ppendix </w:delText>
         </w:r>
       </w:del>
+      <w:ins w:id="169" w:author="Heino, Matti T J" w:date="2018-08-08T15:45:00Z">
+        <w:r>
+          <w:rPr>
+            <w:noProof/>
+            <w:lang w:val="en-GB"/>
+          </w:rPr>
+          <w:fldChar w:fldCharType="begin"/>
+        </w:r>
+        <w:r>
+          <w:rPr>
+            <w:noProof/>
+            <w:lang w:val="en-GB"/>
+          </w:rPr>
+          <w:instrText xml:space="preserve"> REF _Ref521506235 \h </w:instrText>
+        </w:r>
+      </w:ins>
+      <w:r>
+        <w:rPr>
+          <w:noProof/>
+          <w:lang w:val="en-GB"/>
+        </w:rPr>
+      </w:r>
+      <w:r>
+        <w:rPr>
+          <w:noProof/>
+          <w:lang w:val="en-GB"/>
+        </w:rPr>
+        <w:fldChar w:fldCharType="separate"/>
+      </w:r>
       <w:ins w:id="170" w:author="Heino, Matti T J" w:date="2018-08-08T15:45:00Z">
         <w:r>
           <w:rPr>
-            <w:noProof/>
-            <w:lang w:val="en-GB"/>
-          </w:rPr>
-          <w:fldChar w:fldCharType="begin"/>
-        </w:r>
-        <w:r>
-          <w:rPr>
-            <w:noProof/>
-            <w:lang w:val="en-GB"/>
-          </w:rPr>
-          <w:instrText xml:space="preserve"> REF _Ref521506235 \h </w:instrText>
+            <w:lang w:val="en-US"/>
+          </w:rPr>
+          <w:t xml:space="preserve">Figure </w:t>
+        </w:r>
+        <w:r>
+          <w:rPr>
+            <w:noProof/>
+            <w:lang w:val="en-US"/>
+          </w:rPr>
+          <w:t>1</w:t>
+        </w:r>
+        <w:r>
+          <w:rPr>
+            <w:noProof/>
+            <w:lang w:val="en-GB"/>
+          </w:rPr>
+          <w:fldChar w:fldCharType="end"/>
         </w:r>
       </w:ins>
-      <w:r>
-        <w:rPr>
-          <w:noProof/>
-          <w:lang w:val="en-GB"/>
-        </w:rPr>
-      </w:r>
-      <w:r>
-        <w:rPr>
-          <w:noProof/>
-          <w:lang w:val="en-GB"/>
-        </w:rPr>
-        <w:fldChar w:fldCharType="separate"/>
-      </w:r>
-      <w:ins w:id="171" w:author="Heino, Matti T J" w:date="2018-08-08T15:45:00Z">
-        <w:r>
-          <w:rPr>
-            <w:lang w:val="en-US"/>
-          </w:rPr>
-          <w:t xml:space="preserve">Figure </w:t>
-        </w:r>
-        <w:r>
-          <w:rPr>
-            <w:noProof/>
-            <w:lang w:val="en-US"/>
-          </w:rPr>
-          <w:t>1</w:t>
-        </w:r>
-        <w:r>
-          <w:rPr>
-            <w:noProof/>
-            <w:lang w:val="en-GB"/>
-          </w:rPr>
-          <w:fldChar w:fldCharType="end"/>
-        </w:r>
-      </w:ins>
-      <w:del w:id="172" w:author="Heino, Matti T J" w:date="2018-08-08T15:45:00Z">
+      <w:del w:id="171" w:author="Heino, Matti T J" w:date="2018-08-08T15:45:00Z">
         <w:r>
           <w:rPr>
             <w:noProof/>
@@ -14360,8 +14358,8 @@
           <w:lang w:val="en-GB"/>
         </w:rPr>
       </w:pPr>
-      <w:bookmarkStart w:id="173" w:name="_Ref449897319"/>
-      <w:bookmarkStart w:id="174" w:name="_Toc449907247"/>
+      <w:bookmarkStart w:id="172" w:name="_Ref449897319"/>
+      <w:bookmarkStart w:id="173" w:name="_Toc449907247"/>
       <w:r>
         <w:rPr>
           <w:noProof/>
@@ -14404,15 +14402,15 @@
         </w:rPr>
         <w:fldChar w:fldCharType="end"/>
       </w:r>
+      <w:bookmarkEnd w:id="172"/>
+      <w:r>
+        <w:rPr>
+          <w:noProof/>
+          <w:lang w:val="en-GB"/>
+        </w:rPr>
+        <w:t>: Sample characteristics.</w:t>
+      </w:r>
       <w:bookmarkEnd w:id="173"/>
-      <w:r>
-        <w:rPr>
-          <w:noProof/>
-          <w:lang w:val="en-GB"/>
-        </w:rPr>
-        <w:t>: Sample characteristics.</w:t>
-      </w:r>
-      <w:bookmarkEnd w:id="174"/>
       <w:r>
         <w:rPr>
           <w:noProof/>
@@ -16242,12 +16240,12 @@
       <w:pPr>
         <w:pStyle w:val="Heading2"/>
         <w:rPr>
-          <w:ins w:id="175" w:author="Heino, Matti T J" w:date="2018-07-31T16:03:00Z"/>
-          <w:noProof/>
-          <w:lang w:val="en-GB"/>
-        </w:rPr>
-      </w:pPr>
-      <w:bookmarkStart w:id="176" w:name="_Toc449907561"/>
+          <w:ins w:id="174" w:author="Heino, Matti T J" w:date="2018-07-31T16:03:00Z"/>
+          <w:noProof/>
+          <w:lang w:val="en-GB"/>
+        </w:rPr>
+      </w:pPr>
+      <w:bookmarkStart w:id="175" w:name="_Toc449907561"/>
       <w:r>
         <w:rPr>
           <w:noProof/>
@@ -16255,18 +16253,18 @@
         </w:rPr>
         <w:t>Implementation and process measures</w:t>
       </w:r>
-      <w:bookmarkEnd w:id="176"/>
-    </w:p>
-    <w:p>
-      <w:pPr>
-        <w:rPr>
-          <w:del w:id="177" w:author="Heino, Matti T J" w:date="2018-07-31T16:08:00Z"/>
-          <w:moveTo w:id="178" w:author="Heino, Matti T J" w:date="2018-07-31T16:07:00Z"/>
-          <w:noProof/>
-          <w:lang w:val="en-GB"/>
-        </w:rPr>
-      </w:pPr>
-      <w:ins w:id="179" w:author="Heino, Matti T J" w:date="2018-07-31T16:04:00Z">
+      <w:bookmarkEnd w:id="175"/>
+    </w:p>
+    <w:p>
+      <w:pPr>
+        <w:rPr>
+          <w:del w:id="176" w:author="Heino, Matti T J" w:date="2018-07-31T16:08:00Z"/>
+          <w:moveTo w:id="177" w:author="Heino, Matti T J" w:date="2018-07-31T16:07:00Z"/>
+          <w:noProof/>
+          <w:lang w:val="en-GB"/>
+        </w:rPr>
+      </w:pPr>
+      <w:ins w:id="178" w:author="Heino, Matti T J" w:date="2018-07-31T16:04:00Z">
         <w:r>
           <w:rPr>
             <w:lang w:val="en-GB"/>
@@ -16274,7 +16272,7 @@
           <w:t xml:space="preserve">Manipulation and contamination check, as well as satisfaction with the messages and discussing their content are presented in the supplement. In brief, we did not detect differences across </w:t>
         </w:r>
       </w:ins>
-      <w:ins w:id="180" w:author="Heino, Matti T J" w:date="2018-07-31T16:05:00Z">
+      <w:ins w:id="179" w:author="Heino, Matti T J" w:date="2018-07-31T16:05:00Z">
         <w:r>
           <w:rPr>
             <w:lang w:val="en-GB"/>
@@ -16282,7 +16280,7 @@
           <w:t xml:space="preserve">any </w:t>
         </w:r>
       </w:ins>
-      <w:ins w:id="181" w:author="Heino, Matti T J" w:date="2018-07-31T16:04:00Z">
+      <w:ins w:id="180" w:author="Heino, Matti T J" w:date="2018-07-31T16:04:00Z">
         <w:r>
           <w:rPr>
             <w:lang w:val="en-GB"/>
@@ -16290,7 +16288,7 @@
           <w:t>groups</w:t>
         </w:r>
       </w:ins>
-      <w:ins w:id="182" w:author="Heino, Matti T J" w:date="2018-07-31T16:05:00Z">
+      <w:ins w:id="181" w:author="Heino, Matti T J" w:date="2018-07-31T16:05:00Z">
         <w:r>
           <w:rPr>
             <w:lang w:val="en-GB"/>
@@ -16298,7 +16296,7 @@
           <w:t>,</w:t>
         </w:r>
       </w:ins>
-      <w:ins w:id="183" w:author="Heino, Matti T J" w:date="2018-07-31T16:06:00Z">
+      <w:ins w:id="182" w:author="Heino, Matti T J" w:date="2018-07-31T16:06:00Z">
         <w:r>
           <w:rPr>
             <w:lang w:val="en-GB"/>
@@ -16306,7 +16304,7 @@
           <w:t xml:space="preserve"> with Bay</w:t>
         </w:r>
       </w:ins>
-      <w:ins w:id="184" w:author="Heino, Matti T J" w:date="2018-07-31T16:09:00Z">
+      <w:ins w:id="183" w:author="Heino, Matti T J" w:date="2018-07-31T16:09:00Z">
         <w:r>
           <w:rPr>
             <w:lang w:val="en-GB"/>
@@ -16314,7 +16312,7 @@
           <w:t>e</w:t>
         </w:r>
       </w:ins>
-      <w:ins w:id="185" w:author="Heino, Matti T J" w:date="2018-07-31T16:06:00Z">
+      <w:ins w:id="184" w:author="Heino, Matti T J" w:date="2018-07-31T16:06:00Z">
         <w:r>
           <w:rPr>
             <w:lang w:val="en-GB"/>
@@ -16322,7 +16320,7 @@
           <w:t xml:space="preserve">s Factors indicating </w:t>
         </w:r>
       </w:ins>
-      <w:ins w:id="186" w:author="Heino, Matti T J" w:date="2018-07-31T16:07:00Z">
+      <w:ins w:id="185" w:author="Heino, Matti T J" w:date="2018-07-31T16:07:00Z">
         <w:r>
           <w:rPr>
             <w:lang w:val="en-GB"/>
@@ -16330,7 +16328,7 @@
           <w:t xml:space="preserve">strong </w:t>
         </w:r>
       </w:ins>
-      <w:ins w:id="187" w:author="Heino, Matti T J" w:date="2018-07-31T16:06:00Z">
+      <w:ins w:id="186" w:author="Heino, Matti T J" w:date="2018-07-31T16:06:00Z">
         <w:r>
           <w:rPr>
             <w:lang w:val="en-GB"/>
@@ -16338,7 +16336,7 @@
           <w:t xml:space="preserve">support </w:t>
         </w:r>
       </w:ins>
-      <w:ins w:id="188" w:author="Heino, Matti T J" w:date="2018-07-31T16:07:00Z">
+      <w:ins w:id="187" w:author="Heino, Matti T J" w:date="2018-07-31T16:07:00Z">
         <w:r>
           <w:rPr>
             <w:lang w:val="en-GB"/>
@@ -16346,7 +16344,7 @@
           <w:t>for the null hypotheses.</w:t>
         </w:r>
       </w:ins>
-      <w:ins w:id="189" w:author="Heino, Matti T J" w:date="2018-07-31T16:06:00Z">
+      <w:ins w:id="188" w:author="Heino, Matti T J" w:date="2018-07-31T16:06:00Z">
         <w:r>
           <w:rPr>
             <w:lang w:val="en-GB"/>
@@ -16354,85 +16352,122 @@
           <w:t xml:space="preserve"> </w:t>
         </w:r>
       </w:ins>
-      <w:moveToRangeStart w:id="190" w:author="Heino, Matti T J" w:date="2018-07-31T16:07:00Z" w:name="move520816591"/>
+      <w:moveToRangeStart w:id="189" w:author="Heino, Matti T J" w:date="2018-07-31T16:07:00Z" w:name="move520816591"/>
+      <w:moveTo w:id="190" w:author="Heino, Matti T J" w:date="2018-07-31T16:07:00Z">
+        <w:r>
+          <w:rPr>
+            <w:noProof/>
+            <w:lang w:val="en-GB"/>
+          </w:rPr>
+          <w:t xml:space="preserve">As shown in </w:t>
+        </w:r>
+        <w:r>
+          <w:rPr>
+            <w:noProof/>
+            <w:lang w:val="en-GB"/>
+          </w:rPr>
+          <w:fldChar w:fldCharType="begin"/>
+        </w:r>
+        <w:r>
+          <w:rPr>
+            <w:noProof/>
+            <w:lang w:val="en-GB"/>
+          </w:rPr>
+          <w:instrText xml:space="preserve"> REF _Ref501370911 \h </w:instrText>
+        </w:r>
+      </w:moveTo>
+      <w:r>
+        <w:rPr>
+          <w:noProof/>
+          <w:lang w:val="en-GB"/>
+        </w:rPr>
+      </w:r>
       <w:moveTo w:id="191" w:author="Heino, Matti T J" w:date="2018-07-31T16:07:00Z">
         <w:r>
           <w:rPr>
             <w:noProof/>
             <w:lang w:val="en-GB"/>
           </w:rPr>
-          <w:t xml:space="preserve">As shown in </w:t>
-        </w:r>
-        <w:r>
-          <w:rPr>
-            <w:noProof/>
-            <w:lang w:val="en-GB"/>
-          </w:rPr>
-          <w:fldChar w:fldCharType="begin"/>
-        </w:r>
-        <w:r>
-          <w:rPr>
-            <w:noProof/>
-            <w:lang w:val="en-GB"/>
-          </w:rPr>
-          <w:instrText xml:space="preserve"> REF _Ref501370911 \h </w:instrText>
+          <w:fldChar w:fldCharType="separate"/>
+        </w:r>
+        <w:r>
+          <w:rPr>
+            <w:lang w:val="en-US"/>
+          </w:rPr>
+          <w:t xml:space="preserve">Figure </w:t>
+        </w:r>
+        <w:r>
+          <w:rPr>
+            <w:noProof/>
+            <w:lang w:val="en-US"/>
+          </w:rPr>
+          <w:t>2</w:t>
+        </w:r>
+        <w:r>
+          <w:rPr>
+            <w:noProof/>
+            <w:lang w:val="en-GB"/>
+          </w:rPr>
+          <w:fldChar w:fldCharType="end"/>
+        </w:r>
+        <w:r>
+          <w:rPr>
+            <w:noProof/>
+            <w:lang w:val="en-GB"/>
+          </w:rPr>
+          <w:t xml:space="preserve">, </w:t>
+        </w:r>
+        <w:r>
+          <w:rPr>
+            <w:noProof/>
+            <w:lang w:val="en-GB"/>
+          </w:rPr>
+          <w:t xml:space="preserve">74.9% of respondents </w:t>
+        </w:r>
+        <w:r>
+          <w:rPr>
+            <w:noProof/>
+            <w:lang w:val="en-GB"/>
+          </w:rPr>
+          <w:t>reported</w:t>
+        </w:r>
+        <w:r>
+          <w:rPr>
+            <w:noProof/>
+            <w:lang w:val="en-GB"/>
+          </w:rPr>
+          <w:t xml:space="preserve"> </w:t>
+        </w:r>
+        <w:r>
+          <w:rPr>
+            <w:noProof/>
+            <w:lang w:val="en-GB"/>
+          </w:rPr>
+          <w:t>having</w:t>
+        </w:r>
+        <w:r>
+          <w:rPr>
+            <w:noProof/>
+            <w:lang w:val="en-GB"/>
+          </w:rPr>
+          <w:t xml:space="preserve"> </w:t>
+        </w:r>
+        <w:r>
+          <w:rPr>
+            <w:noProof/>
+            <w:lang w:val="en-GB"/>
+          </w:rPr>
+          <w:t>opened and read the SMS</w:t>
+        </w:r>
+        <w:r>
+          <w:rPr>
+            <w:noProof/>
+            <w:lang w:val="en-GB"/>
+          </w:rPr>
+          <w:t xml:space="preserve"> at least four mornings.</w:t>
         </w:r>
       </w:moveTo>
-      <w:r>
-        <w:rPr>
-          <w:noProof/>
-          <w:lang w:val="en-GB"/>
-        </w:rPr>
-      </w:r>
-      <w:moveTo w:id="192" w:author="Heino, Matti T J" w:date="2018-07-31T16:07:00Z">
-        <w:r>
-          <w:rPr>
-            <w:noProof/>
-            <w:lang w:val="en-GB"/>
-          </w:rPr>
-          <w:fldChar w:fldCharType="separate"/>
-        </w:r>
-        <w:r>
-          <w:rPr>
-            <w:lang w:val="en-US"/>
-          </w:rPr>
-          <w:t xml:space="preserve">Figure </w:t>
-        </w:r>
-        <w:r>
-          <w:rPr>
-            <w:noProof/>
-            <w:lang w:val="en-US"/>
-          </w:rPr>
-          <w:t>2</w:t>
-        </w:r>
-        <w:r>
-          <w:rPr>
-            <w:noProof/>
-            <w:lang w:val="en-GB"/>
-          </w:rPr>
-          <w:fldChar w:fldCharType="end"/>
-        </w:r>
-        <w:r>
-          <w:rPr>
-            <w:noProof/>
-            <w:lang w:val="en-GB"/>
-          </w:rPr>
-          <w:t xml:space="preserve">, </w:t>
-        </w:r>
-        <w:r>
-          <w:rPr>
-            <w:noProof/>
-            <w:lang w:val="en-GB"/>
-          </w:rPr>
-          <w:t xml:space="preserve">74.9% of respondents </w:t>
-        </w:r>
-        <w:r>
-          <w:rPr>
-            <w:noProof/>
-            <w:lang w:val="en-GB"/>
-          </w:rPr>
-          <w:t>reported</w:t>
-        </w:r>
+      <w:ins w:id="192" w:author="Heino, Matti T J" w:date="2018-08-10T17:41:00Z">
         <w:r>
           <w:rPr>
             <w:noProof/>
@@ -16440,35 +16475,7 @@
           </w:rPr>
           <w:t xml:space="preserve"> </w:t>
         </w:r>
-        <w:r>
-          <w:rPr>
-            <w:noProof/>
-            <w:lang w:val="en-GB"/>
-          </w:rPr>
-          <w:t>having</w:t>
-        </w:r>
-        <w:r>
-          <w:rPr>
-            <w:noProof/>
-            <w:lang w:val="en-GB"/>
-          </w:rPr>
-          <w:t xml:space="preserve"> </w:t>
-        </w:r>
-        <w:r>
-          <w:rPr>
-            <w:noProof/>
-            <w:lang w:val="en-GB"/>
-          </w:rPr>
-          <w:t>opened and read the SMS</w:t>
-        </w:r>
-        <w:r>
-          <w:rPr>
-            <w:noProof/>
-            <w:lang w:val="en-GB"/>
-          </w:rPr>
-          <w:t xml:space="preserve"> at least four mornings.</w:t>
-        </w:r>
-      </w:moveTo>
+      </w:ins>
     </w:p>
     <w:p>
       <w:pPr>
@@ -16601,7 +16608,7 @@
         </w:r>
       </w:moveTo>
     </w:p>
-    <w:moveToRangeEnd w:id="190"/>
+    <w:moveToRangeEnd w:id="189"/>
     <w:p>
       <w:pPr>
         <w:rPr>
@@ -29435,12 +29442,22 @@
         <w:r>
           <w:fldChar w:fldCharType="end"/>
         </w:r>
-        <w:bookmarkEnd w:id="738"/>
+      </w:ins>
+      <w:bookmarkEnd w:id="738"/>
+      <w:ins w:id="744" w:author="Heino, Matti T J" w:date="2018-08-10T17:14:00Z">
         <w:r>
           <w:rPr>
             <w:lang w:val="en-US"/>
           </w:rPr>
-          <w:t>. CONSORT flow diagram.</w:t>
+          <w:t>:</w:t>
+        </w:r>
+      </w:ins>
+      <w:ins w:id="745" w:author="Heino, Matti T J" w:date="2018-08-08T15:43:00Z">
+        <w:r>
+          <w:rPr>
+            <w:lang w:val="en-US"/>
+          </w:rPr>
+          <w:t xml:space="preserve"> CONSORT flow diagram.</w:t>
         </w:r>
         <w:bookmarkEnd w:id="739"/>
       </w:ins>
@@ -29449,6 +29466,7 @@
       <w:pPr>
         <w:pStyle w:val="Caption"/>
         <w:rPr>
+          <w:ins w:id="746" w:author="Heino, Matti T J" w:date="2018-08-10T17:44:00Z"/>
           <w:noProof/>
           <w:lang w:val="en-GB"/>
         </w:rPr>
@@ -29481,7 +29499,7 @@
         </w:rPr>
         <w:fldChar w:fldCharType="separate"/>
       </w:r>
-      <w:ins w:id="744" w:author="Heino, Matti T J" w:date="2018-08-08T15:41:00Z">
+      <w:ins w:id="747" w:author="Heino, Matti T J" w:date="2018-08-08T15:41:00Z">
         <w:r>
           <w:rPr>
             <w:noProof/>
@@ -29490,7 +29508,7 @@
           <w:t>2</w:t>
         </w:r>
       </w:ins>
-      <w:del w:id="745" w:author="Heino, Matti T J" w:date="2018-08-08T15:41:00Z">
+      <w:del w:id="748" w:author="Heino, Matti T J" w:date="2018-08-08T15:41:00Z">
         <w:r>
           <w:rPr>
             <w:noProof/>
@@ -29534,92 +29552,375 @@
       <w:pPr>
         <w:pStyle w:val="Caption"/>
         <w:rPr>
-          <w:noProof/>
-          <w:lang w:val="en-GB"/>
-        </w:rPr>
-      </w:pPr>
-      <w:bookmarkStart w:id="746" w:name="_Ref449897490"/>
-      <w:bookmarkStart w:id="747" w:name="_Toc449907257"/>
+          <w:ins w:id="749" w:author="Heino, Matti T J" w:date="2018-08-10T17:44:00Z"/>
+          <w:lang w:val="en-US"/>
+        </w:rPr>
+      </w:pPr>
+      <w:ins w:id="750" w:author="Heino, Matti T J" w:date="2018-08-10T17:44:00Z">
+        <w:r>
+          <w:rPr>
+            <w:lang w:val="en-US"/>
+          </w:rPr>
+          <w:t>Figure</w:t>
+        </w:r>
+        <w:r>
+          <w:rPr>
+            <w:lang w:val="en-US"/>
+          </w:rPr>
+          <w:t xml:space="preserve"> </w:t>
+        </w:r>
+      </w:ins>
+      <w:ins w:id="751" w:author="Heino, Matti T J" w:date="2018-08-10T17:45:00Z">
+        <w:r>
+          <w:rPr>
+            <w:lang w:val="en-US"/>
+          </w:rPr>
+          <w:t>3</w:t>
+        </w:r>
+      </w:ins>
+      <w:ins w:id="752" w:author="Heino, Matti T J" w:date="2018-08-10T17:44:00Z">
+        <w:r>
+          <w:rPr>
+            <w:lang w:val="en-US"/>
+          </w:rPr>
+          <w:t>: Opening and reading the SMS.</w:t>
+        </w:r>
+        <w:r>
+          <w:rPr>
+            <w:lang w:val="en-US"/>
+          </w:rPr>
+          <w:t xml:space="preserve"> Item stem: “</w:t>
+        </w:r>
+        <w:r>
+          <w:rPr>
+            <w:lang w:val="en-US"/>
+          </w:rPr>
+          <w:t>I opened the SMS and read it on the morning it was sent...</w:t>
+        </w:r>
+        <w:r>
+          <w:rPr>
+            <w:lang w:val="en-US"/>
+          </w:rPr>
+          <w:t>”.</w:t>
+        </w:r>
+      </w:ins>
+    </w:p>
+    <w:p>
+      <w:pPr>
+        <w:pStyle w:val="Caption"/>
+        <w:rPr>
+          <w:del w:id="753" w:author="Heino, Matti T J" w:date="2018-08-10T17:44:00Z"/>
+          <w:noProof/>
+          <w:lang w:val="en-US"/>
+        </w:rPr>
+      </w:pPr>
+      <w:bookmarkStart w:id="754" w:name="_Ref501488703"/>
+      <w:bookmarkStart w:id="755" w:name="_Ref501488696"/>
+      <w:ins w:id="756" w:author="Heino, Matti T J" w:date="2018-08-10T17:44:00Z">
+        <w:r>
+          <w:rPr>
+            <w:lang w:val="en-US"/>
+          </w:rPr>
+          <w:t>Figure</w:t>
+        </w:r>
+        <w:bookmarkEnd w:id="754"/>
+        <w:r>
+          <w:rPr>
+            <w:lang w:val="en-US"/>
+          </w:rPr>
+          <w:t xml:space="preserve"> </w:t>
+        </w:r>
+      </w:ins>
+      <w:ins w:id="757" w:author="Heino, Matti T J" w:date="2018-08-10T17:45:00Z">
+        <w:r>
+          <w:rPr>
+            <w:lang w:val="en-US"/>
+          </w:rPr>
+          <w:t>4</w:t>
+        </w:r>
+      </w:ins>
+      <w:ins w:id="758" w:author="Heino, Matti T J" w:date="2018-08-10T17:44:00Z">
+        <w:r>
+          <w:rPr>
+            <w:lang w:val="en-US"/>
+          </w:rPr>
+          <w:t>: Discussing the SMS with peers.</w:t>
+        </w:r>
+        <w:bookmarkEnd w:id="755"/>
+        <w:r>
+          <w:rPr>
+            <w:lang w:val="en-US"/>
+          </w:rPr>
+          <w:t xml:space="preserve"> Item stem: </w:t>
+        </w:r>
+        <w:r>
+          <w:rPr>
+            <w:lang w:val="en-US"/>
+          </w:rPr>
+          <w:t>"I discussed the content of the messages with my peers at school..."</w:t>
+        </w:r>
+        <w:r>
+          <w:rPr>
+            <w:lang w:val="en-US"/>
+          </w:rPr>
+          <w:t>.</w:t>
+        </w:r>
+      </w:ins>
+    </w:p>
+    <w:p>
+      <w:pPr>
+        <w:pStyle w:val="Caption"/>
+        <w:rPr>
+          <w:noProof/>
+          <w:lang w:val="en-GB"/>
+        </w:rPr>
+      </w:pPr>
+      <w:bookmarkStart w:id="759" w:name="_Ref449897490"/>
+      <w:bookmarkStart w:id="760" w:name="_Toc449907257"/>
       <w:bookmarkEnd w:id="742"/>
       <w:r>
         <w:rPr>
           <w:noProof/>
           <w:lang w:val="en-GB"/>
         </w:rPr>
+        <w:t>Figure</w:t>
+      </w:r>
+      <w:del w:id="761" w:author="Heino, Matti T J" w:date="2018-08-10T17:45:00Z">
+        <w:r>
+          <w:rPr>
+            <w:noProof/>
+            <w:lang w:val="en-GB"/>
+          </w:rPr>
+          <w:delText xml:space="preserve"> </w:delText>
+        </w:r>
+      </w:del>
+      <w:ins w:id="762" w:author="Heino, Matti T J" w:date="2018-08-10T17:45:00Z">
+        <w:r>
+          <w:rPr>
+            <w:noProof/>
+            <w:lang w:val="en-GB"/>
+          </w:rPr>
+          <w:t>5</w:t>
+        </w:r>
+      </w:ins>
+      <w:del w:id="763" w:author="Heino, Matti T J" w:date="2018-08-10T17:45:00Z">
+        <w:r>
+          <w:rPr>
+            <w:noProof/>
+            <w:lang w:val="en-GB"/>
+          </w:rPr>
+          <w:fldChar w:fldCharType="begin"/>
+        </w:r>
+        <w:r>
+          <w:rPr>
+            <w:noProof/>
+            <w:lang w:val="en-GB"/>
+          </w:rPr>
+          <w:delInstrText xml:space="preserve"> SEQ Figure \* ARABIC </w:delInstrText>
+        </w:r>
+        <w:r>
+          <w:rPr>
+            <w:noProof/>
+            <w:lang w:val="en-GB"/>
+          </w:rPr>
+          <w:fldChar w:fldCharType="separate"/>
+        </w:r>
+      </w:del>
+      <w:del w:id="764" w:author="Heino, Matti T J" w:date="2018-08-08T15:41:00Z">
+        <w:r>
+          <w:rPr>
+            <w:noProof/>
+            <w:lang w:val="en-GB"/>
+          </w:rPr>
+          <w:delText>4</w:delText>
+        </w:r>
+      </w:del>
+      <w:del w:id="765" w:author="Heino, Matti T J" w:date="2018-08-10T17:45:00Z">
+        <w:r>
+          <w:rPr>
+            <w:noProof/>
+            <w:lang w:val="en-GB"/>
+          </w:rPr>
+          <w:fldChar w:fldCharType="end"/>
+        </w:r>
+      </w:del>
+      <w:bookmarkEnd w:id="759"/>
+      <w:r>
+        <w:rPr>
+          <w:noProof/>
+          <w:lang w:val="en-GB"/>
+        </w:rPr>
+        <w:t>: Total wear time in minutes (dashed line for the reason condition, solid for succinct). Grey band around the kernel density plots refers to 95% likelihood of containing the true density plot, if the two lines were generated by data from the same distribution.</w:t>
+      </w:r>
+      <w:bookmarkEnd w:id="760"/>
+      <w:r>
+        <w:rPr>
+          <w:noProof/>
+          <w:lang w:val="en-GB"/>
+        </w:rPr>
+        <w:t xml:space="preserve"> Mean (SD) Reason: 4549.57 minutes (1642.14), n = 133. Mean (SD) Succinct: 4479.65 (1616.04), n = 129. </w:t>
+      </w:r>
+    </w:p>
+    <w:p>
+      <w:pPr>
+        <w:pStyle w:val="Caption"/>
+        <w:rPr>
+          <w:noProof/>
+          <w:lang w:val="en-GB"/>
+        </w:rPr>
+      </w:pPr>
+      <w:bookmarkStart w:id="766" w:name="_Toc449907258"/>
+      <w:r>
+        <w:rPr>
+          <w:noProof/>
+          <w:lang w:val="en-GB"/>
+        </w:rPr>
         <w:t xml:space="preserve">Figure </w:t>
       </w:r>
-      <w:r>
-        <w:rPr>
-          <w:noProof/>
-          <w:lang w:val="en-GB"/>
-        </w:rPr>
-        <w:fldChar w:fldCharType="begin"/>
-      </w:r>
-      <w:r>
-        <w:rPr>
-          <w:noProof/>
-          <w:lang w:val="en-GB"/>
-        </w:rPr>
-        <w:instrText xml:space="preserve"> SEQ Figure \* ARABIC </w:instrText>
-      </w:r>
-      <w:r>
-        <w:rPr>
-          <w:noProof/>
-          <w:lang w:val="en-GB"/>
-        </w:rPr>
-        <w:fldChar w:fldCharType="separate"/>
-      </w:r>
-      <w:ins w:id="748" w:author="Heino, Matti T J" w:date="2018-08-08T15:41:00Z">
-        <w:r>
-          <w:rPr>
-            <w:noProof/>
-            <w:lang w:val="en-GB"/>
-          </w:rPr>
-          <w:t>3</w:t>
+      <w:del w:id="767" w:author="Heino, Matti T J" w:date="2018-08-10T17:45:00Z">
+        <w:r>
+          <w:rPr>
+            <w:noProof/>
+            <w:lang w:val="en-GB"/>
+          </w:rPr>
+          <w:fldChar w:fldCharType="begin"/>
+        </w:r>
+        <w:r>
+          <w:rPr>
+            <w:noProof/>
+            <w:lang w:val="en-GB"/>
+          </w:rPr>
+          <w:delInstrText xml:space="preserve"> SEQ Figure \* ARABIC </w:delInstrText>
+        </w:r>
+        <w:r>
+          <w:rPr>
+            <w:noProof/>
+            <w:lang w:val="en-GB"/>
+          </w:rPr>
+          <w:fldChar w:fldCharType="separate"/>
+        </w:r>
+      </w:del>
+      <w:del w:id="768" w:author="Heino, Matti T J" w:date="2018-08-08T15:41:00Z">
+        <w:r>
+          <w:rPr>
+            <w:noProof/>
+            <w:lang w:val="en-GB"/>
+          </w:rPr>
+          <w:delText>5</w:delText>
+        </w:r>
+      </w:del>
+      <w:del w:id="769" w:author="Heino, Matti T J" w:date="2018-08-10T17:45:00Z">
+        <w:r>
+          <w:rPr>
+            <w:noProof/>
+            <w:lang w:val="en-GB"/>
+          </w:rPr>
+          <w:fldChar w:fldCharType="end"/>
+        </w:r>
+      </w:del>
+      <w:ins w:id="770" w:author="Heino, Matti T J" w:date="2018-08-10T17:45:00Z">
+        <w:r>
+          <w:rPr>
+            <w:noProof/>
+            <w:lang w:val="en-GB"/>
+          </w:rPr>
+          <w:t>6</w:t>
         </w:r>
       </w:ins>
-      <w:del w:id="749" w:author="Heino, Matti T J" w:date="2018-08-08T15:41:00Z">
-        <w:r>
-          <w:rPr>
-            <w:noProof/>
-            <w:lang w:val="en-GB"/>
-          </w:rPr>
-          <w:delText>4</w:delText>
+      <w:r>
+        <w:rPr>
+          <w:noProof/>
+          <w:lang w:val="en-GB"/>
+        </w:rPr>
+        <w:t>: Means and the total wear time distributions of the three groups. Error bars indicate 95% confidence intervals. No differences are detected.</w:t>
+      </w:r>
+      <w:bookmarkEnd w:id="766"/>
+    </w:p>
+    <w:p>
+      <w:pPr>
+        <w:pStyle w:val="Caption"/>
+        <w:rPr>
+          <w:noProof/>
+          <w:lang w:val="en-GB"/>
+        </w:rPr>
+      </w:pPr>
+      <w:bookmarkStart w:id="771" w:name="_Ref449889151"/>
+      <w:bookmarkStart w:id="772" w:name="_Toc449907259"/>
+      <w:r>
+        <w:rPr>
+          <w:lang w:val="en-US"/>
+        </w:rPr>
+        <w:t xml:space="preserve">Figure </w:t>
+      </w:r>
+      <w:del w:id="773" w:author="Heino, Matti T J" w:date="2018-08-10T17:45:00Z">
+        <w:r>
+          <w:fldChar w:fldCharType="begin"/>
+        </w:r>
+        <w:r>
+          <w:rPr>
+            <w:lang w:val="en-US"/>
+          </w:rPr>
+          <w:delInstrText xml:space="preserve"> SEQ Figure \* ARABIC </w:delInstrText>
+        </w:r>
+        <w:r>
+          <w:fldChar w:fldCharType="separate"/>
         </w:r>
       </w:del>
-      <w:r>
-        <w:rPr>
-          <w:noProof/>
-          <w:lang w:val="en-GB"/>
-        </w:rPr>
-        <w:fldChar w:fldCharType="end"/>
-      </w:r>
-      <w:bookmarkEnd w:id="746"/>
-      <w:r>
-        <w:rPr>
-          <w:noProof/>
-          <w:lang w:val="en-GB"/>
-        </w:rPr>
-        <w:t>: Total wear time in minutes (dashed line for the reason condition, solid for succinct). Grey band around the kernel density plots refers to 95% likelihood of containing the true density plot, if the two lines were generated by data from the same distribution.</w:t>
-      </w:r>
-      <w:bookmarkEnd w:id="747"/>
-      <w:r>
-        <w:rPr>
-          <w:noProof/>
-          <w:lang w:val="en-GB"/>
-        </w:rPr>
-        <w:t xml:space="preserve"> Mean (SD) Reason: 4549.57 minutes (1642.14), n = 133. Mean (SD) Succinct: 4479.65 (1616.04), n = 129. </w:t>
-      </w:r>
+      <w:del w:id="774" w:author="Heino, Matti T J" w:date="2018-08-08T15:41:00Z">
+        <w:r>
+          <w:rPr>
+            <w:noProof/>
+            <w:lang w:val="en-US"/>
+          </w:rPr>
+          <w:delText>6</w:delText>
+        </w:r>
+      </w:del>
+      <w:del w:id="775" w:author="Heino, Matti T J" w:date="2018-08-10T17:45:00Z">
+        <w:r>
+          <w:rPr>
+            <w:noProof/>
+          </w:rPr>
+          <w:fldChar w:fldCharType="end"/>
+        </w:r>
+      </w:del>
+      <w:bookmarkEnd w:id="771"/>
+      <w:ins w:id="776" w:author="Heino, Matti T J" w:date="2018-08-10T17:45:00Z">
+        <w:r>
+          <w:rPr>
+            <w:lang w:val="en-US"/>
+          </w:rPr>
+          <w:t>7</w:t>
+        </w:r>
+      </w:ins>
+      <w:r>
+        <w:rPr>
+          <w:lang w:val="en-US"/>
+        </w:rPr>
+        <w:t>: Measurement days of &gt;10 hours of data gathered by group. Horizontal lines represent means, boxes Bayesian 95% Highest Density Intervals (</w:t>
+      </w:r>
+      <w:r>
+        <w:rPr>
+          <w:lang w:val="en-US"/>
+        </w:rPr>
+        <w:t>with flat</w:t>
+      </w:r>
+      <w:r>
+        <w:rPr>
+          <w:lang w:val="en-US"/>
+        </w:rPr>
+        <w:t xml:space="preserve"> priors).</w:t>
+      </w:r>
+      <w:bookmarkEnd w:id="772"/>
     </w:p>
     <w:p>
       <w:pPr>
         <w:pStyle w:val="Caption"/>
         <w:rPr>
-          <w:noProof/>
-          <w:lang w:val="en-GB"/>
-        </w:rPr>
-      </w:pPr>
-      <w:bookmarkStart w:id="750" w:name="_Toc449907258"/>
+          <w:lang w:val="en-US"/>
+        </w:rPr>
+      </w:pPr>
+      <w:bookmarkStart w:id="777" w:name="_Ref477960801"/>
+      <w:bookmarkStart w:id="778" w:name="_Toc449907260"/>
       <w:r>
         <w:rPr>
           <w:noProof/>
@@ -29627,197 +29928,59 @@
         </w:rPr>
         <w:t xml:space="preserve">Figure </w:t>
       </w:r>
-      <w:r>
-        <w:rPr>
-          <w:noProof/>
-          <w:lang w:val="en-GB"/>
-        </w:rPr>
-        <w:fldChar w:fldCharType="begin"/>
-      </w:r>
-      <w:r>
-        <w:rPr>
-          <w:noProof/>
-          <w:lang w:val="en-GB"/>
-        </w:rPr>
-        <w:instrText xml:space="preserve"> SEQ Figure \* ARABIC </w:instrText>
-      </w:r>
-      <w:r>
-        <w:rPr>
-          <w:noProof/>
-          <w:lang w:val="en-GB"/>
-        </w:rPr>
-        <w:fldChar w:fldCharType="separate"/>
-      </w:r>
-      <w:ins w:id="751" w:author="Heino, Matti T J" w:date="2018-08-08T15:41:00Z">
-        <w:r>
-          <w:rPr>
-            <w:noProof/>
-            <w:lang w:val="en-GB"/>
-          </w:rPr>
-          <w:t>4</w:t>
+      <w:del w:id="779" w:author="Heino, Matti T J" w:date="2018-08-10T17:45:00Z">
+        <w:r>
+          <w:rPr>
+            <w:noProof/>
+            <w:lang w:val="en-GB"/>
+          </w:rPr>
+          <w:fldChar w:fldCharType="begin"/>
+        </w:r>
+        <w:r>
+          <w:rPr>
+            <w:noProof/>
+            <w:lang w:val="en-GB"/>
+          </w:rPr>
+          <w:delInstrText xml:space="preserve"> SEQ Figure \* ARABIC </w:delInstrText>
+        </w:r>
+        <w:r>
+          <w:rPr>
+            <w:noProof/>
+            <w:lang w:val="en-GB"/>
+          </w:rPr>
+          <w:fldChar w:fldCharType="separate"/>
+        </w:r>
+      </w:del>
+      <w:del w:id="780" w:author="Heino, Matti T J" w:date="2018-08-08T15:41:00Z">
+        <w:r>
+          <w:rPr>
+            <w:noProof/>
+            <w:lang w:val="en-GB"/>
+          </w:rPr>
+          <w:delText>7</w:delText>
+        </w:r>
+      </w:del>
+      <w:del w:id="781" w:author="Heino, Matti T J" w:date="2018-08-10T17:45:00Z">
+        <w:r>
+          <w:rPr>
+            <w:noProof/>
+            <w:lang w:val="en-GB"/>
+          </w:rPr>
+          <w:fldChar w:fldCharType="end"/>
+        </w:r>
+      </w:del>
+      <w:bookmarkEnd w:id="777"/>
+      <w:ins w:id="782" w:author="Heino, Matti T J" w:date="2018-08-10T17:45:00Z">
+        <w:r>
+          <w:rPr>
+            <w:noProof/>
+            <w:lang w:val="en-GB"/>
+          </w:rPr>
+          <w:t>8</w:t>
         </w:r>
       </w:ins>
-      <w:del w:id="752" w:author="Heino, Matti T J" w:date="2018-08-08T15:41:00Z">
-        <w:r>
-          <w:rPr>
-            <w:noProof/>
-            <w:lang w:val="en-GB"/>
-          </w:rPr>
-          <w:delText>5</w:delText>
-        </w:r>
-      </w:del>
-      <w:r>
-        <w:rPr>
-          <w:noProof/>
-          <w:lang w:val="en-GB"/>
-        </w:rPr>
-        <w:fldChar w:fldCharType="end"/>
-      </w:r>
-      <w:r>
-        <w:rPr>
-          <w:noProof/>
-          <w:lang w:val="en-GB"/>
-        </w:rPr>
-        <w:t>: Means and the total wear time distributions of the three groups. Error bars indicate 95% confidence intervals. No differences are detected.</w:t>
-      </w:r>
-      <w:bookmarkEnd w:id="750"/>
-    </w:p>
-    <w:p>
-      <w:pPr>
-        <w:pStyle w:val="Caption"/>
-        <w:rPr>
-          <w:noProof/>
-          <w:lang w:val="en-GB"/>
-        </w:rPr>
-      </w:pPr>
-      <w:bookmarkStart w:id="753" w:name="_Ref449889151"/>
-      <w:bookmarkStart w:id="754" w:name="_Toc449907259"/>
-      <w:r>
-        <w:rPr>
-          <w:lang w:val="en-US"/>
-        </w:rPr>
-        <w:t xml:space="preserve">Figure </w:t>
-      </w:r>
-      <w:r>
-        <w:fldChar w:fldCharType="begin"/>
-      </w:r>
-      <w:r>
-        <w:rPr>
-          <w:lang w:val="en-US"/>
-        </w:rPr>
-        <w:instrText xml:space="preserve"> SEQ Figure \* ARABIC </w:instrText>
-      </w:r>
-      <w:r>
-        <w:fldChar w:fldCharType="separate"/>
-      </w:r>
-      <w:ins w:id="755" w:author="Heino, Matti T J" w:date="2018-08-08T15:41:00Z">
-        <w:r>
-          <w:rPr>
-            <w:noProof/>
-            <w:lang w:val="en-US"/>
-          </w:rPr>
-          <w:t>5</w:t>
-        </w:r>
-      </w:ins>
-      <w:del w:id="756" w:author="Heino, Matti T J" w:date="2018-08-08T15:41:00Z">
-        <w:r>
-          <w:rPr>
-            <w:noProof/>
-            <w:lang w:val="en-US"/>
-          </w:rPr>
-          <w:delText>6</w:delText>
-        </w:r>
-      </w:del>
-      <w:r>
-        <w:rPr>
-          <w:noProof/>
-        </w:rPr>
-        <w:fldChar w:fldCharType="end"/>
-      </w:r>
-      <w:bookmarkEnd w:id="753"/>
-      <w:r>
-        <w:rPr>
-          <w:lang w:val="en-US"/>
-        </w:rPr>
-        <w:t>: Measurement days of &gt;10 hours of data gathered by group. Horizontal lines represent means, boxes Bayesian 95% Highest Density Intervals (</w:t>
-      </w:r>
-      <w:r>
-        <w:rPr>
-          <w:lang w:val="en-US"/>
-        </w:rPr>
-        <w:t>with flat</w:t>
-      </w:r>
-      <w:r>
-        <w:rPr>
-          <w:lang w:val="en-US"/>
-        </w:rPr>
-        <w:t xml:space="preserve"> priors).</w:t>
-      </w:r>
-      <w:bookmarkEnd w:id="754"/>
-    </w:p>
-    <w:p>
-      <w:pPr>
-        <w:pStyle w:val="Caption"/>
-        <w:rPr>
-          <w:lang w:val="en-US"/>
-        </w:rPr>
-      </w:pPr>
-      <w:bookmarkStart w:id="757" w:name="_Ref477960801"/>
-      <w:bookmarkStart w:id="758" w:name="_Toc449907260"/>
-      <w:r>
-        <w:rPr>
-          <w:noProof/>
-          <w:lang w:val="en-GB"/>
-        </w:rPr>
-        <w:t xml:space="preserve">Figure </w:t>
-      </w:r>
-      <w:r>
-        <w:rPr>
-          <w:noProof/>
-          <w:lang w:val="en-GB"/>
-        </w:rPr>
-        <w:fldChar w:fldCharType="begin"/>
-      </w:r>
-      <w:r>
-        <w:rPr>
-          <w:noProof/>
-          <w:lang w:val="en-GB"/>
-        </w:rPr>
-        <w:instrText xml:space="preserve"> SEQ Figure \* ARABIC </w:instrText>
-      </w:r>
-      <w:r>
-        <w:rPr>
-          <w:noProof/>
-          <w:lang w:val="en-GB"/>
-        </w:rPr>
-        <w:fldChar w:fldCharType="separate"/>
-      </w:r>
-      <w:ins w:id="759" w:author="Heino, Matti T J" w:date="2018-08-08T15:41:00Z">
-        <w:r>
-          <w:rPr>
-            <w:noProof/>
-            <w:lang w:val="en-GB"/>
-          </w:rPr>
-          <w:t>6</w:t>
-        </w:r>
-      </w:ins>
-      <w:del w:id="760" w:author="Heino, Matti T J" w:date="2018-08-08T15:41:00Z">
-        <w:r>
-          <w:rPr>
-            <w:noProof/>
-            <w:lang w:val="en-GB"/>
-          </w:rPr>
-          <w:delText>7</w:delText>
-        </w:r>
-      </w:del>
-      <w:r>
-        <w:rPr>
-          <w:noProof/>
-          <w:lang w:val="en-GB"/>
-        </w:rPr>
-        <w:fldChar w:fldCharType="end"/>
-      </w:r>
-      <w:bookmarkEnd w:id="757"/>
+      <w:bookmarkStart w:id="783" w:name="_GoBack"/>
+      <w:bookmarkEnd w:id="783"/>
       <w:r>
         <w:rPr>
           <w:noProof/>
@@ -29909,7 +30072,7 @@
         </w:rPr>
         <w:t xml:space="preserve"> are excluded.</w:t>
       </w:r>
-      <w:bookmarkEnd w:id="758"/>
+      <w:bookmarkEnd w:id="778"/>
     </w:p>
     <w:p>
       <w:pPr>
@@ -29932,12 +30095,12 @@
       <w:pPr>
         <w:pStyle w:val="UnnumberedHeading"/>
       </w:pPr>
-      <w:bookmarkStart w:id="761" w:name="_Toc449907582"/>
+      <w:bookmarkStart w:id="784" w:name="_Toc449907582"/>
       <w:r>
         <w:lastRenderedPageBreak/>
         <w:t>Appendices</w:t>
       </w:r>
-      <w:bookmarkEnd w:id="761"/>
+      <w:bookmarkEnd w:id="784"/>
     </w:p>
     <w:p>
       <w:pPr>
@@ -31039,7 +31202,7 @@
         </w:rPr>
         <w:fldChar w:fldCharType="begin"/>
       </w:r>
-      <w:ins w:id="762" w:author="Heino, Matti T J" w:date="2018-08-05T23:08:00Z">
+      <w:ins w:id="785" w:author="Heino, Matti T J" w:date="2018-08-05T23:08:00Z">
         <w:r>
           <w:rPr>
             <w:noProof/>
@@ -31048,7 +31211,7 @@
           <w:instrText xml:space="preserve"> ADDIN ZOTERO_ITEM CSL_CITATION {"citationID":"20p3rljua0","properties":{"formattedCitation":"[40]","plainCitation":"[40]"},"citationItems":[{"id":411,"uris":["http://zotero.org/users/2425957/items/KHUFK3JK"],"uri":["http://zotero.org/users/2425957/items/KHUFK3JK"],"itemData":{"id":411,"type":"article-journal","title":"Publishing: Credit where credit is due","container-title":"Nature","page":"312-313","volume":"508","issue":"7496","source":"CrossRef","DOI":"10.1038/508312a","ISSN":"0028-0836, 1476-4687","shortTitle":"Publishing","author":[{"family":"Allen","given":"Liz"},{"family":"Scott","given":"Jo"},{"family":"Brand","given":"Amy"},{"family":"Hlava","given":"Marjorie"},{"family":"Altman","given":"Micah"}],"issued":{"date-parts":[["2014",4,16]]}}}],"schema":"https://github.com/citation-style-language/schema/raw/master/csl-citation.json"} </w:instrText>
         </w:r>
       </w:ins>
-      <w:del w:id="763" w:author="Heino, Matti T J" w:date="2018-08-05T23:07:00Z">
+      <w:del w:id="786" w:author="Heino, Matti T J" w:date="2018-08-05T23:07:00Z">
         <w:r>
           <w:rPr>
             <w:noProof/>
@@ -31064,7 +31227,7 @@
         </w:rPr>
         <w:fldChar w:fldCharType="separate"/>
       </w:r>
-      <w:ins w:id="764" w:author="Heino, Matti T J" w:date="2018-08-05T23:08:00Z">
+      <w:ins w:id="787" w:author="Heino, Matti T J" w:date="2018-08-05T23:08:00Z">
         <w:r>
           <w:rPr>
             <w:rFonts w:cs="Calibri"/>
@@ -31072,7 +31235,7 @@
           <w:t>[40]</w:t>
         </w:r>
       </w:ins>
-      <w:del w:id="765" w:author="Heino, Matti T J" w:date="2018-08-05T23:08:00Z">
+      <w:del w:id="788" w:author="Heino, Matti T J" w:date="2018-08-05T23:08:00Z">
         <w:r>
           <w:delText>[37]</w:delText>
         </w:r>
@@ -31089,12 +31252,12 @@
       <w:pPr>
         <w:pStyle w:val="Heading-NotinTOC"/>
         <w:rPr>
-          <w:del w:id="766" w:author="Heino, Matti T J" w:date="2018-08-08T15:44:00Z"/>
-          <w:noProof/>
-          <w:lang w:val="en-GB"/>
-        </w:rPr>
-      </w:pPr>
-      <w:del w:id="767" w:author="Heino, Matti T J" w:date="2018-08-08T15:44:00Z">
+          <w:del w:id="789" w:author="Heino, Matti T J" w:date="2018-08-08T15:44:00Z"/>
+          <w:noProof/>
+          <w:lang w:val="en-GB"/>
+        </w:rPr>
+      </w:pPr>
+      <w:del w:id="790" w:author="Heino, Matti T J" w:date="2018-08-08T15:44:00Z">
         <w:r>
           <w:rPr>
             <w:noProof/>
@@ -31112,7 +31275,7 @@
           <w:lang w:val="en-GB"/>
         </w:rPr>
       </w:pPr>
-      <w:del w:id="768" w:author="Heino, Matti T J" w:date="2018-08-08T15:44:00Z">
+      <w:del w:id="791" w:author="Heino, Matti T J" w:date="2018-08-08T15:44:00Z">
         <w:r>
           <w:rPr>
             <w:noProof/>
@@ -31196,7 +31359,7 @@
         <w:lastRenderedPageBreak/>
         <w:t xml:space="preserve">Appendix </w:t>
       </w:r>
-      <w:del w:id="769" w:author="Heino, Matti T J" w:date="2018-08-08T15:44:00Z">
+      <w:del w:id="792" w:author="Heino, Matti T J" w:date="2018-08-08T15:44:00Z">
         <w:r>
           <w:rPr>
             <w:noProof/>
@@ -31205,7 +31368,7 @@
           <w:delText>3</w:delText>
         </w:r>
       </w:del>
-      <w:ins w:id="770" w:author="Heino, Matti T J" w:date="2018-08-08T15:44:00Z">
+      <w:ins w:id="793" w:author="Heino, Matti T J" w:date="2018-08-08T15:44:00Z">
         <w:r>
           <w:rPr>
             <w:noProof/>
@@ -31221,7 +31384,7 @@
         </w:rPr>
         <w:t>: Post-SMS questionnaire</w:t>
       </w:r>
-      <w:ins w:id="771" w:author="Heino, Matti T J" w:date="2018-08-01T14:10:00Z">
+      <w:ins w:id="794" w:author="Heino, Matti T J" w:date="2018-08-01T14:10:00Z">
         <w:r>
           <w:rPr>
             <w:noProof/>
@@ -31241,7 +31404,7 @@
     <w:p>
       <w:pPr>
         <w:rPr>
-          <w:ins w:id="772" w:author="Heino, Matti T J" w:date="2018-08-01T14:10:00Z"/>
+          <w:ins w:id="795" w:author="Heino, Matti T J" w:date="2018-08-01T14:10:00Z"/>
           <w:noProof/>
           <w:lang w:val="en-GB"/>
         </w:rPr>
@@ -31292,12 +31455,12 @@
       <w:pPr>
         <w:spacing w:before="0" w:after="0" w:line="240" w:lineRule="auto"/>
         <w:rPr>
-          <w:ins w:id="773" w:author="Heino, Matti T J" w:date="2018-08-01T14:10:00Z"/>
-          <w:noProof/>
-          <w:lang w:val="en-GB"/>
-        </w:rPr>
-      </w:pPr>
-      <w:ins w:id="774" w:author="Heino, Matti T J" w:date="2018-08-01T14:10:00Z">
+          <w:ins w:id="796" w:author="Heino, Matti T J" w:date="2018-08-01T14:10:00Z"/>
+          <w:noProof/>
+          <w:lang w:val="en-GB"/>
+        </w:rPr>
+      </w:pPr>
+      <w:ins w:id="797" w:author="Heino, Matti T J" w:date="2018-08-01T14:10:00Z">
         <w:r>
           <w:rPr>
             <w:noProof/>
@@ -31310,12 +31473,12 @@
     <w:p>
       <w:pPr>
         <w:rPr>
-          <w:ins w:id="775" w:author="Heino, Matti T J" w:date="2018-08-01T14:24:00Z"/>
-          <w:noProof/>
-          <w:lang w:val="en-GB"/>
-        </w:rPr>
-      </w:pPr>
-      <w:ins w:id="776" w:author="Heino, Matti T J" w:date="2018-08-01T14:10:00Z">
+          <w:ins w:id="798" w:author="Heino, Matti T J" w:date="2018-08-01T14:24:00Z"/>
+          <w:noProof/>
+          <w:lang w:val="en-GB"/>
+        </w:rPr>
+      </w:pPr>
+      <w:ins w:id="799" w:author="Heino, Matti T J" w:date="2018-08-01T14:10:00Z">
         <w:r>
           <w:rPr>
             <w:noProof/>
@@ -31325,7 +31488,7 @@
           <w:t xml:space="preserve">Appendix </w:t>
         </w:r>
       </w:ins>
-      <w:ins w:id="777" w:author="Heino, Matti T J" w:date="2018-08-08T15:44:00Z">
+      <w:ins w:id="800" w:author="Heino, Matti T J" w:date="2018-08-08T15:44:00Z">
         <w:r>
           <w:rPr>
             <w:noProof/>
@@ -31334,7 +31497,7 @@
           <w:t>3</w:t>
         </w:r>
       </w:ins>
-      <w:ins w:id="778" w:author="Heino, Matti T J" w:date="2018-08-01T14:10:00Z">
+      <w:ins w:id="801" w:author="Heino, Matti T J" w:date="2018-08-01T14:10:00Z">
         <w:r>
           <w:rPr>
             <w:noProof/>
@@ -31350,7 +31513,7 @@
           <w:t xml:space="preserve"> (English</w:t>
         </w:r>
       </w:ins>
-      <w:ins w:id="779" w:author="Heino, Matti T J" w:date="2018-08-01T14:24:00Z">
+      <w:ins w:id="802" w:author="Heino, Matti T J" w:date="2018-08-01T14:24:00Z">
         <w:r>
           <w:rPr>
             <w:noProof/>
@@ -31359,7 +31522,7 @@
           <w:t xml:space="preserve"> translation</w:t>
         </w:r>
       </w:ins>
-      <w:ins w:id="780" w:author="Heino, Matti T J" w:date="2018-08-01T14:10:00Z">
+      <w:ins w:id="803" w:author="Heino, Matti T J" w:date="2018-08-01T14:10:00Z">
         <w:r>
           <w:rPr>
             <w:noProof/>
@@ -31376,7 +31539,7 @@
           <w:lang w:val="en-GB"/>
         </w:rPr>
       </w:pPr>
-      <w:ins w:id="781" w:author="Heino, Matti T J" w:date="2018-08-10T16:59:00Z">
+      <w:ins w:id="804" w:author="Heino, Matti T J" w:date="2018-08-10T16:59:00Z">
         <w:r>
           <w:rPr>
             <w:noProof/>
@@ -36607,7 +36770,7 @@
 </file>
 
 <file path=customXml/itemProps2.xml><?xml version="1.0" encoding="utf-8"?>
-<ds:datastoreItem xmlns:ds="http://schemas.openxmlformats.org/officeDocument/2006/customXml" ds:itemID="{988F414A-4757-48FC-9869-9889C6FEAD77}">
+<ds:datastoreItem xmlns:ds="http://schemas.openxmlformats.org/officeDocument/2006/customXml" ds:itemID="{D9608BC7-C6F7-4CEB-94CA-741652238936}">
   <ds:schemaRefs>
     <ds:schemaRef ds:uri="http://schemas.openxmlformats.org/officeDocument/2006/bibliography"/>
   </ds:schemaRefs>

</xml_diff>

<commit_message>
Added link to published manuscript
</commit_message>
<xml_diff>
--- a/manuscript/sms-persuasion-manuscript_BMC formatted.docx
+++ b/manuscript/sms-persuasion-manuscript_BMC formatted.docx
@@ -22982,7 +22982,21 @@
         <w:rPr>
           <w:lang w:val="en-GB"/>
         </w:rPr>
-        <w:t xml:space="preserve">KN </w:t>
+        <w:t>K</w:t>
+      </w:r>
+      <w:r>
+        <w:rPr>
+          <w:lang w:val="en-GB"/>
+        </w:rPr>
+        <w:t>K</w:t>
+      </w:r>
+      <w:bookmarkStart w:id="40" w:name="_GoBack"/>
+      <w:bookmarkEnd w:id="40"/>
+      <w:r>
+        <w:rPr>
+          <w:lang w:val="en-GB"/>
+        </w:rPr>
+        <w:t xml:space="preserve"> </w:t>
       </w:r>
       <w:r>
         <w:rPr>
@@ -23042,7 +23056,19 @@
         <w:rPr>
           <w:lang w:val="en-GB"/>
         </w:rPr>
-        <w:t>In addition, MH, KN, AH, TV and NH provided critical review, commentary and revision</w:t>
+        <w:t>In addition, MH, K</w:t>
+      </w:r>
+      <w:r>
+        <w:rPr>
+          <w:lang w:val="en-GB"/>
+        </w:rPr>
+        <w:t>K</w:t>
+      </w:r>
+      <w:r>
+        <w:rPr>
+          <w:lang w:val="en-GB"/>
+        </w:rPr>
+        <w:t>, AH, TV and NH provided critical review, commentary and revision</w:t>
       </w:r>
       <w:r>
         <w:rPr>
@@ -23103,7 +23129,7 @@
           <w:lang w:val="en-US"/>
         </w:rPr>
       </w:pPr>
-      <w:bookmarkStart w:id="40" w:name="_Toc449907581"/>
+      <w:bookmarkStart w:id="41" w:name="_Toc449907581"/>
       <w:r>
         <w:rPr>
           <w:lang w:val="en-US"/>
@@ -23121,7 +23147,25 @@
         <w:rPr>
           <w:lang w:val="en-GB"/>
         </w:rPr>
-        <w:t xml:space="preserve">We would like to thank the </w:t>
+        <w:t xml:space="preserve">We would like to thank Falko Sniehotta for his helpful comments during the conception of this study. </w:t>
+      </w:r>
+      <w:r>
+        <w:rPr>
+          <w:lang w:val="en-GB"/>
+        </w:rPr>
+        <w:t xml:space="preserve">We would </w:t>
+      </w:r>
+      <w:r>
+        <w:rPr>
+          <w:lang w:val="en-GB"/>
+        </w:rPr>
+        <w:t xml:space="preserve">also </w:t>
+      </w:r>
+      <w:r>
+        <w:rPr>
+          <w:lang w:val="en-GB"/>
+        </w:rPr>
+        <w:t xml:space="preserve">like to thank the </w:t>
       </w:r>
       <w:r>
         <w:rPr>
@@ -23136,12 +23180,13 @@
         <w:t xml:space="preserve"> </w:t>
       </w:r>
     </w:p>
-    <w:bookmarkEnd w:id="40"/>
+    <w:bookmarkEnd w:id="41"/>
     <w:p>
       <w:pPr>
         <w:pStyle w:val="UnnumberedHeading"/>
       </w:pPr>
       <w:r>
+        <w:lastRenderedPageBreak/>
         <w:t>References</w:t>
       </w:r>
     </w:p>
@@ -23173,8 +23218,6 @@
         </w:rPr>
         <w:fldChar w:fldCharType="separate"/>
       </w:r>
-      <w:bookmarkStart w:id="41" w:name="_GoBack"/>
-      <w:bookmarkEnd w:id="41"/>
       <w:r>
         <w:rPr>
           <w:lang w:val="en-US"/>
@@ -23193,7 +23236,6 @@
         <w:rPr>
           <w:lang w:val="en-US"/>
         </w:rPr>
-        <w:lastRenderedPageBreak/>
         <w:t>2. Matthews CE, Hagströmer M, Pober DM, Bowles HR. Best practices for using physical activity monitors in population-based research. Med Sci Sports Exerc. 2012;44 1 Suppl 1:S68.</w:t>
       </w:r>
     </w:p>
@@ -23362,6 +23404,7 @@
         <w:rPr>
           <w:lang w:val="en-US"/>
         </w:rPr>
+        <w:lastRenderedPageBreak/>
         <w:t>14. Cialdini RB, Goldstein NJ, Martin SJ. Influence: Science and practice. Boston: Pearson Education; 2009.</w:t>
       </w:r>
     </w:p>
@@ -23390,7 +23433,6 @@
         <w:rPr>
           <w:lang w:val="en-US"/>
         </w:rPr>
-        <w:lastRenderedPageBreak/>
         <w:t>16. Goldman B. The Science of Settlement: Ideas for Negotiators. Pennsylvania: ALI-ABA; 2008.</w:t>
       </w:r>
     </w:p>
@@ -23562,12 +23604,19 @@
         <w:t xml:space="preserve">28. National institute for Health and Welfare. School health survey 2015 results: Lifestyle. </w:t>
       </w:r>
       <w:r>
-        <w:t>Terveyden ja hyvinvoinnin laitos. 2015. https://web.archive.org/web/20170306230805/https://www.thl.fi/fi/tutkimus-ja-asiantuntijatyo/vaestotutkimukset/kouluterveyskysely/tulokset/tulokset-aiheittain/elintavat. Accessed 4 Dec 2015.</w:t>
+        <w:t xml:space="preserve">Terveyden ja hyvinvoinnin laitos. 2015. </w:t>
+      </w:r>
+      <w:r>
+        <w:lastRenderedPageBreak/>
+        <w:t>https://web.archive.org/web/20170306230805/https://www.thl.fi/fi/tutkimus-ja-asiantuntijatyo/vaestotutkimukset/kouluterveyskysely/tulokset/tulokset-aiheittain/elintavat. Accessed 4 Dec 2015.</w:t>
       </w:r>
     </w:p>
     <w:p>
       <w:pPr>
         <w:pStyle w:val="Bibliography"/>
+        <w:rPr>
+          <w:lang w:val="en-US"/>
+        </w:rPr>
       </w:pPr>
       <w:r>
         <w:t xml:space="preserve">29. Hankonen N, Heino MTJ, Araujo-Soares V, Sniehotta FF, Sund R, Vasankari T, et al. </w:t>
@@ -23576,16 +23625,12 @@
         <w:rPr>
           <w:lang w:val="en-US"/>
         </w:rPr>
-        <w:t xml:space="preserve">‘Let’s Move It’ – a school-based multilevel intervention to increase physical activity and reduce sedentary behaviour among older adolescents in vocational </w:t>
-      </w:r>
-      <w:r>
-        <w:rPr>
-          <w:lang w:val="en-US"/>
-        </w:rPr>
-        <w:lastRenderedPageBreak/>
-        <w:t xml:space="preserve">secondary schools: a study protocol for a cluster-randomised trial. </w:t>
-      </w:r>
-      <w:r>
+        <w:t xml:space="preserve">‘Let’s Move It’ – a school-based multilevel intervention to increase physical activity and reduce sedentary behaviour among older adolescents in vocational secondary schools: a study protocol for a cluster-randomised trial. </w:t>
+      </w:r>
+      <w:r>
+        <w:rPr>
+          <w:lang w:val="en-US"/>
+        </w:rPr>
         <w:t>BMC Public Health. 2016;16:451–66.</w:t>
       </w:r>
     </w:p>
@@ -23597,6 +23642,9 @@
         </w:rPr>
       </w:pPr>
       <w:r>
+        <w:rPr>
+          <w:lang w:val="en-US"/>
+        </w:rPr>
         <w:t xml:space="preserve">30. Hankonen N, Heino MTJ, Hynynen S-T, Laine H, Araújo-Soares V, Sniehotta FF, et al. </w:t>
       </w:r>
       <w:r>
@@ -23749,6 +23797,7 @@
         <w:rPr>
           <w:lang w:val="en-US"/>
         </w:rPr>
+        <w:lastRenderedPageBreak/>
         <w:t>40. Allen L, Scott J, Brand A, Hlava M, Altman M. Publishing: Credit where credit is due. Nature. 2014;508:312–3.</w:t>
       </w:r>
     </w:p>
@@ -23791,7 +23840,6 @@
         <w:rPr>
           <w:lang w:val="en-US"/>
         </w:rPr>
-        <w:lastRenderedPageBreak/>
         <w:t>43. Wickham H. ggplot2: Elegant Graphics for Data Analysis. Springer-Verlag New York; 2009. http://ggplot2.org.</w:t>
       </w:r>
     </w:p>
@@ -23960,6 +24008,7 @@
         <w:rPr>
           <w:lang w:val="en-US"/>
         </w:rPr>
+        <w:lastRenderedPageBreak/>
         <w:t>55. Jamil T, Ly A, Morey RD, Love J, Marsman M, Wagenmakers E-J. Default “Gunel and Dickey” Bayes factors for contingency tables. Behav Res Methods. 2015;:1–15.</w:t>
       </w:r>
     </w:p>
@@ -24002,7 +24051,6 @@
         <w:rPr>
           <w:lang w:val="en-US"/>
         </w:rPr>
-        <w:lastRenderedPageBreak/>
         <w:t>58. Gelman A, Carlin J. Beyond Power Calculations Assessing Type S (Sign) and Type M (Magnitude) Errors. Perspect Psychol Sci. 2014;9:641–51.</w:t>
       </w:r>
     </w:p>
@@ -24177,7 +24225,14 @@
         <w:rPr>
           <w:lang w:val="en-US"/>
         </w:rPr>
-        <w:t>70. Pop-Eleches C, Thirumurthy H, Habyarimana JP, Zivin JG, Goldstein MP, Walque DD, et al. Mobile phone technologies improve adherence to antiretroviral treatment in a resource-limited setting: a randomized controlled trial of text message reminders. AIDS Lond Engl. 2011;25:825.</w:t>
+        <w:t xml:space="preserve">70. Pop-Eleches C, Thirumurthy H, Habyarimana JP, Zivin JG, Goldstein MP, Walque DD, et al. Mobile phone technologies improve adherence to antiretroviral </w:t>
+      </w:r>
+      <w:r>
+        <w:rPr>
+          <w:lang w:val="en-US"/>
+        </w:rPr>
+        <w:lastRenderedPageBreak/>
+        <w:t>treatment in a resource-limited setting: a randomized controlled trial of text message reminders. AIDS Lond Engl. 2011;25:825.</w:t>
       </w:r>
     </w:p>
     <w:p>
@@ -24225,7 +24280,6 @@
         <w:rPr>
           <w:lang w:val="sv-SE"/>
         </w:rPr>
-        <w:lastRenderedPageBreak/>
         <w:t xml:space="preserve">73. Hekler EB, Klasnja P, Riley WT, Buman MP, Huberty J, Rivera DE, et al. </w:t>
       </w:r>
       <w:r>
@@ -24400,6 +24454,7 @@
         <w:rPr>
           <w:lang w:val="en-US"/>
         </w:rPr>
+        <w:lastRenderedPageBreak/>
         <w:t>85. Rutter H, Savona N, Glonti K, Bibby J, Cummins S, Finegood DT, et al. The need for a complex systems model of evidence for public health. The Lancet. 2017;390:2602–4.</w:t>
       </w:r>
     </w:p>
@@ -24434,15 +24489,20 @@
     <w:p>
       <w:pPr>
         <w:pStyle w:val="Bibliography"/>
-      </w:pPr>
-      <w:r>
-        <w:rPr>
-          <w:lang w:val="en-US"/>
-        </w:rPr>
-        <w:lastRenderedPageBreak/>
+        <w:rPr>
+          <w:lang w:val="en-US"/>
+        </w:rPr>
+      </w:pPr>
+      <w:r>
+        <w:rPr>
+          <w:lang w:val="en-US"/>
+        </w:rPr>
         <w:t xml:space="preserve">88. Eldredge LKB, Markham CM, Kok G, Ruiter RA, Parcel GS, others. Planning health promotion programs: an intervention mapping approach. New Jersey: John Wiley &amp; Sons; 2016. https://www.google.com/books?hl=en&amp;lr=&amp;id=UyrdCQAAQBAJ&amp;oi=fnd&amp;pg=PR11&amp;dq=bartholomew+intervention+mapping&amp;ots=Ocav5zMOvx&amp;sig=M85aXJ_BAj0NXG79kwlK0fb5Ohs. </w:t>
       </w:r>
       <w:r>
+        <w:rPr>
+          <w:lang w:val="en-US"/>
+        </w:rPr>
         <w:t>Accessed 31 Aug 2016.</w:t>
       </w:r>
     </w:p>
@@ -31413,7 +31473,7 @@
 </file>
 
 <file path=customXml/itemProps2.xml><?xml version="1.0" encoding="utf-8"?>
-<ds:datastoreItem xmlns:ds="http://schemas.openxmlformats.org/officeDocument/2006/customXml" ds:itemID="{E0952E22-446C-49AE-A497-10065DC81533}">
+<ds:datastoreItem xmlns:ds="http://schemas.openxmlformats.org/officeDocument/2006/customXml" ds:itemID="{BDDC10EE-2D9C-4BE7-AB62-D92B2E7D2F3B}">
   <ds:schemaRefs>
     <ds:schemaRef ds:uri="http://schemas.openxmlformats.org/officeDocument/2006/bibliography"/>
   </ds:schemaRefs>

</xml_diff>